<commit_message>
Update on the workbook
</commit_message>
<xml_diff>
--- a/GROUP002_DVI_ASSIGNMENT1PS2_BANK DATA ANALYSIS_M.docx
+++ b/GROUP002_DVI_ASSIGNMENT1PS2_BANK DATA ANALYSIS_M.docx
@@ -10,7 +10,359 @@
         <mc:AlternateContent>
           <mc:Choice Requires="wpg">
             <w:drawing>
-              <wp:anchor distT="0" distB="0" distL="114300" distR="114300" simplePos="0" relativeHeight="251682816" behindDoc="0" locked="0" layoutInCell="1" allowOverlap="1" wp14:anchorId="15B0B007" wp14:editId="457C87A2">
+              <wp:anchor distT="0" distB="0" distL="114300" distR="114300" simplePos="0" relativeHeight="251696128" behindDoc="0" locked="0" layoutInCell="1" allowOverlap="1" wp14:anchorId="5B0E3761" wp14:editId="1C0D38C7">
+                <wp:simplePos x="0" y="0"/>
+                <wp:positionH relativeFrom="column">
+                  <wp:posOffset>3486362</wp:posOffset>
+                </wp:positionH>
+                <wp:positionV relativeFrom="paragraph">
+                  <wp:posOffset>6948170</wp:posOffset>
+                </wp:positionV>
+                <wp:extent cx="3346450" cy="118745"/>
+                <wp:effectExtent l="0" t="0" r="25400" b="14605"/>
+                <wp:wrapNone/>
+                <wp:docPr id="29" name="Group 29"/>
+                <wp:cNvGraphicFramePr/>
+                <a:graphic xmlns:a="http://schemas.openxmlformats.org/drawingml/2006/main">
+                  <a:graphicData uri="http://schemas.microsoft.com/office/word/2010/wordprocessingGroup">
+                    <wpg:wgp>
+                      <wpg:cNvGrpSpPr/>
+                      <wpg:grpSpPr>
+                        <a:xfrm>
+                          <a:off x="0" y="0"/>
+                          <a:ext cx="3346450" cy="118745"/>
+                          <a:chOff x="0" y="0"/>
+                          <a:chExt cx="3681234" cy="254590"/>
+                        </a:xfrm>
+                      </wpg:grpSpPr>
+                      <wps:wsp>
+                        <wps:cNvPr id="27" name="Rectangle 27"/>
+                        <wps:cNvSpPr/>
+                        <wps:spPr>
+                          <a:xfrm>
+                            <a:off x="442734" y="23295"/>
+                            <a:ext cx="3238500" cy="214688"/>
+                          </a:xfrm>
+                          <a:prstGeom prst="rect">
+                            <a:avLst/>
+                          </a:prstGeom>
+                          <a:solidFill>
+                            <a:srgbClr val="FFC000"/>
+                          </a:solidFill>
+                          <a:ln>
+                            <a:solidFill>
+                              <a:srgbClr val="FFC000"/>
+                            </a:solidFill>
+                          </a:ln>
+                        </wps:spPr>
+                        <wps:style>
+                          <a:lnRef idx="2">
+                            <a:schemeClr val="accent1">
+                              <a:shade val="50000"/>
+                            </a:schemeClr>
+                          </a:lnRef>
+                          <a:fillRef idx="1">
+                            <a:schemeClr val="accent1"/>
+                          </a:fillRef>
+                          <a:effectRef idx="0">
+                            <a:schemeClr val="accent1"/>
+                          </a:effectRef>
+                          <a:fontRef idx="minor">
+                            <a:schemeClr val="lt1"/>
+                          </a:fontRef>
+                        </wps:style>
+                        <wps:bodyPr rot="0" spcFirstLastPara="0" vertOverflow="overflow" horzOverflow="overflow" vert="horz" wrap="square" lIns="91440" tIns="45720" rIns="91440" bIns="45720" numCol="1" spcCol="0" rtlCol="0" fromWordArt="0" anchor="ctr" anchorCtr="0" forceAA="0" compatLnSpc="1">
+                          <a:prstTxWarp prst="textNoShape">
+                            <a:avLst/>
+                          </a:prstTxWarp>
+                          <a:noAutofit/>
+                        </wps:bodyPr>
+                      </wps:wsp>
+                      <wps:wsp>
+                        <wps:cNvPr id="28" name="Right Triangle 28"/>
+                        <wps:cNvSpPr/>
+                        <wps:spPr>
+                          <a:xfrm rot="16200000">
+                            <a:off x="96976" y="-96976"/>
+                            <a:ext cx="254590" cy="448541"/>
+                          </a:xfrm>
+                          <a:prstGeom prst="rtTriangle">
+                            <a:avLst/>
+                          </a:prstGeom>
+                          <a:solidFill>
+                            <a:srgbClr val="FFC000"/>
+                          </a:solidFill>
+                          <a:ln>
+                            <a:noFill/>
+                          </a:ln>
+                        </wps:spPr>
+                        <wps:style>
+                          <a:lnRef idx="2">
+                            <a:schemeClr val="accent1">
+                              <a:shade val="50000"/>
+                            </a:schemeClr>
+                          </a:lnRef>
+                          <a:fillRef idx="1">
+                            <a:schemeClr val="accent1"/>
+                          </a:fillRef>
+                          <a:effectRef idx="0">
+                            <a:schemeClr val="accent1"/>
+                          </a:effectRef>
+                          <a:fontRef idx="minor">
+                            <a:schemeClr val="lt1"/>
+                          </a:fontRef>
+                        </wps:style>
+                        <wps:bodyPr rot="0" spcFirstLastPara="0" vertOverflow="overflow" horzOverflow="overflow" vert="horz" wrap="square" lIns="91440" tIns="45720" rIns="91440" bIns="45720" numCol="1" spcCol="0" rtlCol="0" fromWordArt="0" anchor="ctr" anchorCtr="0" forceAA="0" compatLnSpc="1">
+                          <a:prstTxWarp prst="textNoShape">
+                            <a:avLst/>
+                          </a:prstTxWarp>
+                          <a:noAutofit/>
+                        </wps:bodyPr>
+                      </wps:wsp>
+                    </wpg:wgp>
+                  </a:graphicData>
+                </a:graphic>
+                <wp14:sizeRelH relativeFrom="margin">
+                  <wp14:pctWidth>0</wp14:pctWidth>
+                </wp14:sizeRelH>
+                <wp14:sizeRelV relativeFrom="margin">
+                  <wp14:pctHeight>0</wp14:pctHeight>
+                </wp14:sizeRelV>
+              </wp:anchor>
+            </w:drawing>
+          </mc:Choice>
+          <mc:Fallback>
+            <w:pict>
+              <v:group w14:anchorId="17D9FBEC" id="Group 29" o:spid="_x0000_s1026" style="position:absolute;margin-left:274.5pt;margin-top:547.1pt;width:263.5pt;height:9.35pt;z-index:251696128;mso-width-relative:margin;mso-height-relative:margin" coordsize="36812,2545" o:gfxdata="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">
+                <v:rect id="Rectangle 27" o:spid="_x0000_s1027" style="position:absolute;left:4427;top:232;width:32385;height:2147;visibility:visible;mso-wrap-style:square;v-text-anchor:middle" o:gfxdata="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" fillcolor="#ffc000" strokecolor="#ffc000" strokeweight="1pt"/>
+                <v:shapetype id="_x0000_t6" coordsize="21600,21600" o:spt="6" path="m,l,21600r21600,xe">
+                  <v:stroke joinstyle="miter"/>
+                  <v:path gradientshapeok="t" o:connecttype="custom" o:connectlocs="0,0;0,10800;0,21600;10800,21600;21600,21600;10800,10800" textboxrect="1800,12600,12600,19800"/>
+                </v:shapetype>
+                <v:shape id="Right Triangle 28" o:spid="_x0000_s1028" type="#_x0000_t6" style="position:absolute;left:970;top:-970;width:2545;height:4485;rotation:-90;visibility:visible;mso-wrap-style:square;v-text-anchor:middle" o:gfxdata="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" fillcolor="#ffc000" stroked="f" strokeweight="1pt"/>
+              </v:group>
+            </w:pict>
+          </mc:Fallback>
+        </mc:AlternateContent>
+      </w:r>
+      <w:r>
+        <w:rPr>
+          <w:noProof/>
+        </w:rPr>
+        <mc:AlternateContent>
+          <mc:Choice Requires="wps">
+            <w:drawing>
+              <wp:anchor distT="0" distB="0" distL="114300" distR="114300" simplePos="0" relativeHeight="251671552" behindDoc="0" locked="0" layoutInCell="1" allowOverlap="1" wp14:anchorId="0FC12E70" wp14:editId="48FD1C74">
+                <wp:simplePos x="0" y="0"/>
+                <wp:positionH relativeFrom="margin">
+                  <wp:align>right</wp:align>
+                </wp:positionH>
+                <wp:positionV relativeFrom="paragraph">
+                  <wp:posOffset>7394787</wp:posOffset>
+                </wp:positionV>
+                <wp:extent cx="6845723" cy="850900"/>
+                <wp:effectExtent l="0" t="0" r="0" b="6350"/>
+                <wp:wrapNone/>
+                <wp:docPr id="6" name="Text Box 6"/>
+                <wp:cNvGraphicFramePr/>
+                <a:graphic xmlns:a="http://schemas.openxmlformats.org/drawingml/2006/main">
+                  <a:graphicData uri="http://schemas.microsoft.com/office/word/2010/wordprocessingShape">
+                    <wps:wsp>
+                      <wps:cNvSpPr txBox="1"/>
+                      <wps:spPr>
+                        <a:xfrm>
+                          <a:off x="0" y="0"/>
+                          <a:ext cx="6845723" cy="850900"/>
+                        </a:xfrm>
+                        <a:prstGeom prst="rect">
+                          <a:avLst/>
+                        </a:prstGeom>
+                        <a:solidFill>
+                          <a:schemeClr val="lt1"/>
+                        </a:solidFill>
+                        <a:ln w="6350">
+                          <a:noFill/>
+                        </a:ln>
+                      </wps:spPr>
+                      <wps:txbx>
+                        <w:txbxContent>
+                          <w:p>
+                            <w:pPr>
+                              <w:rPr>
+                                <w:rFonts w:ascii="Tw Cen MT" w:hAnsi="Tw Cen MT" w:cs="Segoe UI"/>
+                                <w:b/>
+                                <w:smallCaps/>
+                                <w:color w:val="000000" w:themeColor="text1"/>
+                                <w:sz w:val="22"/>
+                                <w:szCs w:val="22"/>
+                                <w14:textOutline w14:w="9525" w14:cap="rnd" w14:cmpd="sng" w14:algn="ctr">
+                                  <w14:noFill/>
+                                  <w14:prstDash w14:val="solid"/>
+                                  <w14:bevel/>
+                                </w14:textOutline>
+                              </w:rPr>
+                            </w:pPr>
+                            <w:r>
+                              <w:rPr>
+                                <w:rFonts w:ascii="Tw Cen MT" w:hAnsi="Tw Cen MT" w:cs="Segoe UI"/>
+                                <w:b/>
+                                <w:smallCaps/>
+                                <w:color w:val="000000" w:themeColor="text1"/>
+                                <w:sz w:val="22"/>
+                                <w:szCs w:val="22"/>
+                                <w14:textOutline w14:w="9525" w14:cap="rnd" w14:cmpd="sng" w14:algn="ctr">
+                                  <w14:noFill/>
+                                  <w14:prstDash w14:val="solid"/>
+                                  <w14:bevel/>
+                                </w14:textOutline>
+                              </w:rPr>
+                              <w:t>Synopsis:</w:t>
+                            </w:r>
+                          </w:p>
+                          <w:p>
+                            <w:pPr>
+                              <w:rPr>
+                                <w:rFonts w:ascii="Tw Cen MT" w:hAnsi="Tw Cen MT" w:cs="Segoe UI"/>
+                                <w:b/>
+                                <w:smallCaps/>
+                                <w:color w:val="000000" w:themeColor="text1"/>
+                                <w:sz w:val="22"/>
+                                <w:szCs w:val="22"/>
+                                <w14:textOutline w14:w="9525" w14:cap="rnd" w14:cmpd="sng" w14:algn="ctr">
+                                  <w14:noFill/>
+                                  <w14:prstDash w14:val="solid"/>
+                                  <w14:bevel/>
+                                </w14:textOutline>
+                              </w:rPr>
+                            </w:pPr>
+                          </w:p>
+                          <w:p>
+                            <w:pPr>
+                              <w:rPr>
+                                <w:rFonts w:ascii="Tw Cen MT" w:hAnsi="Tw Cen MT" w:cs="Segoe UI"/>
+                                <w:smallCaps/>
+                                <w:color w:val="000000" w:themeColor="text1"/>
+                                <w:sz w:val="22"/>
+                                <w:szCs w:val="22"/>
+                                <w14:textOutline w14:w="9525" w14:cap="rnd" w14:cmpd="sng" w14:algn="ctr">
+                                  <w14:noFill/>
+                                  <w14:prstDash w14:val="solid"/>
+                                  <w14:bevel/>
+                                </w14:textOutline>
+                              </w:rPr>
+                            </w:pPr>
+                          </w:p>
+                        </w:txbxContent>
+                      </wps:txbx>
+                      <wps:bodyPr rot="0" spcFirstLastPara="0" vertOverflow="overflow" horzOverflow="overflow" vert="horz" wrap="square" lIns="91440" tIns="45720" rIns="91440" bIns="45720" numCol="1" spcCol="0" rtlCol="0" fromWordArt="0" anchor="t" anchorCtr="0" forceAA="0" compatLnSpc="1">
+                        <a:prstTxWarp prst="textNoShape">
+                          <a:avLst/>
+                        </a:prstTxWarp>
+                        <a:noAutofit/>
+                      </wps:bodyPr>
+                    </wps:wsp>
+                  </a:graphicData>
+                </a:graphic>
+                <wp14:sizeRelH relativeFrom="margin">
+                  <wp14:pctWidth>0</wp14:pctWidth>
+                </wp14:sizeRelH>
+                <wp14:sizeRelV relativeFrom="margin">
+                  <wp14:pctHeight>0</wp14:pctHeight>
+                </wp14:sizeRelV>
+              </wp:anchor>
+            </w:drawing>
+          </mc:Choice>
+          <mc:Fallback>
+            <w:pict>
+              <v:shapetype w14:anchorId="0FC12E70" id="_x0000_t202" coordsize="21600,21600" o:spt="202" path="m,l,21600r21600,l21600,xe">
+                <v:stroke joinstyle="miter"/>
+                <v:path gradientshapeok="t" o:connecttype="rect"/>
+              </v:shapetype>
+              <v:shape id="Text Box 6" o:spid="_x0000_s1026" type="#_x0000_t202" style="position:absolute;margin-left:487.85pt;margin-top:582.25pt;width:539.05pt;height:67pt;z-index:251671552;visibility:visible;mso-wrap-style:square;mso-width-percent:0;mso-height-percent:0;mso-wrap-distance-left:9pt;mso-wrap-distance-top:0;mso-wrap-distance-right:9pt;mso-wrap-distance-bottom:0;mso-position-horizontal:right;mso-position-horizontal-relative:margin;mso-position-vertical:absolute;mso-position-vertical-relative:text;mso-width-percent:0;mso-height-percent:0;mso-width-relative:margin;mso-height-relative:margin;v-text-anchor:top" o:gfxdata="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" fillcolor="white [3201]" stroked="f" strokeweight=".5pt">
+                <v:textbox>
+                  <w:txbxContent>
+                    <w:p>
+                      <w:pPr>
+                        <w:rPr>
+                          <w:rFonts w:ascii="Tw Cen MT" w:hAnsi="Tw Cen MT" w:cs="Segoe UI"/>
+                          <w:b/>
+                          <w:smallCaps/>
+                          <w:color w:val="000000" w:themeColor="text1"/>
+                          <w:sz w:val="22"/>
+                          <w:szCs w:val="22"/>
+                          <w14:textOutline w14:w="9525" w14:cap="rnd" w14:cmpd="sng" w14:algn="ctr">
+                            <w14:noFill/>
+                            <w14:prstDash w14:val="solid"/>
+                            <w14:bevel/>
+                          </w14:textOutline>
+                        </w:rPr>
+                      </w:pPr>
+                      <w:r>
+                        <w:rPr>
+                          <w:rFonts w:ascii="Tw Cen MT" w:hAnsi="Tw Cen MT" w:cs="Segoe UI"/>
+                          <w:b/>
+                          <w:smallCaps/>
+                          <w:color w:val="000000" w:themeColor="text1"/>
+                          <w:sz w:val="22"/>
+                          <w:szCs w:val="22"/>
+                          <w14:textOutline w14:w="9525" w14:cap="rnd" w14:cmpd="sng" w14:algn="ctr">
+                            <w14:noFill/>
+                            <w14:prstDash w14:val="solid"/>
+                            <w14:bevel/>
+                          </w14:textOutline>
+                        </w:rPr>
+                        <w:t>Synopsis:</w:t>
+                      </w:r>
+                    </w:p>
+                    <w:p>
+                      <w:pPr>
+                        <w:rPr>
+                          <w:rFonts w:ascii="Tw Cen MT" w:hAnsi="Tw Cen MT" w:cs="Segoe UI"/>
+                          <w:b/>
+                          <w:smallCaps/>
+                          <w:color w:val="000000" w:themeColor="text1"/>
+                          <w:sz w:val="22"/>
+                          <w:szCs w:val="22"/>
+                          <w14:textOutline w14:w="9525" w14:cap="rnd" w14:cmpd="sng" w14:algn="ctr">
+                            <w14:noFill/>
+                            <w14:prstDash w14:val="solid"/>
+                            <w14:bevel/>
+                          </w14:textOutline>
+                        </w:rPr>
+                      </w:pPr>
+                    </w:p>
+                    <w:p>
+                      <w:pPr>
+                        <w:rPr>
+                          <w:rFonts w:ascii="Tw Cen MT" w:hAnsi="Tw Cen MT" w:cs="Segoe UI"/>
+                          <w:smallCaps/>
+                          <w:color w:val="000000" w:themeColor="text1"/>
+                          <w:sz w:val="22"/>
+                          <w:szCs w:val="22"/>
+                          <w14:textOutline w14:w="9525" w14:cap="rnd" w14:cmpd="sng" w14:algn="ctr">
+                            <w14:noFill/>
+                            <w14:prstDash w14:val="solid"/>
+                            <w14:bevel/>
+                          </w14:textOutline>
+                        </w:rPr>
+                      </w:pPr>
+                    </w:p>
+                  </w:txbxContent>
+                </v:textbox>
+                <w10:wrap anchorx="margin"/>
+              </v:shape>
+            </w:pict>
+          </mc:Fallback>
+        </mc:AlternateContent>
+      </w:r>
+      <w:r>
+        <w:rPr>
+          <w:noProof/>
+        </w:rPr>
+        <mc:AlternateContent>
+          <mc:Choice Requires="wpg">
+            <w:drawing>
+              <wp:anchor distT="0" distB="0" distL="114300" distR="114300" simplePos="0" relativeHeight="251682816" behindDoc="0" locked="0" layoutInCell="1" allowOverlap="1" wp14:anchorId="15B0B007" wp14:editId="54C5F6C5">
                 <wp:simplePos x="0" y="0"/>
                 <wp:positionH relativeFrom="column">
                   <wp:posOffset>-1188720</wp:posOffset>
@@ -414,14 +766,10 @@
           </mc:Choice>
           <mc:Fallback>
             <w:pict>
-              <v:group w14:anchorId="15B0B007" id="Group 14" o:spid="_x0000_s1026" style="position:absolute;margin-left:-93.6pt;margin-top:661.15pt;width:672.65pt;height:73.5pt;z-index:251682816" coordsize="85426,9334" o:gfxdata="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">
-                <v:rect id="Rectangle 2" o:spid="_x0000_s1027" style="position:absolute;width:85426;height:9334;visibility:visible;mso-wrap-style:square;v-text-anchor:middle" o:gfxdata="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" fillcolor="#6087ce" strokecolor="#8ba7d9" strokeweight="1pt"/>
-                <v:group id="Group 13" o:spid="_x0000_s1028" style="position:absolute;left:9067;top:152;width:47343;height:9004" coordsize="47342,9004" o:gfxdata="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">
-                  <v:shapetype id="_x0000_t202" coordsize="21600,21600" o:spt="202" path="m,l,21600r21600,l21600,xe">
-                    <v:stroke joinstyle="miter"/>
-                    <v:path gradientshapeok="t" o:connecttype="rect"/>
-                  </v:shapetype>
-                  <v:shape id="Text Box 7" o:spid="_x0000_s1029" type="#_x0000_t202" style="position:absolute;width:15017;height:2952;visibility:visible;mso-wrap-style:square;v-text-anchor:top" o:gfxdata="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" filled="f" stroked="f" strokeweight=".5pt">
+              <v:group w14:anchorId="15B0B007" id="Group 14" o:spid="_x0000_s1027" style="position:absolute;margin-left:-93.6pt;margin-top:661.15pt;width:672.65pt;height:73.5pt;z-index:251682816" coordsize="85426,9334" o:gfxdata="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">
+                <v:rect id="Rectangle 2" o:spid="_x0000_s1028" style="position:absolute;width:85426;height:9334;visibility:visible;mso-wrap-style:square;v-text-anchor:middle" o:gfxdata="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" fillcolor="#6087ce" strokecolor="#8ba7d9" strokeweight="1pt"/>
+                <v:group id="Group 13" o:spid="_x0000_s1029" style="position:absolute;left:9067;top:152;width:47343;height:9004" coordsize="47342,9004" o:gfxdata="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">
+                  <v:shape id="Text Box 7" o:spid="_x0000_s1030" type="#_x0000_t202" style="position:absolute;width:15017;height:2952;visibility:visible;mso-wrap-style:square;v-text-anchor:top" o:gfxdata="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" filled="f" stroked="f" strokeweight=".5pt">
                     <v:textbox>
                       <w:txbxContent>
                         <w:p>
@@ -460,7 +808,7 @@
                       </w:txbxContent>
                     </v:textbox>
                   </v:shape>
-                  <v:shape id="Text Box 8" o:spid="_x0000_s1030" type="#_x0000_t202" style="position:absolute;left:21412;top:1219;width:25930;height:4913;visibility:visible;mso-wrap-style:square;v-text-anchor:top" o:gfxdata="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" filled="f" stroked="f" strokeweight=".5pt">
+                  <v:shape id="Text Box 8" o:spid="_x0000_s1031" type="#_x0000_t202" style="position:absolute;left:21412;top:1219;width:25930;height:4913;visibility:visible;mso-wrap-style:square;v-text-anchor:top" o:gfxdata="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" filled="f" stroked="f" strokeweight=".5pt">
                     <v:textbox>
                       <w:txbxContent>
                         <w:p>
@@ -513,7 +861,7 @@
                       </w:txbxContent>
                     </v:textbox>
                   </v:shape>
-                  <v:shape id="Text Box 9" o:spid="_x0000_s1031" type="#_x0000_t202" style="position:absolute;top:2057;width:15017;height:2953;visibility:visible;mso-wrap-style:square;v-text-anchor:top" o:gfxdata="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" filled="f" stroked="f" strokeweight=".5pt">
+                  <v:shape id="Text Box 9" o:spid="_x0000_s1032" type="#_x0000_t202" style="position:absolute;top:2057;width:15017;height:2953;visibility:visible;mso-wrap-style:square;v-text-anchor:top" o:gfxdata="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" filled="f" stroked="f" strokeweight=".5pt">
                     <v:textbox>
                       <w:txbxContent>
                         <w:p>
@@ -578,7 +926,7 @@
                       </w:txbxContent>
                     </v:textbox>
                   </v:shape>
-                  <v:shape id="Text Box 10" o:spid="_x0000_s1032" type="#_x0000_t202" style="position:absolute;top:4267;width:13652;height:2952;visibility:visible;mso-wrap-style:square;v-text-anchor:top" o:gfxdata="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" filled="f" stroked="f" strokeweight=".5pt">
+                  <v:shape id="Text Box 10" o:spid="_x0000_s1033" type="#_x0000_t202" style="position:absolute;top:4267;width:13652;height:2952;visibility:visible;mso-wrap-style:square;v-text-anchor:top" o:gfxdata="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" filled="f" stroked="f" strokeweight=".5pt">
                     <v:textbox>
                       <w:txbxContent>
                         <w:p>
@@ -607,7 +955,7 @@
                       </w:txbxContent>
                     </v:textbox>
                   </v:shape>
-                  <v:shape id="Text Box 11" o:spid="_x0000_s1033" type="#_x0000_t202" style="position:absolute;top:6324;width:13658;height:2680;visibility:visible;mso-wrap-style:square;v-text-anchor:top" o:gfxdata="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" filled="f" stroked="f" strokeweight=".5pt">
+                  <v:shape id="Text Box 11" o:spid="_x0000_s1034" type="#_x0000_t202" style="position:absolute;top:6324;width:13658;height:2680;visibility:visible;mso-wrap-style:square;v-text-anchor:top" o:gfxdata="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" filled="f" stroked="f" strokeweight=".5pt">
                     <v:textbox>
                       <w:txbxContent>
                         <w:p>
@@ -633,319 +981,6 @@
                     </v:textbox>
                   </v:shape>
                 </v:group>
-              </v:group>
-            </w:pict>
-          </mc:Fallback>
-        </mc:AlternateContent>
-      </w:r>
-      <w:r>
-        <w:rPr>
-          <w:noProof/>
-        </w:rPr>
-        <mc:AlternateContent>
-          <mc:Choice Requires="wps">
-            <w:drawing>
-              <wp:anchor distT="0" distB="0" distL="114300" distR="114300" simplePos="0" relativeHeight="251671552" behindDoc="0" locked="0" layoutInCell="1" allowOverlap="1" wp14:anchorId="0FC12E70" wp14:editId="65A75D41">
-                <wp:simplePos x="0" y="0"/>
-                <wp:positionH relativeFrom="column">
-                  <wp:posOffset>7620</wp:posOffset>
-                </wp:positionH>
-                <wp:positionV relativeFrom="paragraph">
-                  <wp:posOffset>7597140</wp:posOffset>
-                </wp:positionV>
-                <wp:extent cx="7124065" cy="850900"/>
-                <wp:effectExtent l="0" t="0" r="635" b="6350"/>
-                <wp:wrapNone/>
-                <wp:docPr id="6" name="Text Box 6"/>
-                <wp:cNvGraphicFramePr/>
-                <a:graphic xmlns:a="http://schemas.openxmlformats.org/drawingml/2006/main">
-                  <a:graphicData uri="http://schemas.microsoft.com/office/word/2010/wordprocessingShape">
-                    <wps:wsp>
-                      <wps:cNvSpPr txBox="1"/>
-                      <wps:spPr>
-                        <a:xfrm>
-                          <a:off x="0" y="0"/>
-                          <a:ext cx="7124065" cy="850900"/>
-                        </a:xfrm>
-                        <a:prstGeom prst="rect">
-                          <a:avLst/>
-                        </a:prstGeom>
-                        <a:solidFill>
-                          <a:schemeClr val="lt1"/>
-                        </a:solidFill>
-                        <a:ln w="6350">
-                          <a:noFill/>
-                        </a:ln>
-                      </wps:spPr>
-                      <wps:txbx>
-                        <w:txbxContent>
-                          <w:p>
-                            <w:pPr>
-                              <w:rPr>
-                                <w:rFonts w:ascii="Tw Cen MT" w:hAnsi="Tw Cen MT" w:cs="Segoe UI"/>
-                                <w:b/>
-                                <w:smallCaps/>
-                                <w:color w:val="000000" w:themeColor="text1"/>
-                                <w:sz w:val="22"/>
-                                <w:szCs w:val="22"/>
-                                <w14:textOutline w14:w="9525" w14:cap="rnd" w14:cmpd="sng" w14:algn="ctr">
-                                  <w14:noFill/>
-                                  <w14:prstDash w14:val="solid"/>
-                                  <w14:bevel/>
-                                </w14:textOutline>
-                              </w:rPr>
-                            </w:pPr>
-                            <w:r>
-                              <w:rPr>
-                                <w:rFonts w:ascii="Tw Cen MT" w:hAnsi="Tw Cen MT" w:cs="Segoe UI"/>
-                                <w:b/>
-                                <w:smallCaps/>
-                                <w:color w:val="000000" w:themeColor="text1"/>
-                                <w:sz w:val="22"/>
-                                <w:szCs w:val="22"/>
-                                <w14:textOutline w14:w="9525" w14:cap="rnd" w14:cmpd="sng" w14:algn="ctr">
-                                  <w14:noFill/>
-                                  <w14:prstDash w14:val="solid"/>
-                                  <w14:bevel/>
-                                </w14:textOutline>
-                              </w:rPr>
-                              <w:t>Synopsis:</w:t>
-                            </w:r>
-                          </w:p>
-                          <w:p>
-                            <w:pPr>
-                              <w:rPr>
-                                <w:rFonts w:ascii="Tw Cen MT" w:hAnsi="Tw Cen MT" w:cs="Segoe UI"/>
-                                <w:smallCaps/>
-                                <w:color w:val="000000" w:themeColor="text1"/>
-                                <w:sz w:val="22"/>
-                                <w:szCs w:val="22"/>
-                                <w14:textOutline w14:w="9525" w14:cap="rnd" w14:cmpd="sng" w14:algn="ctr">
-                                  <w14:noFill/>
-                                  <w14:prstDash w14:val="solid"/>
-                                  <w14:bevel/>
-                                </w14:textOutline>
-                              </w:rPr>
-                            </w:pPr>
-                          </w:p>
-                        </w:txbxContent>
-                      </wps:txbx>
-                      <wps:bodyPr rot="0" spcFirstLastPara="0" vertOverflow="overflow" horzOverflow="overflow" vert="horz" wrap="square" lIns="91440" tIns="45720" rIns="91440" bIns="45720" numCol="1" spcCol="0" rtlCol="0" fromWordArt="0" anchor="t" anchorCtr="0" forceAA="0" compatLnSpc="1">
-                        <a:prstTxWarp prst="textNoShape">
-                          <a:avLst/>
-                        </a:prstTxWarp>
-                        <a:noAutofit/>
-                      </wps:bodyPr>
-                    </wps:wsp>
-                  </a:graphicData>
-                </a:graphic>
-                <wp14:sizeRelH relativeFrom="margin">
-                  <wp14:pctWidth>0</wp14:pctWidth>
-                </wp14:sizeRelH>
-                <wp14:sizeRelV relativeFrom="margin">
-                  <wp14:pctHeight>0</wp14:pctHeight>
-                </wp14:sizeRelV>
-              </wp:anchor>
-            </w:drawing>
-          </mc:Choice>
-          <mc:Fallback>
-            <w:pict>
-              <v:shape w14:anchorId="0FC12E70" id="Text Box 6" o:spid="_x0000_s1034" type="#_x0000_t202" style="position:absolute;margin-left:.6pt;margin-top:598.2pt;width:560.95pt;height:67pt;z-index:251671552;visibility:visible;mso-wrap-style:square;mso-width-percent:0;mso-height-percent:0;mso-wrap-distance-left:9pt;mso-wrap-distance-top:0;mso-wrap-distance-right:9pt;mso-wrap-distance-bottom:0;mso-position-horizontal:absolute;mso-position-horizontal-relative:text;mso-position-vertical:absolute;mso-position-vertical-relative:text;mso-width-percent:0;mso-height-percent:0;mso-width-relative:margin;mso-height-relative:margin;v-text-anchor:top" o:gfxdata="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" fillcolor="white [3201]" stroked="f" strokeweight=".5pt">
-                <v:textbox>
-                  <w:txbxContent>
-                    <w:p>
-                      <w:pPr>
-                        <w:rPr>
-                          <w:rFonts w:ascii="Tw Cen MT" w:hAnsi="Tw Cen MT" w:cs="Segoe UI"/>
-                          <w:b/>
-                          <w:smallCaps/>
-                          <w:color w:val="000000" w:themeColor="text1"/>
-                          <w:sz w:val="22"/>
-                          <w:szCs w:val="22"/>
-                          <w14:textOutline w14:w="9525" w14:cap="rnd" w14:cmpd="sng" w14:algn="ctr">
-                            <w14:noFill/>
-                            <w14:prstDash w14:val="solid"/>
-                            <w14:bevel/>
-                          </w14:textOutline>
-                        </w:rPr>
-                      </w:pPr>
-                      <w:r>
-                        <w:rPr>
-                          <w:rFonts w:ascii="Tw Cen MT" w:hAnsi="Tw Cen MT" w:cs="Segoe UI"/>
-                          <w:b/>
-                          <w:smallCaps/>
-                          <w:color w:val="000000" w:themeColor="text1"/>
-                          <w:sz w:val="22"/>
-                          <w:szCs w:val="22"/>
-                          <w14:textOutline w14:w="9525" w14:cap="rnd" w14:cmpd="sng" w14:algn="ctr">
-                            <w14:noFill/>
-                            <w14:prstDash w14:val="solid"/>
-                            <w14:bevel/>
-                          </w14:textOutline>
-                        </w:rPr>
-                        <w:t>Synopsis:</w:t>
-                      </w:r>
-                    </w:p>
-                    <w:p>
-                      <w:pPr>
-                        <w:rPr>
-                          <w:rFonts w:ascii="Tw Cen MT" w:hAnsi="Tw Cen MT" w:cs="Segoe UI"/>
-                          <w:smallCaps/>
-                          <w:color w:val="000000" w:themeColor="text1"/>
-                          <w:sz w:val="22"/>
-                          <w:szCs w:val="22"/>
-                          <w14:textOutline w14:w="9525" w14:cap="rnd" w14:cmpd="sng" w14:algn="ctr">
-                            <w14:noFill/>
-                            <w14:prstDash w14:val="solid"/>
-                            <w14:bevel/>
-                          </w14:textOutline>
-                        </w:rPr>
-                      </w:pPr>
-                    </w:p>
-                  </w:txbxContent>
-                </v:textbox>
-              </v:shape>
-            </w:pict>
-          </mc:Fallback>
-        </mc:AlternateContent>
-      </w:r>
-      <w:r>
-        <w:rPr>
-          <w:noProof/>
-        </w:rPr>
-        <mc:AlternateContent>
-          <mc:Choice Requires="wpg">
-            <w:drawing>
-              <wp:anchor distT="0" distB="0" distL="114300" distR="114300" simplePos="0" relativeHeight="251696128" behindDoc="0" locked="0" layoutInCell="1" allowOverlap="1" wp14:anchorId="5B0E3761" wp14:editId="592E5255">
-                <wp:simplePos x="0" y="0"/>
-                <wp:positionH relativeFrom="column">
-                  <wp:posOffset>3403600</wp:posOffset>
-                </wp:positionH>
-                <wp:positionV relativeFrom="paragraph">
-                  <wp:posOffset>6948170</wp:posOffset>
-                </wp:positionV>
-                <wp:extent cx="3346576" cy="118768"/>
-                <wp:effectExtent l="0" t="0" r="25400" b="14605"/>
-                <wp:wrapNone/>
-                <wp:docPr id="29" name="Group 29"/>
-                <wp:cNvGraphicFramePr/>
-                <a:graphic xmlns:a="http://schemas.openxmlformats.org/drawingml/2006/main">
-                  <a:graphicData uri="http://schemas.microsoft.com/office/word/2010/wordprocessingGroup">
-                    <wpg:wgp>
-                      <wpg:cNvGrpSpPr/>
-                      <wpg:grpSpPr>
-                        <a:xfrm>
-                          <a:off x="0" y="0"/>
-                          <a:ext cx="3346576" cy="118768"/>
-                          <a:chOff x="0" y="0"/>
-                          <a:chExt cx="3681234" cy="254590"/>
-                        </a:xfrm>
-                      </wpg:grpSpPr>
-                      <wps:wsp>
-                        <wps:cNvPr id="27" name="Rectangle 27"/>
-                        <wps:cNvSpPr/>
-                        <wps:spPr>
-                          <a:xfrm>
-                            <a:off x="442734" y="23295"/>
-                            <a:ext cx="3238500" cy="214688"/>
-                          </a:xfrm>
-                          <a:prstGeom prst="rect">
-                            <a:avLst/>
-                          </a:prstGeom>
-                          <a:solidFill>
-                            <a:srgbClr val="FFC000"/>
-                          </a:solidFill>
-                          <a:ln>
-                            <a:solidFill>
-                              <a:srgbClr val="FFC000"/>
-                            </a:solidFill>
-                          </a:ln>
-                        </wps:spPr>
-                        <wps:style>
-                          <a:lnRef idx="2">
-                            <a:schemeClr val="accent1">
-                              <a:shade val="50000"/>
-                            </a:schemeClr>
-                          </a:lnRef>
-                          <a:fillRef idx="1">
-                            <a:schemeClr val="accent1"/>
-                          </a:fillRef>
-                          <a:effectRef idx="0">
-                            <a:schemeClr val="accent1"/>
-                          </a:effectRef>
-                          <a:fontRef idx="minor">
-                            <a:schemeClr val="lt1"/>
-                          </a:fontRef>
-                        </wps:style>
-                        <wps:bodyPr rot="0" spcFirstLastPara="0" vertOverflow="overflow" horzOverflow="overflow" vert="horz" wrap="square" lIns="91440" tIns="45720" rIns="91440" bIns="45720" numCol="1" spcCol="0" rtlCol="0" fromWordArt="0" anchor="ctr" anchorCtr="0" forceAA="0" compatLnSpc="1">
-                          <a:prstTxWarp prst="textNoShape">
-                            <a:avLst/>
-                          </a:prstTxWarp>
-                          <a:noAutofit/>
-                        </wps:bodyPr>
-                      </wps:wsp>
-                      <wps:wsp>
-                        <wps:cNvPr id="28" name="Right Triangle 28"/>
-                        <wps:cNvSpPr/>
-                        <wps:spPr>
-                          <a:xfrm rot="16200000">
-                            <a:off x="96976" y="-96976"/>
-                            <a:ext cx="254590" cy="448541"/>
-                          </a:xfrm>
-                          <a:prstGeom prst="rtTriangle">
-                            <a:avLst/>
-                          </a:prstGeom>
-                          <a:solidFill>
-                            <a:srgbClr val="FFC000"/>
-                          </a:solidFill>
-                          <a:ln>
-                            <a:noFill/>
-                          </a:ln>
-                        </wps:spPr>
-                        <wps:style>
-                          <a:lnRef idx="2">
-                            <a:schemeClr val="accent1">
-                              <a:shade val="50000"/>
-                            </a:schemeClr>
-                          </a:lnRef>
-                          <a:fillRef idx="1">
-                            <a:schemeClr val="accent1"/>
-                          </a:fillRef>
-                          <a:effectRef idx="0">
-                            <a:schemeClr val="accent1"/>
-                          </a:effectRef>
-                          <a:fontRef idx="minor">
-                            <a:schemeClr val="lt1"/>
-                          </a:fontRef>
-                        </wps:style>
-                        <wps:bodyPr rot="0" spcFirstLastPara="0" vertOverflow="overflow" horzOverflow="overflow" vert="horz" wrap="square" lIns="91440" tIns="45720" rIns="91440" bIns="45720" numCol="1" spcCol="0" rtlCol="0" fromWordArt="0" anchor="ctr" anchorCtr="0" forceAA="0" compatLnSpc="1">
-                          <a:prstTxWarp prst="textNoShape">
-                            <a:avLst/>
-                          </a:prstTxWarp>
-                          <a:noAutofit/>
-                        </wps:bodyPr>
-                      </wps:wsp>
-                    </wpg:wgp>
-                  </a:graphicData>
-                </a:graphic>
-                <wp14:sizeRelH relativeFrom="margin">
-                  <wp14:pctWidth>0</wp14:pctWidth>
-                </wp14:sizeRelH>
-                <wp14:sizeRelV relativeFrom="margin">
-                  <wp14:pctHeight>0</wp14:pctHeight>
-                </wp14:sizeRelV>
-              </wp:anchor>
-            </w:drawing>
-          </mc:Choice>
-          <mc:Fallback>
-            <w:pict>
-              <v:group w14:anchorId="178D6853" id="Group 29" o:spid="_x0000_s1026" style="position:absolute;margin-left:268pt;margin-top:547.1pt;width:263.5pt;height:9.35pt;z-index:251696128;mso-width-relative:margin;mso-height-relative:margin" coordsize="36812,2545" o:gfxdata="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">
-                <v:rect id="Rectangle 27" o:spid="_x0000_s1027" style="position:absolute;left:4427;top:232;width:32385;height:2147;visibility:visible;mso-wrap-style:square;v-text-anchor:middle" o:gfxdata="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" fillcolor="#ffc000" strokecolor="#ffc000" strokeweight="1pt"/>
-                <v:shapetype id="_x0000_t6" coordsize="21600,21600" o:spt="6" path="m,l,21600r21600,xe">
-                  <v:stroke joinstyle="miter"/>
-                  <v:path gradientshapeok="t" o:connecttype="custom" o:connectlocs="0,0;0,10800;0,21600;10800,21600;21600,21600;10800,10800" textboxrect="1800,12600,12600,19800"/>
-                </v:shapetype>
-                <v:shape id="Right Triangle 28" o:spid="_x0000_s1028" type="#_x0000_t6" style="position:absolute;left:970;top:-970;width:2545;height:4485;rotation:-90;visibility:visible;mso-wrap-style:square;v-text-anchor:middle" o:gfxdata="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" fillcolor="#ffc000" stroked="f" strokeweight="1pt"/>
               </v:group>
             </w:pict>
           </mc:Fallback>
@@ -1748,7 +1783,7 @@
         <mc:AlternateContent>
           <mc:Choice Requires="wps">
             <w:drawing>
-              <wp:anchor distT="0" distB="0" distL="114300" distR="114300" simplePos="0" relativeHeight="251651071" behindDoc="0" locked="0" layoutInCell="1" allowOverlap="1" wp14:anchorId="6F24700B" wp14:editId="5FD0FE16">
+              <wp:anchor distT="0" distB="0" distL="114300" distR="114300" simplePos="0" relativeHeight="251651071" behindDoc="0" locked="0" layoutInCell="1" allowOverlap="1" wp14:anchorId="6F24700B" wp14:editId="2E193BAF">
                 <wp:simplePos x="0" y="0"/>
                 <wp:positionH relativeFrom="column">
                   <wp:posOffset>-109855</wp:posOffset>
@@ -1824,7 +1859,7 @@
           </mc:Choice>
           <mc:Fallback>
             <w:pict>
-              <v:rect w14:anchorId="09F479E7" id="Rectangle 26" o:spid="_x0000_s1026" style="position:absolute;margin-left:-8.65pt;margin-top:-19pt;width:556.65pt;height:735.35pt;z-index:251651071;visibility:visible;mso-wrap-style:square;mso-width-percent:0;mso-height-percent:0;mso-wrap-distance-left:9pt;mso-wrap-distance-top:0;mso-wrap-distance-right:9pt;mso-wrap-distance-bottom:0;mso-position-horizontal:absolute;mso-position-horizontal-relative:text;mso-position-vertical:absolute;mso-position-vertical-relative:text;mso-width-percent:0;mso-height-percent:0;mso-width-relative:margin;mso-height-relative:margin;v-text-anchor:middle" o:gfxdata="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" fillcolor="#b4c6e7 [1300]" stroked="f" strokeweight=".5pt">
+              <v:rect w14:anchorId="380FC835" id="Rectangle 26" o:spid="_x0000_s1026" style="position:absolute;margin-left:-8.65pt;margin-top:-19pt;width:556.65pt;height:735.35pt;z-index:251651071;visibility:visible;mso-wrap-style:square;mso-width-percent:0;mso-height-percent:0;mso-wrap-distance-left:9pt;mso-wrap-distance-top:0;mso-wrap-distance-right:9pt;mso-wrap-distance-bottom:0;mso-position-horizontal:absolute;mso-position-horizontal-relative:text;mso-position-vertical:absolute;mso-position-vertical-relative:text;mso-width-percent:0;mso-height-percent:0;mso-width-relative:margin;mso-height-relative:margin;v-text-anchor:middle" o:gfxdata="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" fillcolor="#b4c6e7 [1300]" stroked="f" strokeweight=".5pt">
                 <v:fill r:id="rId9" o:title="" color2="white [3212]" type="pattern"/>
               </v:rect>
             </w:pict>
@@ -2166,7 +2201,777 @@
         <mc:AlternateContent>
           <mc:Choice Requires="wpg">
             <w:drawing>
-              <wp:anchor distT="0" distB="0" distL="114300" distR="114300" simplePos="0" relativeHeight="251689984" behindDoc="0" locked="0" layoutInCell="1" allowOverlap="1" wp14:anchorId="5A94A24B" wp14:editId="47D0EF56">
+              <wp:anchor distT="0" distB="0" distL="114300" distR="114300" simplePos="0" relativeHeight="251693056" behindDoc="0" locked="0" layoutInCell="1" allowOverlap="1" wp14:anchorId="0DD20F06" wp14:editId="7AD24B71">
+                <wp:simplePos x="0" y="0"/>
+                <wp:positionH relativeFrom="margin">
+                  <wp:posOffset>133350</wp:posOffset>
+                </wp:positionH>
+                <wp:positionV relativeFrom="paragraph">
+                  <wp:posOffset>373380</wp:posOffset>
+                </wp:positionV>
+                <wp:extent cx="5645150" cy="1798955"/>
+                <wp:effectExtent l="0" t="0" r="0" b="0"/>
+                <wp:wrapNone/>
+                <wp:docPr id="24" name="Group 24"/>
+                <wp:cNvGraphicFramePr/>
+                <a:graphic xmlns:a="http://schemas.openxmlformats.org/drawingml/2006/main">
+                  <a:graphicData uri="http://schemas.microsoft.com/office/word/2010/wordprocessingGroup">
+                    <wpg:wgp>
+                      <wpg:cNvGrpSpPr/>
+                      <wpg:grpSpPr>
+                        <a:xfrm>
+                          <a:off x="0" y="0"/>
+                          <a:ext cx="5645150" cy="1798955"/>
+                          <a:chOff x="12700" y="0"/>
+                          <a:chExt cx="5645150" cy="1798955"/>
+                        </a:xfrm>
+                      </wpg:grpSpPr>
+                      <wps:wsp>
+                        <wps:cNvPr id="16" name="Rectangle 16"/>
+                        <wps:cNvSpPr/>
+                        <wps:spPr>
+                          <a:xfrm>
+                            <a:off x="19050" y="393700"/>
+                            <a:ext cx="5638800" cy="1405255"/>
+                          </a:xfrm>
+                          <a:prstGeom prst="rect">
+                            <a:avLst/>
+                          </a:prstGeom>
+                          <a:noFill/>
+                          <a:ln>
+                            <a:noFill/>
+                          </a:ln>
+                        </wps:spPr>
+                        <wps:style>
+                          <a:lnRef idx="2">
+                            <a:schemeClr val="accent1">
+                              <a:shade val="50000"/>
+                            </a:schemeClr>
+                          </a:lnRef>
+                          <a:fillRef idx="1">
+                            <a:schemeClr val="accent1"/>
+                          </a:fillRef>
+                          <a:effectRef idx="0">
+                            <a:schemeClr val="accent1"/>
+                          </a:effectRef>
+                          <a:fontRef idx="minor">
+                            <a:schemeClr val="lt1"/>
+                          </a:fontRef>
+                        </wps:style>
+                        <wps:txbx>
+                          <w:txbxContent>
+                            <w:p>
+                              <w:pPr>
+                                <w:spacing w:line="240" w:lineRule="auto"/>
+                                <w:jc w:val="both"/>
+                                <w:rPr>
+                                  <w:rFonts w:ascii="Franklin Gothic Book" w:hAnsi="Franklin Gothic Book"/>
+                                  <w:b/>
+                                  <w:bCs/>
+                                  <w:color w:val="262626" w:themeColor="text1" w:themeTint="D9"/>
+                                  <w:sz w:val="36"/>
+                                  <w:szCs w:val="36"/>
+                                  <w:lang w:val="en-IN"/>
+                                </w:rPr>
+                              </w:pPr>
+                              <w:r>
+                                <w:rPr>
+                                  <w:rFonts w:ascii="Franklin Gothic Book" w:hAnsi="Franklin Gothic Book"/>
+                                  <w:b/>
+                                  <w:bCs/>
+                                  <w:color w:val="262626" w:themeColor="text1" w:themeTint="D9"/>
+                                  <w:sz w:val="36"/>
+                                  <w:szCs w:val="36"/>
+                                  <w:lang w:val="en-IN"/>
+                                </w:rPr>
+                                <w:t>Venkataramanan K | 2018AC04529</w:t>
+                              </w:r>
+                            </w:p>
+                            <w:p>
+                              <w:pPr>
+                                <w:spacing w:line="240" w:lineRule="auto"/>
+                                <w:jc w:val="both"/>
+                                <w:rPr>
+                                  <w:rFonts w:ascii="Franklin Gothic Book" w:hAnsi="Franklin Gothic Book"/>
+                                  <w:b/>
+                                  <w:bCs/>
+                                  <w:color w:val="262626" w:themeColor="text1" w:themeTint="D9"/>
+                                  <w:sz w:val="36"/>
+                                  <w:szCs w:val="36"/>
+                                  <w:lang w:val="en-IN"/>
+                                </w:rPr>
+                              </w:pPr>
+                              <w:proofErr w:type="spellStart"/>
+                              <w:r>
+                                <w:rPr>
+                                  <w:rFonts w:ascii="Franklin Gothic Book" w:hAnsi="Franklin Gothic Book"/>
+                                  <w:b/>
+                                  <w:bCs/>
+                                  <w:color w:val="262626" w:themeColor="text1" w:themeTint="D9"/>
+                                  <w:sz w:val="36"/>
+                                  <w:szCs w:val="36"/>
+                                  <w:lang w:val="en-IN"/>
+                                </w:rPr>
+                                <w:t>Balakavin</w:t>
+                              </w:r>
+                              <w:proofErr w:type="spellEnd"/>
+                              <w:r>
+                                <w:rPr>
+                                  <w:rFonts w:ascii="Franklin Gothic Book" w:hAnsi="Franklin Gothic Book"/>
+                                  <w:b/>
+                                  <w:bCs/>
+                                  <w:color w:val="262626" w:themeColor="text1" w:themeTint="D9"/>
+                                  <w:sz w:val="36"/>
+                                  <w:szCs w:val="36"/>
+                                  <w:lang w:val="en-IN"/>
+                                </w:rPr>
+                                <w:t xml:space="preserve"> </w:t>
+                              </w:r>
+                              <w:proofErr w:type="spellStart"/>
+                              <w:r>
+                                <w:rPr>
+                                  <w:rFonts w:ascii="Franklin Gothic Book" w:hAnsi="Franklin Gothic Book"/>
+                                  <w:b/>
+                                  <w:bCs/>
+                                  <w:color w:val="262626" w:themeColor="text1" w:themeTint="D9"/>
+                                  <w:sz w:val="36"/>
+                                  <w:szCs w:val="36"/>
+                                  <w:lang w:val="en-IN"/>
+                                </w:rPr>
+                                <w:t>Pon</w:t>
+                              </w:r>
+                              <w:proofErr w:type="spellEnd"/>
+                              <w:r>
+                                <w:rPr>
+                                  <w:rFonts w:ascii="Franklin Gothic Book" w:hAnsi="Franklin Gothic Book"/>
+                                  <w:b/>
+                                  <w:bCs/>
+                                  <w:color w:val="262626" w:themeColor="text1" w:themeTint="D9"/>
+                                  <w:sz w:val="36"/>
+                                  <w:szCs w:val="36"/>
+                                  <w:lang w:val="en-IN"/>
+                                </w:rPr>
+                                <w:t xml:space="preserve"> </w:t>
+                              </w:r>
+                              <w:r>
+                                <w:rPr>
+                                  <w:rFonts w:ascii="Franklin Gothic Book" w:hAnsi="Franklin Gothic Book"/>
+                                  <w:b/>
+                                  <w:bCs/>
+                                  <w:color w:val="262626" w:themeColor="text1" w:themeTint="D9"/>
+                                  <w:sz w:val="36"/>
+                                  <w:szCs w:val="36"/>
+                                  <w:lang w:val="en-IN"/>
+                                </w:rPr>
+                                <w:tab/>
+                              </w:r>
+                              <w:r>
+                                <w:rPr>
+                                  <w:rFonts w:ascii="Franklin Gothic Book" w:hAnsi="Franklin Gothic Book"/>
+                                  <w:b/>
+                                  <w:bCs/>
+                                  <w:color w:val="262626" w:themeColor="text1" w:themeTint="D9"/>
+                                  <w:sz w:val="36"/>
+                                  <w:szCs w:val="36"/>
+                                  <w:lang w:val="en-IN"/>
+                                </w:rPr>
+                                <w:t>|</w:t>
+                              </w:r>
+                              <w:bookmarkStart w:id="0" w:name="_GoBack"/>
+                              <w:r>
+                                <w:rPr>
+                                  <w:rFonts w:ascii="Franklin Gothic Book" w:hAnsi="Franklin Gothic Book"/>
+                                  <w:b/>
+                                  <w:bCs/>
+                                  <w:color w:val="262626" w:themeColor="text1" w:themeTint="D9"/>
+                                  <w:sz w:val="36"/>
+                                  <w:szCs w:val="36"/>
+                                  <w:lang w:val="en-IN"/>
+                                </w:rPr>
+                                <w:t xml:space="preserve"> 2018AC04531</w:t>
+                              </w:r>
+                            </w:p>
+                            <w:p>
+                              <w:pPr>
+                                <w:spacing w:line="240" w:lineRule="auto"/>
+                                <w:jc w:val="both"/>
+                                <w:rPr>
+                                  <w:rFonts w:ascii="Franklin Gothic Book" w:hAnsi="Franklin Gothic Book"/>
+                                  <w:b/>
+                                  <w:bCs/>
+                                  <w:color w:val="262626" w:themeColor="text1" w:themeTint="D9"/>
+                                  <w:sz w:val="36"/>
+                                  <w:szCs w:val="36"/>
+                                  <w:lang w:val="en-IN"/>
+                                </w:rPr>
+                              </w:pPr>
+                              <w:proofErr w:type="spellStart"/>
+                              <w:r>
+                                <w:rPr>
+                                  <w:rFonts w:ascii="Franklin Gothic Book" w:hAnsi="Franklin Gothic Book"/>
+                                  <w:b/>
+                                  <w:bCs/>
+                                  <w:color w:val="262626" w:themeColor="text1" w:themeTint="D9"/>
+                                  <w:sz w:val="36"/>
+                                  <w:szCs w:val="36"/>
+                                  <w:lang w:val="en-IN"/>
+                                </w:rPr>
+                                <w:t>Ponvani</w:t>
+                              </w:r>
+                              <w:proofErr w:type="spellEnd"/>
+                              <w:r>
+                                <w:rPr>
+                                  <w:rFonts w:ascii="Franklin Gothic Book" w:hAnsi="Franklin Gothic Book"/>
+                                  <w:b/>
+                                  <w:bCs/>
+                                  <w:color w:val="262626" w:themeColor="text1" w:themeTint="D9"/>
+                                  <w:sz w:val="36"/>
+                                  <w:szCs w:val="36"/>
+                                  <w:lang w:val="en-IN"/>
+                                </w:rPr>
+                                <w:t xml:space="preserve"> </w:t>
+                              </w:r>
+                              <w:r>
+                                <w:rPr>
+                                  <w:rFonts w:ascii="Franklin Gothic Book" w:hAnsi="Franklin Gothic Book"/>
+                                  <w:b/>
+                                  <w:bCs/>
+                                  <w:color w:val="262626" w:themeColor="text1" w:themeTint="D9"/>
+                                  <w:sz w:val="36"/>
+                                  <w:szCs w:val="36"/>
+                                  <w:lang w:val="en-IN"/>
+                                </w:rPr>
+                                <w:tab/>
+                              </w:r>
+                              <w:r>
+                                <w:rPr>
+                                  <w:rFonts w:ascii="Franklin Gothic Book" w:hAnsi="Franklin Gothic Book"/>
+                                  <w:b/>
+                                  <w:bCs/>
+                                  <w:color w:val="262626" w:themeColor="text1" w:themeTint="D9"/>
+                                  <w:sz w:val="36"/>
+                                  <w:szCs w:val="36"/>
+                                  <w:lang w:val="en-IN"/>
+                                </w:rPr>
+                                <w:tab/>
+                                <w:t xml:space="preserve"> </w:t>
+                              </w:r>
+                              <w:r>
+                                <w:rPr>
+                                  <w:rFonts w:ascii="Franklin Gothic Book" w:hAnsi="Franklin Gothic Book"/>
+                                  <w:b/>
+                                  <w:bCs/>
+                                  <w:color w:val="262626" w:themeColor="text1" w:themeTint="D9"/>
+                                  <w:sz w:val="36"/>
+                                  <w:szCs w:val="36"/>
+                                  <w:lang w:val="en-IN"/>
+                                </w:rPr>
+                                <w:tab/>
+                              </w:r>
+                              <w:r>
+                                <w:rPr>
+                                  <w:rFonts w:ascii="Franklin Gothic Book" w:hAnsi="Franklin Gothic Book"/>
+                                  <w:b/>
+                                  <w:bCs/>
+                                  <w:color w:val="262626" w:themeColor="text1" w:themeTint="D9"/>
+                                  <w:sz w:val="36"/>
+                                  <w:szCs w:val="36"/>
+                                  <w:lang w:val="en-IN"/>
+                                </w:rPr>
+                                <w:t>| 2018AC04531</w:t>
+                              </w:r>
+                            </w:p>
+                            <w:p>
+                              <w:pPr>
+                                <w:spacing w:line="240" w:lineRule="auto"/>
+                                <w:jc w:val="both"/>
+                                <w:rPr>
+                                  <w:rFonts w:ascii="Franklin Gothic Book" w:hAnsi="Franklin Gothic Book"/>
+                                  <w:b/>
+                                  <w:bCs/>
+                                  <w:caps/>
+                                  <w:color w:val="262626" w:themeColor="text1" w:themeTint="D9"/>
+                                  <w:sz w:val="36"/>
+                                  <w:szCs w:val="36"/>
+                                  <w:lang w:val="en-IN"/>
+                                </w:rPr>
+                              </w:pPr>
+                              <w:r>
+                                <w:rPr>
+                                  <w:rFonts w:ascii="Franklin Gothic Book" w:hAnsi="Franklin Gothic Book"/>
+                                  <w:b/>
+                                  <w:bCs/>
+                                  <w:color w:val="262626" w:themeColor="text1" w:themeTint="D9"/>
+                                  <w:sz w:val="36"/>
+                                  <w:szCs w:val="36"/>
+                                  <w:lang w:val="en-IN"/>
+                                </w:rPr>
+                                <w:t xml:space="preserve">Poornima J </w:t>
+                              </w:r>
+                              <w:r>
+                                <w:rPr>
+                                  <w:rFonts w:ascii="Franklin Gothic Book" w:hAnsi="Franklin Gothic Book"/>
+                                  <w:b/>
+                                  <w:bCs/>
+                                  <w:color w:val="262626" w:themeColor="text1" w:themeTint="D9"/>
+                                  <w:sz w:val="36"/>
+                                  <w:szCs w:val="36"/>
+                                  <w:lang w:val="en-IN"/>
+                                </w:rPr>
+                                <w:tab/>
+                                <w:t xml:space="preserve"> </w:t>
+                              </w:r>
+                              <w:r>
+                                <w:rPr>
+                                  <w:rFonts w:ascii="Franklin Gothic Book" w:hAnsi="Franklin Gothic Book"/>
+                                  <w:b/>
+                                  <w:bCs/>
+                                  <w:color w:val="262626" w:themeColor="text1" w:themeTint="D9"/>
+                                  <w:sz w:val="36"/>
+                                  <w:szCs w:val="36"/>
+                                  <w:lang w:val="en-IN"/>
+                                </w:rPr>
+                                <w:tab/>
+                              </w:r>
+                              <w:r>
+                                <w:rPr>
+                                  <w:rFonts w:ascii="Franklin Gothic Book" w:hAnsi="Franklin Gothic Book"/>
+                                  <w:b/>
+                                  <w:bCs/>
+                                  <w:color w:val="262626" w:themeColor="text1" w:themeTint="D9"/>
+                                  <w:sz w:val="36"/>
+                                  <w:szCs w:val="36"/>
+                                  <w:lang w:val="en-IN"/>
+                                </w:rPr>
+                                <w:t>|2018AC04531</w:t>
+                              </w:r>
+                              <w:bookmarkEnd w:id="0"/>
+                            </w:p>
+                          </w:txbxContent>
+                        </wps:txbx>
+                        <wps:bodyPr rot="0" spcFirstLastPara="0" vertOverflow="overflow" horzOverflow="overflow" vert="horz" wrap="square" lIns="108000" tIns="0" rIns="91440" bIns="45720" numCol="1" spcCol="0" rtlCol="0" fromWordArt="0" anchor="ctr" anchorCtr="0" forceAA="0" compatLnSpc="1">
+                          <a:prstTxWarp prst="textNoShape">
+                            <a:avLst/>
+                          </a:prstTxWarp>
+                          <a:noAutofit/>
+                        </wps:bodyPr>
+                      </wps:wsp>
+                      <wps:wsp>
+                        <wps:cNvPr id="23" name="Rectangle 23"/>
+                        <wps:cNvSpPr/>
+                        <wps:spPr>
+                          <a:xfrm>
+                            <a:off x="12700" y="0"/>
+                            <a:ext cx="4648200" cy="317500"/>
+                          </a:xfrm>
+                          <a:prstGeom prst="rect">
+                            <a:avLst/>
+                          </a:prstGeom>
+                          <a:noFill/>
+                          <a:ln>
+                            <a:noFill/>
+                          </a:ln>
+                        </wps:spPr>
+                        <wps:style>
+                          <a:lnRef idx="2">
+                            <a:schemeClr val="accent1">
+                              <a:shade val="50000"/>
+                            </a:schemeClr>
+                          </a:lnRef>
+                          <a:fillRef idx="1">
+                            <a:schemeClr val="accent1"/>
+                          </a:fillRef>
+                          <a:effectRef idx="0">
+                            <a:schemeClr val="accent1"/>
+                          </a:effectRef>
+                          <a:fontRef idx="minor">
+                            <a:schemeClr val="lt1"/>
+                          </a:fontRef>
+                        </wps:style>
+                        <wps:txbx>
+                          <w:txbxContent>
+                            <w:p>
+                              <w:pPr>
+                                <w:spacing w:line="240" w:lineRule="auto"/>
+                                <w:jc w:val="both"/>
+                                <w:rPr>
+                                  <w:rFonts w:ascii="Franklin Gothic Book" w:hAnsi="Franklin Gothic Book"/>
+                                  <w:caps/>
+                                  <w:color w:val="262626" w:themeColor="text1" w:themeTint="D9"/>
+                                  <w:sz w:val="32"/>
+                                  <w:szCs w:val="32"/>
+                                  <w:lang w:val="en-IN"/>
+                                </w:rPr>
+                              </w:pPr>
+                              <w:r>
+                                <w:rPr>
+                                  <w:rFonts w:ascii="Franklin Gothic Book" w:hAnsi="Franklin Gothic Book"/>
+                                  <w:color w:val="262626" w:themeColor="text1" w:themeTint="D9"/>
+                                  <w:sz w:val="32"/>
+                                  <w:szCs w:val="32"/>
+                                  <w:lang w:val="en-IN"/>
+                                </w:rPr>
+                                <w:t xml:space="preserve">Analysed and created in collaboration of </w:t>
+                              </w:r>
+                            </w:p>
+                          </w:txbxContent>
+                        </wps:txbx>
+                        <wps:bodyPr rot="0" spcFirstLastPara="0" vertOverflow="overflow" horzOverflow="overflow" vert="horz" wrap="square" lIns="108000" tIns="0" rIns="91440" bIns="45720" numCol="1" spcCol="0" rtlCol="0" fromWordArt="0" anchor="ctr" anchorCtr="0" forceAA="0" compatLnSpc="1">
+                          <a:prstTxWarp prst="textNoShape">
+                            <a:avLst/>
+                          </a:prstTxWarp>
+                          <a:noAutofit/>
+                        </wps:bodyPr>
+                      </wps:wsp>
+                    </wpg:wgp>
+                  </a:graphicData>
+                </a:graphic>
+                <wp14:sizeRelH relativeFrom="margin">
+                  <wp14:pctWidth>0</wp14:pctWidth>
+                </wp14:sizeRelH>
+              </wp:anchor>
+            </w:drawing>
+          </mc:Choice>
+          <mc:Fallback>
+            <w:pict>
+              <v:group w14:anchorId="0DD20F06" id="Group 24" o:spid="_x0000_s1040" style="position:absolute;margin-left:10.5pt;margin-top:29.4pt;width:444.5pt;height:141.65pt;z-index:251693056;mso-position-horizontal-relative:margin;mso-width-relative:margin" coordorigin="127" coordsize="56451,17989" o:gfxdata="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">
+                <v:rect id="Rectangle 16" o:spid="_x0000_s1041" style="position:absolute;left:190;top:3937;width:56388;height:14052;visibility:visible;mso-wrap-style:square;v-text-anchor:middle" o:gfxdata="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" filled="f" stroked="f" strokeweight="1pt">
+                  <v:textbox inset="3mm,0">
+                    <w:txbxContent>
+                      <w:p>
+                        <w:pPr>
+                          <w:spacing w:line="240" w:lineRule="auto"/>
+                          <w:jc w:val="both"/>
+                          <w:rPr>
+                            <w:rFonts w:ascii="Franklin Gothic Book" w:hAnsi="Franklin Gothic Book"/>
+                            <w:b/>
+                            <w:bCs/>
+                            <w:color w:val="262626" w:themeColor="text1" w:themeTint="D9"/>
+                            <w:sz w:val="36"/>
+                            <w:szCs w:val="36"/>
+                            <w:lang w:val="en-IN"/>
+                          </w:rPr>
+                        </w:pPr>
+                        <w:r>
+                          <w:rPr>
+                            <w:rFonts w:ascii="Franklin Gothic Book" w:hAnsi="Franklin Gothic Book"/>
+                            <w:b/>
+                            <w:bCs/>
+                            <w:color w:val="262626" w:themeColor="text1" w:themeTint="D9"/>
+                            <w:sz w:val="36"/>
+                            <w:szCs w:val="36"/>
+                            <w:lang w:val="en-IN"/>
+                          </w:rPr>
+                          <w:t>Venkataramanan K | 2018AC04529</w:t>
+                        </w:r>
+                      </w:p>
+                      <w:p>
+                        <w:pPr>
+                          <w:spacing w:line="240" w:lineRule="auto"/>
+                          <w:jc w:val="both"/>
+                          <w:rPr>
+                            <w:rFonts w:ascii="Franklin Gothic Book" w:hAnsi="Franklin Gothic Book"/>
+                            <w:b/>
+                            <w:bCs/>
+                            <w:color w:val="262626" w:themeColor="text1" w:themeTint="D9"/>
+                            <w:sz w:val="36"/>
+                            <w:szCs w:val="36"/>
+                            <w:lang w:val="en-IN"/>
+                          </w:rPr>
+                        </w:pPr>
+                        <w:proofErr w:type="spellStart"/>
+                        <w:r>
+                          <w:rPr>
+                            <w:rFonts w:ascii="Franklin Gothic Book" w:hAnsi="Franklin Gothic Book"/>
+                            <w:b/>
+                            <w:bCs/>
+                            <w:color w:val="262626" w:themeColor="text1" w:themeTint="D9"/>
+                            <w:sz w:val="36"/>
+                            <w:szCs w:val="36"/>
+                            <w:lang w:val="en-IN"/>
+                          </w:rPr>
+                          <w:t>Balakavin</w:t>
+                        </w:r>
+                        <w:proofErr w:type="spellEnd"/>
+                        <w:r>
+                          <w:rPr>
+                            <w:rFonts w:ascii="Franklin Gothic Book" w:hAnsi="Franklin Gothic Book"/>
+                            <w:b/>
+                            <w:bCs/>
+                            <w:color w:val="262626" w:themeColor="text1" w:themeTint="D9"/>
+                            <w:sz w:val="36"/>
+                            <w:szCs w:val="36"/>
+                            <w:lang w:val="en-IN"/>
+                          </w:rPr>
+                          <w:t xml:space="preserve"> </w:t>
+                        </w:r>
+                        <w:proofErr w:type="spellStart"/>
+                        <w:r>
+                          <w:rPr>
+                            <w:rFonts w:ascii="Franklin Gothic Book" w:hAnsi="Franklin Gothic Book"/>
+                            <w:b/>
+                            <w:bCs/>
+                            <w:color w:val="262626" w:themeColor="text1" w:themeTint="D9"/>
+                            <w:sz w:val="36"/>
+                            <w:szCs w:val="36"/>
+                            <w:lang w:val="en-IN"/>
+                          </w:rPr>
+                          <w:t>Pon</w:t>
+                        </w:r>
+                        <w:proofErr w:type="spellEnd"/>
+                        <w:r>
+                          <w:rPr>
+                            <w:rFonts w:ascii="Franklin Gothic Book" w:hAnsi="Franklin Gothic Book"/>
+                            <w:b/>
+                            <w:bCs/>
+                            <w:color w:val="262626" w:themeColor="text1" w:themeTint="D9"/>
+                            <w:sz w:val="36"/>
+                            <w:szCs w:val="36"/>
+                            <w:lang w:val="en-IN"/>
+                          </w:rPr>
+                          <w:t xml:space="preserve"> </w:t>
+                        </w:r>
+                        <w:r>
+                          <w:rPr>
+                            <w:rFonts w:ascii="Franklin Gothic Book" w:hAnsi="Franklin Gothic Book"/>
+                            <w:b/>
+                            <w:bCs/>
+                            <w:color w:val="262626" w:themeColor="text1" w:themeTint="D9"/>
+                            <w:sz w:val="36"/>
+                            <w:szCs w:val="36"/>
+                            <w:lang w:val="en-IN"/>
+                          </w:rPr>
+                          <w:tab/>
+                        </w:r>
+                        <w:r>
+                          <w:rPr>
+                            <w:rFonts w:ascii="Franklin Gothic Book" w:hAnsi="Franklin Gothic Book"/>
+                            <w:b/>
+                            <w:bCs/>
+                            <w:color w:val="262626" w:themeColor="text1" w:themeTint="D9"/>
+                            <w:sz w:val="36"/>
+                            <w:szCs w:val="36"/>
+                            <w:lang w:val="en-IN"/>
+                          </w:rPr>
+                          <w:t>|</w:t>
+                        </w:r>
+                        <w:bookmarkStart w:id="1" w:name="_GoBack"/>
+                        <w:r>
+                          <w:rPr>
+                            <w:rFonts w:ascii="Franklin Gothic Book" w:hAnsi="Franklin Gothic Book"/>
+                            <w:b/>
+                            <w:bCs/>
+                            <w:color w:val="262626" w:themeColor="text1" w:themeTint="D9"/>
+                            <w:sz w:val="36"/>
+                            <w:szCs w:val="36"/>
+                            <w:lang w:val="en-IN"/>
+                          </w:rPr>
+                          <w:t xml:space="preserve"> 2018AC04531</w:t>
+                        </w:r>
+                      </w:p>
+                      <w:p>
+                        <w:pPr>
+                          <w:spacing w:line="240" w:lineRule="auto"/>
+                          <w:jc w:val="both"/>
+                          <w:rPr>
+                            <w:rFonts w:ascii="Franklin Gothic Book" w:hAnsi="Franklin Gothic Book"/>
+                            <w:b/>
+                            <w:bCs/>
+                            <w:color w:val="262626" w:themeColor="text1" w:themeTint="D9"/>
+                            <w:sz w:val="36"/>
+                            <w:szCs w:val="36"/>
+                            <w:lang w:val="en-IN"/>
+                          </w:rPr>
+                        </w:pPr>
+                        <w:proofErr w:type="spellStart"/>
+                        <w:r>
+                          <w:rPr>
+                            <w:rFonts w:ascii="Franklin Gothic Book" w:hAnsi="Franklin Gothic Book"/>
+                            <w:b/>
+                            <w:bCs/>
+                            <w:color w:val="262626" w:themeColor="text1" w:themeTint="D9"/>
+                            <w:sz w:val="36"/>
+                            <w:szCs w:val="36"/>
+                            <w:lang w:val="en-IN"/>
+                          </w:rPr>
+                          <w:t>Ponvani</w:t>
+                        </w:r>
+                        <w:proofErr w:type="spellEnd"/>
+                        <w:r>
+                          <w:rPr>
+                            <w:rFonts w:ascii="Franklin Gothic Book" w:hAnsi="Franklin Gothic Book"/>
+                            <w:b/>
+                            <w:bCs/>
+                            <w:color w:val="262626" w:themeColor="text1" w:themeTint="D9"/>
+                            <w:sz w:val="36"/>
+                            <w:szCs w:val="36"/>
+                            <w:lang w:val="en-IN"/>
+                          </w:rPr>
+                          <w:t xml:space="preserve"> </w:t>
+                        </w:r>
+                        <w:r>
+                          <w:rPr>
+                            <w:rFonts w:ascii="Franklin Gothic Book" w:hAnsi="Franklin Gothic Book"/>
+                            <w:b/>
+                            <w:bCs/>
+                            <w:color w:val="262626" w:themeColor="text1" w:themeTint="D9"/>
+                            <w:sz w:val="36"/>
+                            <w:szCs w:val="36"/>
+                            <w:lang w:val="en-IN"/>
+                          </w:rPr>
+                          <w:tab/>
+                        </w:r>
+                        <w:r>
+                          <w:rPr>
+                            <w:rFonts w:ascii="Franklin Gothic Book" w:hAnsi="Franklin Gothic Book"/>
+                            <w:b/>
+                            <w:bCs/>
+                            <w:color w:val="262626" w:themeColor="text1" w:themeTint="D9"/>
+                            <w:sz w:val="36"/>
+                            <w:szCs w:val="36"/>
+                            <w:lang w:val="en-IN"/>
+                          </w:rPr>
+                          <w:tab/>
+                          <w:t xml:space="preserve"> </w:t>
+                        </w:r>
+                        <w:r>
+                          <w:rPr>
+                            <w:rFonts w:ascii="Franklin Gothic Book" w:hAnsi="Franklin Gothic Book"/>
+                            <w:b/>
+                            <w:bCs/>
+                            <w:color w:val="262626" w:themeColor="text1" w:themeTint="D9"/>
+                            <w:sz w:val="36"/>
+                            <w:szCs w:val="36"/>
+                            <w:lang w:val="en-IN"/>
+                          </w:rPr>
+                          <w:tab/>
+                        </w:r>
+                        <w:r>
+                          <w:rPr>
+                            <w:rFonts w:ascii="Franklin Gothic Book" w:hAnsi="Franklin Gothic Book"/>
+                            <w:b/>
+                            <w:bCs/>
+                            <w:color w:val="262626" w:themeColor="text1" w:themeTint="D9"/>
+                            <w:sz w:val="36"/>
+                            <w:szCs w:val="36"/>
+                            <w:lang w:val="en-IN"/>
+                          </w:rPr>
+                          <w:t>| 2018AC04531</w:t>
+                        </w:r>
+                      </w:p>
+                      <w:p>
+                        <w:pPr>
+                          <w:spacing w:line="240" w:lineRule="auto"/>
+                          <w:jc w:val="both"/>
+                          <w:rPr>
+                            <w:rFonts w:ascii="Franklin Gothic Book" w:hAnsi="Franklin Gothic Book"/>
+                            <w:b/>
+                            <w:bCs/>
+                            <w:caps/>
+                            <w:color w:val="262626" w:themeColor="text1" w:themeTint="D9"/>
+                            <w:sz w:val="36"/>
+                            <w:szCs w:val="36"/>
+                            <w:lang w:val="en-IN"/>
+                          </w:rPr>
+                        </w:pPr>
+                        <w:r>
+                          <w:rPr>
+                            <w:rFonts w:ascii="Franklin Gothic Book" w:hAnsi="Franklin Gothic Book"/>
+                            <w:b/>
+                            <w:bCs/>
+                            <w:color w:val="262626" w:themeColor="text1" w:themeTint="D9"/>
+                            <w:sz w:val="36"/>
+                            <w:szCs w:val="36"/>
+                            <w:lang w:val="en-IN"/>
+                          </w:rPr>
+                          <w:t xml:space="preserve">Poornima J </w:t>
+                        </w:r>
+                        <w:r>
+                          <w:rPr>
+                            <w:rFonts w:ascii="Franklin Gothic Book" w:hAnsi="Franklin Gothic Book"/>
+                            <w:b/>
+                            <w:bCs/>
+                            <w:color w:val="262626" w:themeColor="text1" w:themeTint="D9"/>
+                            <w:sz w:val="36"/>
+                            <w:szCs w:val="36"/>
+                            <w:lang w:val="en-IN"/>
+                          </w:rPr>
+                          <w:tab/>
+                          <w:t xml:space="preserve"> </w:t>
+                        </w:r>
+                        <w:r>
+                          <w:rPr>
+                            <w:rFonts w:ascii="Franklin Gothic Book" w:hAnsi="Franklin Gothic Book"/>
+                            <w:b/>
+                            <w:bCs/>
+                            <w:color w:val="262626" w:themeColor="text1" w:themeTint="D9"/>
+                            <w:sz w:val="36"/>
+                            <w:szCs w:val="36"/>
+                            <w:lang w:val="en-IN"/>
+                          </w:rPr>
+                          <w:tab/>
+                        </w:r>
+                        <w:r>
+                          <w:rPr>
+                            <w:rFonts w:ascii="Franklin Gothic Book" w:hAnsi="Franklin Gothic Book"/>
+                            <w:b/>
+                            <w:bCs/>
+                            <w:color w:val="262626" w:themeColor="text1" w:themeTint="D9"/>
+                            <w:sz w:val="36"/>
+                            <w:szCs w:val="36"/>
+                            <w:lang w:val="en-IN"/>
+                          </w:rPr>
+                          <w:t>|2018AC04531</w:t>
+                        </w:r>
+                        <w:bookmarkEnd w:id="1"/>
+                      </w:p>
+                    </w:txbxContent>
+                  </v:textbox>
+                </v:rect>
+                <v:rect id="Rectangle 23" o:spid="_x0000_s1042" style="position:absolute;left:127;width:46482;height:3175;visibility:visible;mso-wrap-style:square;v-text-anchor:middle" o:gfxdata="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" filled="f" stroked="f" strokeweight="1pt">
+                  <v:textbox inset="3mm,0">
+                    <w:txbxContent>
+                      <w:p>
+                        <w:pPr>
+                          <w:spacing w:line="240" w:lineRule="auto"/>
+                          <w:jc w:val="both"/>
+                          <w:rPr>
+                            <w:rFonts w:ascii="Franklin Gothic Book" w:hAnsi="Franklin Gothic Book"/>
+                            <w:caps/>
+                            <w:color w:val="262626" w:themeColor="text1" w:themeTint="D9"/>
+                            <w:sz w:val="32"/>
+                            <w:szCs w:val="32"/>
+                            <w:lang w:val="en-IN"/>
+                          </w:rPr>
+                        </w:pPr>
+                        <w:r>
+                          <w:rPr>
+                            <w:rFonts w:ascii="Franklin Gothic Book" w:hAnsi="Franklin Gothic Book"/>
+                            <w:color w:val="262626" w:themeColor="text1" w:themeTint="D9"/>
+                            <w:sz w:val="32"/>
+                            <w:szCs w:val="32"/>
+                            <w:lang w:val="en-IN"/>
+                          </w:rPr>
+                          <w:t xml:space="preserve">Analysed and created in collaboration of </w:t>
+                        </w:r>
+                      </w:p>
+                    </w:txbxContent>
+                  </v:textbox>
+                </v:rect>
+                <w10:wrap anchorx="margin"/>
+              </v:group>
+            </w:pict>
+          </mc:Fallback>
+        </mc:AlternateContent>
+      </w:r>
+      <w:r>
+        <w:rPr>
+          <w:noProof/>
+        </w:rPr>
+        <mc:AlternateContent>
+          <mc:Choice Requires="wpg">
+            <w:drawing>
+              <wp:anchor distT="0" distB="0" distL="114300" distR="114300" simplePos="0" relativeHeight="251689984" behindDoc="0" locked="0" layoutInCell="1" allowOverlap="1" wp14:anchorId="5A94A24B" wp14:editId="50EC01BA">
                 <wp:simplePos x="0" y="0"/>
                 <wp:positionH relativeFrom="column">
                   <wp:posOffset>25400</wp:posOffset>
@@ -2354,8 +3159,8 @@
           </mc:Choice>
           <mc:Fallback>
             <w:pict>
-              <v:group w14:anchorId="5A94A24B" id="Group 25" o:spid="_x0000_s1040" style="position:absolute;margin-left:2pt;margin-top:372.6pt;width:333pt;height:55pt;z-index:251689984" coordsize="42291,6985" o:gfxdata="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">
-                <v:rect id="Rectangle 17" o:spid="_x0000_s1041" style="position:absolute;left:7239;top:3048;width:35052;height:3175;visibility:visible;mso-wrap-style:square;v-text-anchor:middle" o:gfxdata="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" filled="f" stroked="f" strokeweight="1pt">
+              <v:group w14:anchorId="5A94A24B" id="Group 25" o:spid="_x0000_s1043" style="position:absolute;margin-left:2pt;margin-top:372.6pt;width:333pt;height:55pt;z-index:251689984" coordsize="42291,6985" o:gfxdata="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">
+                <v:rect id="Rectangle 17" o:spid="_x0000_s1044" style="position:absolute;left:7239;top:3048;width:35052;height:3175;visibility:visible;mso-wrap-style:square;v-text-anchor:middle" o:gfxdata="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" filled="f" stroked="f" strokeweight="1pt">
                   <v:textbox>
                     <w:txbxContent>
                       <w:p>
@@ -2458,796 +3263,9 @@
                   <v:path o:extrusionok="f" gradientshapeok="t" o:connecttype="rect"/>
                   <o:lock v:ext="edit" aspectratio="t"/>
                 </v:shapetype>
-                <v:shape id="Picture 22" o:spid="_x0000_s1042" type="#_x0000_t75" style="position:absolute;width:6985;height:6985;visibility:visible;mso-wrap-style:square" o:gfxdata="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">
+                <v:shape id="Picture 22" o:spid="_x0000_s1045" type="#_x0000_t75" style="position:absolute;width:6985;height:6985;visibility:visible;mso-wrap-style:square" o:gfxdata="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">
                   <v:imagedata r:id="rId11" o:title=""/>
                 </v:shape>
-              </v:group>
-            </w:pict>
-          </mc:Fallback>
-        </mc:AlternateContent>
-      </w:r>
-      <w:r>
-        <w:rPr>
-          <w:noProof/>
-        </w:rPr>
-        <mc:AlternateContent>
-          <mc:Choice Requires="wpg">
-            <w:drawing>
-              <wp:anchor distT="0" distB="0" distL="114300" distR="114300" simplePos="0" relativeHeight="251693056" behindDoc="0" locked="0" layoutInCell="1" allowOverlap="1" wp14:anchorId="0DD20F06" wp14:editId="357A8EA9">
-                <wp:simplePos x="0" y="0"/>
-                <wp:positionH relativeFrom="margin">
-                  <wp:align>left</wp:align>
-                </wp:positionH>
-                <wp:positionV relativeFrom="paragraph">
-                  <wp:posOffset>528320</wp:posOffset>
-                </wp:positionV>
-                <wp:extent cx="5638800" cy="1798955"/>
-                <wp:effectExtent l="0" t="0" r="0" b="0"/>
-                <wp:wrapNone/>
-                <wp:docPr id="24" name="Group 24"/>
-                <wp:cNvGraphicFramePr/>
-                <a:graphic xmlns:a="http://schemas.openxmlformats.org/drawingml/2006/main">
-                  <a:graphicData uri="http://schemas.microsoft.com/office/word/2010/wordprocessingGroup">
-                    <wpg:wgp>
-                      <wpg:cNvGrpSpPr/>
-                      <wpg:grpSpPr>
-                        <a:xfrm>
-                          <a:off x="0" y="0"/>
-                          <a:ext cx="5638800" cy="1798955"/>
-                          <a:chOff x="0" y="0"/>
-                          <a:chExt cx="5638800" cy="1798955"/>
-                        </a:xfrm>
-                      </wpg:grpSpPr>
-                      <wps:wsp>
-                        <wps:cNvPr id="16" name="Rectangle 16"/>
-                        <wps:cNvSpPr/>
-                        <wps:spPr>
-                          <a:xfrm>
-                            <a:off x="0" y="393700"/>
-                            <a:ext cx="5638800" cy="1405255"/>
-                          </a:xfrm>
-                          <a:prstGeom prst="rect">
-                            <a:avLst/>
-                          </a:prstGeom>
-                          <a:noFill/>
-                          <a:ln>
-                            <a:noFill/>
-                          </a:ln>
-                        </wps:spPr>
-                        <wps:style>
-                          <a:lnRef idx="2">
-                            <a:schemeClr val="accent1">
-                              <a:shade val="50000"/>
-                            </a:schemeClr>
-                          </a:lnRef>
-                          <a:fillRef idx="1">
-                            <a:schemeClr val="accent1"/>
-                          </a:fillRef>
-                          <a:effectRef idx="0">
-                            <a:schemeClr val="accent1"/>
-                          </a:effectRef>
-                          <a:fontRef idx="minor">
-                            <a:schemeClr val="lt1"/>
-                          </a:fontRef>
-                        </wps:style>
-                        <wps:txbx>
-                          <w:txbxContent>
-                            <w:p>
-                              <w:pPr>
-                                <w:spacing w:line="240" w:lineRule="auto"/>
-                                <w:jc w:val="both"/>
-                                <w:rPr>
-                                  <w:rFonts w:ascii="Franklin Gothic Book" w:hAnsi="Franklin Gothic Book"/>
-                                  <w:b/>
-                                  <w:bCs/>
-                                  <w:color w:val="262626" w:themeColor="text1" w:themeTint="D9"/>
-                                  <w:sz w:val="36"/>
-                                  <w:szCs w:val="36"/>
-                                  <w:lang w:val="en-IN"/>
-                                </w:rPr>
-                              </w:pPr>
-                              <w:r>
-                                <w:rPr>
-                                  <w:rFonts w:ascii="Franklin Gothic Book" w:hAnsi="Franklin Gothic Book"/>
-                                  <w:b/>
-                                  <w:bCs/>
-                                  <w:color w:val="262626" w:themeColor="text1" w:themeTint="D9"/>
-                                  <w:sz w:val="36"/>
-                                  <w:szCs w:val="36"/>
-                                  <w:lang w:val="en-IN"/>
-                                </w:rPr>
-                                <w:t>Venkataramanan K | 2018AC04529</w:t>
-                              </w:r>
-                            </w:p>
-                            <w:p>
-                              <w:pPr>
-                                <w:spacing w:line="240" w:lineRule="auto"/>
-                                <w:jc w:val="both"/>
-                                <w:rPr>
-                                  <w:rFonts w:ascii="Franklin Gothic Book" w:hAnsi="Franklin Gothic Book"/>
-                                  <w:b/>
-                                  <w:bCs/>
-                                  <w:color w:val="262626" w:themeColor="text1" w:themeTint="D9"/>
-                                  <w:sz w:val="36"/>
-                                  <w:szCs w:val="36"/>
-                                  <w:lang w:val="en-IN"/>
-                                </w:rPr>
-                              </w:pPr>
-                              <w:proofErr w:type="spellStart"/>
-                              <w:r>
-                                <w:rPr>
-                                  <w:rFonts w:ascii="Franklin Gothic Book" w:hAnsi="Franklin Gothic Book"/>
-                                  <w:b/>
-                                  <w:bCs/>
-                                  <w:color w:val="262626" w:themeColor="text1" w:themeTint="D9"/>
-                                  <w:sz w:val="36"/>
-                                  <w:szCs w:val="36"/>
-                                  <w:lang w:val="en-IN"/>
-                                </w:rPr>
-                                <w:t>Balakavin</w:t>
-                              </w:r>
-                              <w:proofErr w:type="spellEnd"/>
-                              <w:r>
-                                <w:rPr>
-                                  <w:rFonts w:ascii="Franklin Gothic Book" w:hAnsi="Franklin Gothic Book"/>
-                                  <w:b/>
-                                  <w:bCs/>
-                                  <w:color w:val="262626" w:themeColor="text1" w:themeTint="D9"/>
-                                  <w:sz w:val="36"/>
-                                  <w:szCs w:val="36"/>
-                                  <w:lang w:val="en-IN"/>
-                                </w:rPr>
-                                <w:t xml:space="preserve"> </w:t>
-                              </w:r>
-                              <w:proofErr w:type="spellStart"/>
-                              <w:r>
-                                <w:rPr>
-                                  <w:rFonts w:ascii="Franklin Gothic Book" w:hAnsi="Franklin Gothic Book"/>
-                                  <w:b/>
-                                  <w:bCs/>
-                                  <w:color w:val="262626" w:themeColor="text1" w:themeTint="D9"/>
-                                  <w:sz w:val="36"/>
-                                  <w:szCs w:val="36"/>
-                                  <w:lang w:val="en-IN"/>
-                                </w:rPr>
-                                <w:t>Pon</w:t>
-                              </w:r>
-                              <w:proofErr w:type="spellEnd"/>
-                              <w:r>
-                                <w:rPr>
-                                  <w:rFonts w:ascii="Franklin Gothic Book" w:hAnsi="Franklin Gothic Book"/>
-                                  <w:b/>
-                                  <w:bCs/>
-                                  <w:color w:val="262626" w:themeColor="text1" w:themeTint="D9"/>
-                                  <w:sz w:val="36"/>
-                                  <w:szCs w:val="36"/>
-                                  <w:lang w:val="en-IN"/>
-                                </w:rPr>
-                                <w:t xml:space="preserve"> </w:t>
-                              </w:r>
-                              <w:r>
-                                <w:rPr>
-                                  <w:rFonts w:ascii="Franklin Gothic Book" w:hAnsi="Franklin Gothic Book"/>
-                                  <w:b/>
-                                  <w:bCs/>
-                                  <w:color w:val="262626" w:themeColor="text1" w:themeTint="D9"/>
-                                  <w:sz w:val="36"/>
-                                  <w:szCs w:val="36"/>
-                                  <w:lang w:val="en-IN"/>
-                                </w:rPr>
-                                <w:tab/>
-                              </w:r>
-                              <w:r>
-                                <w:rPr>
-                                  <w:rFonts w:ascii="Franklin Gothic Book" w:hAnsi="Franklin Gothic Book"/>
-                                  <w:b/>
-                                  <w:bCs/>
-                                  <w:color w:val="262626" w:themeColor="text1" w:themeTint="D9"/>
-                                  <w:sz w:val="36"/>
-                                  <w:szCs w:val="36"/>
-                                  <w:lang w:val="en-IN"/>
-                                </w:rPr>
-                                <w:t>| 2018AC04531</w:t>
-                              </w:r>
-                            </w:p>
-                            <w:p>
-                              <w:pPr>
-                                <w:spacing w:line="240" w:lineRule="auto"/>
-                                <w:jc w:val="both"/>
-                                <w:rPr>
-                                  <w:rFonts w:ascii="Franklin Gothic Book" w:hAnsi="Franklin Gothic Book"/>
-                                  <w:b/>
-                                  <w:bCs/>
-                                  <w:color w:val="262626" w:themeColor="text1" w:themeTint="D9"/>
-                                  <w:sz w:val="36"/>
-                                  <w:szCs w:val="36"/>
-                                  <w:lang w:val="en-IN"/>
-                                </w:rPr>
-                              </w:pPr>
-                              <w:proofErr w:type="spellStart"/>
-                              <w:r>
-                                <w:rPr>
-                                  <w:rFonts w:ascii="Franklin Gothic Book" w:hAnsi="Franklin Gothic Book"/>
-                                  <w:b/>
-                                  <w:bCs/>
-                                  <w:color w:val="262626" w:themeColor="text1" w:themeTint="D9"/>
-                                  <w:sz w:val="36"/>
-                                  <w:szCs w:val="36"/>
-                                  <w:lang w:val="en-IN"/>
-                                </w:rPr>
-                                <w:t>Ponvani</w:t>
-                              </w:r>
-                              <w:proofErr w:type="spellEnd"/>
-                              <w:r>
-                                <w:rPr>
-                                  <w:rFonts w:ascii="Franklin Gothic Book" w:hAnsi="Franklin Gothic Book"/>
-                                  <w:b/>
-                                  <w:bCs/>
-                                  <w:color w:val="262626" w:themeColor="text1" w:themeTint="D9"/>
-                                  <w:sz w:val="36"/>
-                                  <w:szCs w:val="36"/>
-                                  <w:lang w:val="en-IN"/>
-                                </w:rPr>
-                                <w:t xml:space="preserve"> </w:t>
-                              </w:r>
-                              <w:r>
-                                <w:rPr>
-                                  <w:rFonts w:ascii="Franklin Gothic Book" w:hAnsi="Franklin Gothic Book"/>
-                                  <w:b/>
-                                  <w:bCs/>
-                                  <w:color w:val="262626" w:themeColor="text1" w:themeTint="D9"/>
-                                  <w:sz w:val="36"/>
-                                  <w:szCs w:val="36"/>
-                                  <w:lang w:val="en-IN"/>
-                                </w:rPr>
-                                <w:tab/>
-                              </w:r>
-                              <w:r>
-                                <w:rPr>
-                                  <w:rFonts w:ascii="Franklin Gothic Book" w:hAnsi="Franklin Gothic Book"/>
-                                  <w:b/>
-                                  <w:bCs/>
-                                  <w:color w:val="262626" w:themeColor="text1" w:themeTint="D9"/>
-                                  <w:sz w:val="36"/>
-                                  <w:szCs w:val="36"/>
-                                  <w:lang w:val="en-IN"/>
-                                </w:rPr>
-                                <w:tab/>
-                                <w:t xml:space="preserve"> </w:t>
-                              </w:r>
-                              <w:r>
-                                <w:rPr>
-                                  <w:rFonts w:ascii="Franklin Gothic Book" w:hAnsi="Franklin Gothic Book"/>
-                                  <w:b/>
-                                  <w:bCs/>
-                                  <w:color w:val="262626" w:themeColor="text1" w:themeTint="D9"/>
-                                  <w:sz w:val="36"/>
-                                  <w:szCs w:val="36"/>
-                                  <w:lang w:val="en-IN"/>
-                                </w:rPr>
-                                <w:tab/>
-                              </w:r>
-                              <w:r>
-                                <w:rPr>
-                                  <w:rFonts w:ascii="Franklin Gothic Book" w:hAnsi="Franklin Gothic Book"/>
-                                  <w:b/>
-                                  <w:bCs/>
-                                  <w:color w:val="262626" w:themeColor="text1" w:themeTint="D9"/>
-                                  <w:sz w:val="36"/>
-                                  <w:szCs w:val="36"/>
-                                  <w:lang w:val="en-IN"/>
-                                </w:rPr>
-                                <w:t xml:space="preserve">| </w:t>
-                              </w:r>
-                              <w:r>
-                                <w:rPr>
-                                  <w:rFonts w:ascii="Franklin Gothic Book" w:hAnsi="Franklin Gothic Book"/>
-                                  <w:b/>
-                                  <w:bCs/>
-                                  <w:color w:val="262626" w:themeColor="text1" w:themeTint="D9"/>
-                                  <w:sz w:val="36"/>
-                                  <w:szCs w:val="36"/>
-                                  <w:lang w:val="en-IN"/>
-                                </w:rPr>
-                                <w:t>2018AC04531</w:t>
-                              </w:r>
-                            </w:p>
-                            <w:p>
-                              <w:pPr>
-                                <w:spacing w:line="240" w:lineRule="auto"/>
-                                <w:jc w:val="both"/>
-                                <w:rPr>
-                                  <w:rFonts w:ascii="Franklin Gothic Book" w:hAnsi="Franklin Gothic Book"/>
-                                  <w:b/>
-                                  <w:bCs/>
-                                  <w:caps/>
-                                  <w:color w:val="262626" w:themeColor="text1" w:themeTint="D9"/>
-                                  <w:sz w:val="36"/>
-                                  <w:szCs w:val="36"/>
-                                  <w:lang w:val="en-IN"/>
-                                </w:rPr>
-                              </w:pPr>
-                              <w:r>
-                                <w:rPr>
-                                  <w:rFonts w:ascii="Franklin Gothic Book" w:hAnsi="Franklin Gothic Book"/>
-                                  <w:b/>
-                                  <w:bCs/>
-                                  <w:color w:val="262626" w:themeColor="text1" w:themeTint="D9"/>
-                                  <w:sz w:val="36"/>
-                                  <w:szCs w:val="36"/>
-                                  <w:lang w:val="en-IN"/>
-                                </w:rPr>
-                                <w:t xml:space="preserve">Poornima J </w:t>
-                              </w:r>
-                              <w:r>
-                                <w:rPr>
-                                  <w:rFonts w:ascii="Franklin Gothic Book" w:hAnsi="Franklin Gothic Book"/>
-                                  <w:b/>
-                                  <w:bCs/>
-                                  <w:color w:val="262626" w:themeColor="text1" w:themeTint="D9"/>
-                                  <w:sz w:val="36"/>
-                                  <w:szCs w:val="36"/>
-                                  <w:lang w:val="en-IN"/>
-                                </w:rPr>
-                                <w:tab/>
-                                <w:t xml:space="preserve"> </w:t>
-                              </w:r>
-                              <w:r>
-                                <w:rPr>
-                                  <w:rFonts w:ascii="Franklin Gothic Book" w:hAnsi="Franklin Gothic Book"/>
-                                  <w:b/>
-                                  <w:bCs/>
-                                  <w:color w:val="262626" w:themeColor="text1" w:themeTint="D9"/>
-                                  <w:sz w:val="36"/>
-                                  <w:szCs w:val="36"/>
-                                  <w:lang w:val="en-IN"/>
-                                </w:rPr>
-                                <w:tab/>
-                              </w:r>
-                              <w:r>
-                                <w:rPr>
-                                  <w:rFonts w:ascii="Franklin Gothic Book" w:hAnsi="Franklin Gothic Book"/>
-                                  <w:b/>
-                                  <w:bCs/>
-                                  <w:color w:val="262626" w:themeColor="text1" w:themeTint="D9"/>
-                                  <w:sz w:val="36"/>
-                                  <w:szCs w:val="36"/>
-                                  <w:lang w:val="en-IN"/>
-                                </w:rPr>
-                                <w:t>|</w:t>
-                              </w:r>
-                              <w:r>
-                                <w:rPr>
-                                  <w:rFonts w:ascii="Franklin Gothic Book" w:hAnsi="Franklin Gothic Book"/>
-                                  <w:b/>
-                                  <w:bCs/>
-                                  <w:color w:val="262626" w:themeColor="text1" w:themeTint="D9"/>
-                                  <w:sz w:val="36"/>
-                                  <w:szCs w:val="36"/>
-                                  <w:lang w:val="en-IN"/>
-                                </w:rPr>
-                                <w:t>2018AC04531</w:t>
-                              </w:r>
-                            </w:p>
-                          </w:txbxContent>
-                        </wps:txbx>
-                        <wps:bodyPr rot="0" spcFirstLastPara="0" vertOverflow="overflow" horzOverflow="overflow" vert="horz" wrap="square" lIns="108000" tIns="0" rIns="91440" bIns="45720" numCol="1" spcCol="0" rtlCol="0" fromWordArt="0" anchor="ctr" anchorCtr="0" forceAA="0" compatLnSpc="1">
-                          <a:prstTxWarp prst="textNoShape">
-                            <a:avLst/>
-                          </a:prstTxWarp>
-                          <a:noAutofit/>
-                        </wps:bodyPr>
-                      </wps:wsp>
-                      <wps:wsp>
-                        <wps:cNvPr id="23" name="Rectangle 23"/>
-                        <wps:cNvSpPr/>
-                        <wps:spPr>
-                          <a:xfrm>
-                            <a:off x="12700" y="0"/>
-                            <a:ext cx="4648200" cy="317500"/>
-                          </a:xfrm>
-                          <a:prstGeom prst="rect">
-                            <a:avLst/>
-                          </a:prstGeom>
-                          <a:noFill/>
-                          <a:ln>
-                            <a:noFill/>
-                          </a:ln>
-                        </wps:spPr>
-                        <wps:style>
-                          <a:lnRef idx="2">
-                            <a:schemeClr val="accent1">
-                              <a:shade val="50000"/>
-                            </a:schemeClr>
-                          </a:lnRef>
-                          <a:fillRef idx="1">
-                            <a:schemeClr val="accent1"/>
-                          </a:fillRef>
-                          <a:effectRef idx="0">
-                            <a:schemeClr val="accent1"/>
-                          </a:effectRef>
-                          <a:fontRef idx="minor">
-                            <a:schemeClr val="lt1"/>
-                          </a:fontRef>
-                        </wps:style>
-                        <wps:txbx>
-                          <w:txbxContent>
-                            <w:p>
-                              <w:pPr>
-                                <w:spacing w:line="240" w:lineRule="auto"/>
-                                <w:jc w:val="both"/>
-                                <w:rPr>
-                                  <w:rFonts w:ascii="Franklin Gothic Book" w:hAnsi="Franklin Gothic Book"/>
-                                  <w:caps/>
-                                  <w:color w:val="262626" w:themeColor="text1" w:themeTint="D9"/>
-                                  <w:sz w:val="32"/>
-                                  <w:szCs w:val="32"/>
-                                  <w:lang w:val="en-IN"/>
-                                </w:rPr>
-                              </w:pPr>
-                              <w:r>
-                                <w:rPr>
-                                  <w:rFonts w:ascii="Franklin Gothic Book" w:hAnsi="Franklin Gothic Book"/>
-                                  <w:color w:val="262626" w:themeColor="text1" w:themeTint="D9"/>
-                                  <w:sz w:val="32"/>
-                                  <w:szCs w:val="32"/>
-                                  <w:lang w:val="en-IN"/>
-                                </w:rPr>
-                                <w:t xml:space="preserve">Analysed and created in collaboration of </w:t>
-                              </w:r>
-                            </w:p>
-                          </w:txbxContent>
-                        </wps:txbx>
-                        <wps:bodyPr rot="0" spcFirstLastPara="0" vertOverflow="overflow" horzOverflow="overflow" vert="horz" wrap="square" lIns="108000" tIns="0" rIns="91440" bIns="45720" numCol="1" spcCol="0" rtlCol="0" fromWordArt="0" anchor="ctr" anchorCtr="0" forceAA="0" compatLnSpc="1">
-                          <a:prstTxWarp prst="textNoShape">
-                            <a:avLst/>
-                          </a:prstTxWarp>
-                          <a:noAutofit/>
-                        </wps:bodyPr>
-                      </wps:wsp>
-                    </wpg:wgp>
-                  </a:graphicData>
-                </a:graphic>
-              </wp:anchor>
-            </w:drawing>
-          </mc:Choice>
-          <mc:Fallback>
-            <w:pict>
-              <v:group w14:anchorId="0DD20F06" id="Group 24" o:spid="_x0000_s1043" style="position:absolute;margin-left:0;margin-top:41.6pt;width:444pt;height:141.65pt;z-index:251693056;mso-position-horizontal:left;mso-position-horizontal-relative:margin" coordsize="56388,17989" o:gfxdata="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">
-                <v:rect id="Rectangle 16" o:spid="_x0000_s1044" style="position:absolute;top:3937;width:56388;height:14052;visibility:visible;mso-wrap-style:square;v-text-anchor:middle" o:gfxdata="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" filled="f" stroked="f" strokeweight="1pt">
-                  <v:textbox inset="3mm,0">
-                    <w:txbxContent>
-                      <w:p>
-                        <w:pPr>
-                          <w:spacing w:line="240" w:lineRule="auto"/>
-                          <w:jc w:val="both"/>
-                          <w:rPr>
-                            <w:rFonts w:ascii="Franklin Gothic Book" w:hAnsi="Franklin Gothic Book"/>
-                            <w:b/>
-                            <w:bCs/>
-                            <w:color w:val="262626" w:themeColor="text1" w:themeTint="D9"/>
-                            <w:sz w:val="36"/>
-                            <w:szCs w:val="36"/>
-                            <w:lang w:val="en-IN"/>
-                          </w:rPr>
-                        </w:pPr>
-                        <w:r>
-                          <w:rPr>
-                            <w:rFonts w:ascii="Franklin Gothic Book" w:hAnsi="Franklin Gothic Book"/>
-                            <w:b/>
-                            <w:bCs/>
-                            <w:color w:val="262626" w:themeColor="text1" w:themeTint="D9"/>
-                            <w:sz w:val="36"/>
-                            <w:szCs w:val="36"/>
-                            <w:lang w:val="en-IN"/>
-                          </w:rPr>
-                          <w:t>Venkataramanan K | 2018AC04529</w:t>
-                        </w:r>
-                      </w:p>
-                      <w:p>
-                        <w:pPr>
-                          <w:spacing w:line="240" w:lineRule="auto"/>
-                          <w:jc w:val="both"/>
-                          <w:rPr>
-                            <w:rFonts w:ascii="Franklin Gothic Book" w:hAnsi="Franklin Gothic Book"/>
-                            <w:b/>
-                            <w:bCs/>
-                            <w:color w:val="262626" w:themeColor="text1" w:themeTint="D9"/>
-                            <w:sz w:val="36"/>
-                            <w:szCs w:val="36"/>
-                            <w:lang w:val="en-IN"/>
-                          </w:rPr>
-                        </w:pPr>
-                        <w:proofErr w:type="spellStart"/>
-                        <w:r>
-                          <w:rPr>
-                            <w:rFonts w:ascii="Franklin Gothic Book" w:hAnsi="Franklin Gothic Book"/>
-                            <w:b/>
-                            <w:bCs/>
-                            <w:color w:val="262626" w:themeColor="text1" w:themeTint="D9"/>
-                            <w:sz w:val="36"/>
-                            <w:szCs w:val="36"/>
-                            <w:lang w:val="en-IN"/>
-                          </w:rPr>
-                          <w:t>Balakavin</w:t>
-                        </w:r>
-                        <w:proofErr w:type="spellEnd"/>
-                        <w:r>
-                          <w:rPr>
-                            <w:rFonts w:ascii="Franklin Gothic Book" w:hAnsi="Franklin Gothic Book"/>
-                            <w:b/>
-                            <w:bCs/>
-                            <w:color w:val="262626" w:themeColor="text1" w:themeTint="D9"/>
-                            <w:sz w:val="36"/>
-                            <w:szCs w:val="36"/>
-                            <w:lang w:val="en-IN"/>
-                          </w:rPr>
-                          <w:t xml:space="preserve"> </w:t>
-                        </w:r>
-                        <w:proofErr w:type="spellStart"/>
-                        <w:r>
-                          <w:rPr>
-                            <w:rFonts w:ascii="Franklin Gothic Book" w:hAnsi="Franklin Gothic Book"/>
-                            <w:b/>
-                            <w:bCs/>
-                            <w:color w:val="262626" w:themeColor="text1" w:themeTint="D9"/>
-                            <w:sz w:val="36"/>
-                            <w:szCs w:val="36"/>
-                            <w:lang w:val="en-IN"/>
-                          </w:rPr>
-                          <w:t>Pon</w:t>
-                        </w:r>
-                        <w:proofErr w:type="spellEnd"/>
-                        <w:r>
-                          <w:rPr>
-                            <w:rFonts w:ascii="Franklin Gothic Book" w:hAnsi="Franklin Gothic Book"/>
-                            <w:b/>
-                            <w:bCs/>
-                            <w:color w:val="262626" w:themeColor="text1" w:themeTint="D9"/>
-                            <w:sz w:val="36"/>
-                            <w:szCs w:val="36"/>
-                            <w:lang w:val="en-IN"/>
-                          </w:rPr>
-                          <w:t xml:space="preserve"> </w:t>
-                        </w:r>
-                        <w:r>
-                          <w:rPr>
-                            <w:rFonts w:ascii="Franklin Gothic Book" w:hAnsi="Franklin Gothic Book"/>
-                            <w:b/>
-                            <w:bCs/>
-                            <w:color w:val="262626" w:themeColor="text1" w:themeTint="D9"/>
-                            <w:sz w:val="36"/>
-                            <w:szCs w:val="36"/>
-                            <w:lang w:val="en-IN"/>
-                          </w:rPr>
-                          <w:tab/>
-                        </w:r>
-                        <w:r>
-                          <w:rPr>
-                            <w:rFonts w:ascii="Franklin Gothic Book" w:hAnsi="Franklin Gothic Book"/>
-                            <w:b/>
-                            <w:bCs/>
-                            <w:color w:val="262626" w:themeColor="text1" w:themeTint="D9"/>
-                            <w:sz w:val="36"/>
-                            <w:szCs w:val="36"/>
-                            <w:lang w:val="en-IN"/>
-                          </w:rPr>
-                          <w:t>| 2018AC04531</w:t>
-                        </w:r>
-                      </w:p>
-                      <w:p>
-                        <w:pPr>
-                          <w:spacing w:line="240" w:lineRule="auto"/>
-                          <w:jc w:val="both"/>
-                          <w:rPr>
-                            <w:rFonts w:ascii="Franklin Gothic Book" w:hAnsi="Franklin Gothic Book"/>
-                            <w:b/>
-                            <w:bCs/>
-                            <w:color w:val="262626" w:themeColor="text1" w:themeTint="D9"/>
-                            <w:sz w:val="36"/>
-                            <w:szCs w:val="36"/>
-                            <w:lang w:val="en-IN"/>
-                          </w:rPr>
-                        </w:pPr>
-                        <w:proofErr w:type="spellStart"/>
-                        <w:r>
-                          <w:rPr>
-                            <w:rFonts w:ascii="Franklin Gothic Book" w:hAnsi="Franklin Gothic Book"/>
-                            <w:b/>
-                            <w:bCs/>
-                            <w:color w:val="262626" w:themeColor="text1" w:themeTint="D9"/>
-                            <w:sz w:val="36"/>
-                            <w:szCs w:val="36"/>
-                            <w:lang w:val="en-IN"/>
-                          </w:rPr>
-                          <w:t>Ponvani</w:t>
-                        </w:r>
-                        <w:proofErr w:type="spellEnd"/>
-                        <w:r>
-                          <w:rPr>
-                            <w:rFonts w:ascii="Franklin Gothic Book" w:hAnsi="Franklin Gothic Book"/>
-                            <w:b/>
-                            <w:bCs/>
-                            <w:color w:val="262626" w:themeColor="text1" w:themeTint="D9"/>
-                            <w:sz w:val="36"/>
-                            <w:szCs w:val="36"/>
-                            <w:lang w:val="en-IN"/>
-                          </w:rPr>
-                          <w:t xml:space="preserve"> </w:t>
-                        </w:r>
-                        <w:r>
-                          <w:rPr>
-                            <w:rFonts w:ascii="Franklin Gothic Book" w:hAnsi="Franklin Gothic Book"/>
-                            <w:b/>
-                            <w:bCs/>
-                            <w:color w:val="262626" w:themeColor="text1" w:themeTint="D9"/>
-                            <w:sz w:val="36"/>
-                            <w:szCs w:val="36"/>
-                            <w:lang w:val="en-IN"/>
-                          </w:rPr>
-                          <w:tab/>
-                        </w:r>
-                        <w:r>
-                          <w:rPr>
-                            <w:rFonts w:ascii="Franklin Gothic Book" w:hAnsi="Franklin Gothic Book"/>
-                            <w:b/>
-                            <w:bCs/>
-                            <w:color w:val="262626" w:themeColor="text1" w:themeTint="D9"/>
-                            <w:sz w:val="36"/>
-                            <w:szCs w:val="36"/>
-                            <w:lang w:val="en-IN"/>
-                          </w:rPr>
-                          <w:tab/>
-                          <w:t xml:space="preserve"> </w:t>
-                        </w:r>
-                        <w:r>
-                          <w:rPr>
-                            <w:rFonts w:ascii="Franklin Gothic Book" w:hAnsi="Franklin Gothic Book"/>
-                            <w:b/>
-                            <w:bCs/>
-                            <w:color w:val="262626" w:themeColor="text1" w:themeTint="D9"/>
-                            <w:sz w:val="36"/>
-                            <w:szCs w:val="36"/>
-                            <w:lang w:val="en-IN"/>
-                          </w:rPr>
-                          <w:tab/>
-                        </w:r>
-                        <w:r>
-                          <w:rPr>
-                            <w:rFonts w:ascii="Franklin Gothic Book" w:hAnsi="Franklin Gothic Book"/>
-                            <w:b/>
-                            <w:bCs/>
-                            <w:color w:val="262626" w:themeColor="text1" w:themeTint="D9"/>
-                            <w:sz w:val="36"/>
-                            <w:szCs w:val="36"/>
-                            <w:lang w:val="en-IN"/>
-                          </w:rPr>
-                          <w:t xml:space="preserve">| </w:t>
-                        </w:r>
-                        <w:r>
-                          <w:rPr>
-                            <w:rFonts w:ascii="Franklin Gothic Book" w:hAnsi="Franklin Gothic Book"/>
-                            <w:b/>
-                            <w:bCs/>
-                            <w:color w:val="262626" w:themeColor="text1" w:themeTint="D9"/>
-                            <w:sz w:val="36"/>
-                            <w:szCs w:val="36"/>
-                            <w:lang w:val="en-IN"/>
-                          </w:rPr>
-                          <w:t>2018AC04531</w:t>
-                        </w:r>
-                      </w:p>
-                      <w:p>
-                        <w:pPr>
-                          <w:spacing w:line="240" w:lineRule="auto"/>
-                          <w:jc w:val="both"/>
-                          <w:rPr>
-                            <w:rFonts w:ascii="Franklin Gothic Book" w:hAnsi="Franklin Gothic Book"/>
-                            <w:b/>
-                            <w:bCs/>
-                            <w:caps/>
-                            <w:color w:val="262626" w:themeColor="text1" w:themeTint="D9"/>
-                            <w:sz w:val="36"/>
-                            <w:szCs w:val="36"/>
-                            <w:lang w:val="en-IN"/>
-                          </w:rPr>
-                        </w:pPr>
-                        <w:r>
-                          <w:rPr>
-                            <w:rFonts w:ascii="Franklin Gothic Book" w:hAnsi="Franklin Gothic Book"/>
-                            <w:b/>
-                            <w:bCs/>
-                            <w:color w:val="262626" w:themeColor="text1" w:themeTint="D9"/>
-                            <w:sz w:val="36"/>
-                            <w:szCs w:val="36"/>
-                            <w:lang w:val="en-IN"/>
-                          </w:rPr>
-                          <w:t xml:space="preserve">Poornima J </w:t>
-                        </w:r>
-                        <w:r>
-                          <w:rPr>
-                            <w:rFonts w:ascii="Franklin Gothic Book" w:hAnsi="Franklin Gothic Book"/>
-                            <w:b/>
-                            <w:bCs/>
-                            <w:color w:val="262626" w:themeColor="text1" w:themeTint="D9"/>
-                            <w:sz w:val="36"/>
-                            <w:szCs w:val="36"/>
-                            <w:lang w:val="en-IN"/>
-                          </w:rPr>
-                          <w:tab/>
-                          <w:t xml:space="preserve"> </w:t>
-                        </w:r>
-                        <w:r>
-                          <w:rPr>
-                            <w:rFonts w:ascii="Franklin Gothic Book" w:hAnsi="Franklin Gothic Book"/>
-                            <w:b/>
-                            <w:bCs/>
-                            <w:color w:val="262626" w:themeColor="text1" w:themeTint="D9"/>
-                            <w:sz w:val="36"/>
-                            <w:szCs w:val="36"/>
-                            <w:lang w:val="en-IN"/>
-                          </w:rPr>
-                          <w:tab/>
-                        </w:r>
-                        <w:r>
-                          <w:rPr>
-                            <w:rFonts w:ascii="Franklin Gothic Book" w:hAnsi="Franklin Gothic Book"/>
-                            <w:b/>
-                            <w:bCs/>
-                            <w:color w:val="262626" w:themeColor="text1" w:themeTint="D9"/>
-                            <w:sz w:val="36"/>
-                            <w:szCs w:val="36"/>
-                            <w:lang w:val="en-IN"/>
-                          </w:rPr>
-                          <w:t>|</w:t>
-                        </w:r>
-                        <w:r>
-                          <w:rPr>
-                            <w:rFonts w:ascii="Franklin Gothic Book" w:hAnsi="Franklin Gothic Book"/>
-                            <w:b/>
-                            <w:bCs/>
-                            <w:color w:val="262626" w:themeColor="text1" w:themeTint="D9"/>
-                            <w:sz w:val="36"/>
-                            <w:szCs w:val="36"/>
-                            <w:lang w:val="en-IN"/>
-                          </w:rPr>
-                          <w:t>2018AC04531</w:t>
-                        </w:r>
-                      </w:p>
-                    </w:txbxContent>
-                  </v:textbox>
-                </v:rect>
-                <v:rect id="Rectangle 23" o:spid="_x0000_s1045" style="position:absolute;left:127;width:46482;height:3175;visibility:visible;mso-wrap-style:square;v-text-anchor:middle" o:gfxdata="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" filled="f" stroked="f" strokeweight="1pt">
-                  <v:textbox inset="3mm,0">
-                    <w:txbxContent>
-                      <w:p>
-                        <w:pPr>
-                          <w:spacing w:line="240" w:lineRule="auto"/>
-                          <w:jc w:val="both"/>
-                          <w:rPr>
-                            <w:rFonts w:ascii="Franklin Gothic Book" w:hAnsi="Franklin Gothic Book"/>
-                            <w:caps/>
-                            <w:color w:val="262626" w:themeColor="text1" w:themeTint="D9"/>
-                            <w:sz w:val="32"/>
-                            <w:szCs w:val="32"/>
-                            <w:lang w:val="en-IN"/>
-                          </w:rPr>
-                        </w:pPr>
-                        <w:r>
-                          <w:rPr>
-                            <w:rFonts w:ascii="Franklin Gothic Book" w:hAnsi="Franklin Gothic Book"/>
-                            <w:color w:val="262626" w:themeColor="text1" w:themeTint="D9"/>
-                            <w:sz w:val="32"/>
-                            <w:szCs w:val="32"/>
-                            <w:lang w:val="en-IN"/>
-                          </w:rPr>
-                          <w:t xml:space="preserve">Analysed and created in collaboration of </w:t>
-                        </w:r>
-                      </w:p>
-                    </w:txbxContent>
-                  </v:textbox>
-                </v:rect>
-                <w10:wrap anchorx="margin"/>
               </v:group>
             </w:pict>
           </mc:Fallback>
@@ -3264,8 +3282,8 @@
           <w:caps/>
         </w:rPr>
       </w:pPr>
-      <w:bookmarkStart w:id="0" w:name="_Toc26822289"/>
-      <w:bookmarkStart w:id="1" w:name="_Toc26823223"/>
+      <w:bookmarkStart w:id="2" w:name="_Toc26822289"/>
+      <w:bookmarkStart w:id="3" w:name="_Toc26995865"/>
       <w:r>
         <w:rPr>
           <w:caps/>
@@ -3273,11 +3291,18 @@
         <w:lastRenderedPageBreak/>
         <w:t>Table of content</w:t>
       </w:r>
-      <w:bookmarkEnd w:id="0"/>
-      <w:bookmarkEnd w:id="1"/>
+      <w:bookmarkEnd w:id="2"/>
+      <w:bookmarkEnd w:id="3"/>
     </w:p>
     <w:sdt>
       <w:sdtPr>
+        <w:rPr>
+          <w:rFonts w:asciiTheme="minorHAnsi" w:eastAsiaTheme="minorEastAsia" w:hAnsiTheme="minorHAnsi" w:cstheme="minorBidi"/>
+          <w:color w:val="auto"/>
+          <w:spacing w:val="0"/>
+          <w:sz w:val="20"/>
+          <w:szCs w:val="20"/>
+        </w:rPr>
         <w:id w:val="-2069023117"/>
         <w:docPartObj>
           <w:docPartGallery w:val="Table of Contents"/>
@@ -3286,14 +3311,9 @@
       </w:sdtPr>
       <w:sdtEndPr>
         <w:rPr>
-          <w:rFonts w:asciiTheme="minorHAnsi" w:eastAsiaTheme="minorEastAsia" w:hAnsiTheme="minorHAnsi" w:cstheme="minorBidi"/>
           <w:b/>
           <w:bCs/>
           <w:noProof/>
-          <w:color w:val="auto"/>
-          <w:spacing w:val="0"/>
-          <w:sz w:val="20"/>
-          <w:szCs w:val="20"/>
         </w:rPr>
       </w:sdtEndPr>
       <w:sdtContent>
@@ -3324,7 +3344,7 @@
           <w:r>
             <w:fldChar w:fldCharType="separate"/>
           </w:r>
-          <w:hyperlink w:anchor="_Toc26823223" w:history="1">
+          <w:hyperlink w:anchor="_Toc26995865" w:history="1">
             <w:r>
               <w:rPr>
                 <w:rStyle w:val="Hyperlink"/>
@@ -3352,7 +3372,7 @@
                 <w:noProof/>
                 <w:webHidden/>
               </w:rPr>
-              <w:instrText xml:space="preserve"> PAGEREF _Toc26823223 \h </w:instrText>
+              <w:instrText xml:space="preserve"> PAGEREF _Toc26995865 \h </w:instrText>
             </w:r>
             <w:r>
               <w:rPr>
@@ -3396,14 +3416,14 @@
               <w:lang w:val="en-IN" w:eastAsia="en-IN" w:bidi="ta-IN"/>
             </w:rPr>
           </w:pPr>
-          <w:hyperlink w:anchor="_Toc26823224" w:history="1">
+          <w:hyperlink w:anchor="_Toc26995866" w:history="1">
             <w:r>
               <w:rPr>
                 <w:rStyle w:val="Hyperlink"/>
                 <w:caps/>
                 <w:noProof/>
               </w:rPr>
-              <w:t>1 | Context Setting</w:t>
+              <w:t>1 | Visualization Context</w:t>
             </w:r>
             <w:r>
               <w:rPr>
@@ -3424,7 +3444,7 @@
                 <w:noProof/>
                 <w:webHidden/>
               </w:rPr>
-              <w:instrText xml:space="preserve"> PAGEREF _Toc26823224 \h </w:instrText>
+              <w:instrText xml:space="preserve"> PAGEREF _Toc26995866 \h </w:instrText>
             </w:r>
             <w:r>
               <w:rPr>
@@ -3463,9 +3483,12 @@
             </w:tabs>
             <w:rPr>
               <w:noProof/>
+              <w:sz w:val="22"/>
+              <w:szCs w:val="22"/>
+              <w:lang w:val="en-IN" w:eastAsia="en-IN" w:bidi="ta-IN"/>
             </w:rPr>
           </w:pPr>
-          <w:hyperlink w:anchor="_Toc26823225" w:history="1">
+          <w:hyperlink w:anchor="_Toc26995867" w:history="1">
             <w:r>
               <w:rPr>
                 <w:rStyle w:val="Hyperlink"/>
@@ -3493,7 +3516,7 @@
                 <w:noProof/>
                 <w:webHidden/>
               </w:rPr>
-              <w:instrText xml:space="preserve"> PAGEREF _Toc26823225 \h </w:instrText>
+              <w:instrText xml:space="preserve"> PAGEREF _Toc26995867 \h </w:instrText>
             </w:r>
             <w:r>
               <w:rPr>
@@ -3532,9 +3555,12 @@
             </w:tabs>
             <w:rPr>
               <w:noProof/>
+              <w:sz w:val="22"/>
+              <w:szCs w:val="22"/>
+              <w:lang w:val="en-IN" w:eastAsia="en-IN" w:bidi="ta-IN"/>
             </w:rPr>
           </w:pPr>
-          <w:hyperlink w:anchor="_Toc26823226" w:history="1">
+          <w:hyperlink w:anchor="_Toc26995868" w:history="1">
             <w:r>
               <w:rPr>
                 <w:rStyle w:val="Hyperlink"/>
@@ -3562,7 +3588,7 @@
                 <w:noProof/>
                 <w:webHidden/>
               </w:rPr>
-              <w:instrText xml:space="preserve"> PAGEREF _Toc26823226 \h </w:instrText>
+              <w:instrText xml:space="preserve"> PAGEREF _Toc26995868 \h </w:instrText>
             </w:r>
             <w:r>
               <w:rPr>
@@ -3601,9 +3627,12 @@
             </w:tabs>
             <w:rPr>
               <w:noProof/>
+              <w:sz w:val="22"/>
+              <w:szCs w:val="22"/>
+              <w:lang w:val="en-IN" w:eastAsia="en-IN" w:bidi="ta-IN"/>
             </w:rPr>
           </w:pPr>
-          <w:hyperlink w:anchor="_Toc26823227" w:history="1">
+          <w:hyperlink w:anchor="_Toc26995869" w:history="1">
             <w:r>
               <w:rPr>
                 <w:rStyle w:val="Hyperlink"/>
@@ -3631,7 +3660,151 @@
                 <w:noProof/>
                 <w:webHidden/>
               </w:rPr>
-              <w:instrText xml:space="preserve"> PAGEREF _Toc26823227 \h </w:instrText>
+              <w:instrText xml:space="preserve"> PAGEREF _Toc26995869 \h </w:instrText>
+            </w:r>
+            <w:r>
+              <w:rPr>
+                <w:noProof/>
+                <w:webHidden/>
+              </w:rPr>
+            </w:r>
+            <w:r>
+              <w:rPr>
+                <w:noProof/>
+                <w:webHidden/>
+              </w:rPr>
+              <w:fldChar w:fldCharType="separate"/>
+            </w:r>
+            <w:r>
+              <w:rPr>
+                <w:noProof/>
+                <w:webHidden/>
+              </w:rPr>
+              <w:t>4</w:t>
+            </w:r>
+            <w:r>
+              <w:rPr>
+                <w:noProof/>
+                <w:webHidden/>
+              </w:rPr>
+              <w:fldChar w:fldCharType="end"/>
+            </w:r>
+          </w:hyperlink>
+        </w:p>
+        <w:p>
+          <w:pPr>
+            <w:pStyle w:val="TOC2"/>
+            <w:tabs>
+              <w:tab w:val="right" w:leader="dot" w:pos="10790"/>
+            </w:tabs>
+            <w:rPr>
+              <w:noProof/>
+              <w:sz w:val="22"/>
+              <w:szCs w:val="22"/>
+              <w:lang w:val="en-IN" w:eastAsia="en-IN" w:bidi="ta-IN"/>
+            </w:rPr>
+          </w:pPr>
+          <w:hyperlink w:anchor="_Toc26995870" w:history="1">
+            <w:r>
+              <w:rPr>
+                <w:rStyle w:val="Hyperlink"/>
+                <w:smallCaps/>
+                <w:noProof/>
+              </w:rPr>
+              <w:t>How</w:t>
+            </w:r>
+            <w:r>
+              <w:rPr>
+                <w:noProof/>
+                <w:webHidden/>
+              </w:rPr>
+              <w:tab/>
+            </w:r>
+            <w:r>
+              <w:rPr>
+                <w:noProof/>
+                <w:webHidden/>
+              </w:rPr>
+              <w:fldChar w:fldCharType="begin"/>
+            </w:r>
+            <w:r>
+              <w:rPr>
+                <w:noProof/>
+                <w:webHidden/>
+              </w:rPr>
+              <w:instrText xml:space="preserve"> PAGEREF _Toc26995870 \h </w:instrText>
+            </w:r>
+            <w:r>
+              <w:rPr>
+                <w:noProof/>
+                <w:webHidden/>
+              </w:rPr>
+            </w:r>
+            <w:r>
+              <w:rPr>
+                <w:noProof/>
+                <w:webHidden/>
+              </w:rPr>
+              <w:fldChar w:fldCharType="separate"/>
+            </w:r>
+            <w:r>
+              <w:rPr>
+                <w:noProof/>
+                <w:webHidden/>
+              </w:rPr>
+              <w:t>4</w:t>
+            </w:r>
+            <w:r>
+              <w:rPr>
+                <w:noProof/>
+                <w:webHidden/>
+              </w:rPr>
+              <w:fldChar w:fldCharType="end"/>
+            </w:r>
+          </w:hyperlink>
+        </w:p>
+        <w:p>
+          <w:pPr>
+            <w:pStyle w:val="TOC2"/>
+            <w:tabs>
+              <w:tab w:val="right" w:leader="dot" w:pos="10790"/>
+            </w:tabs>
+            <w:rPr>
+              <w:noProof/>
+              <w:sz w:val="22"/>
+              <w:szCs w:val="22"/>
+              <w:lang w:val="en-IN" w:eastAsia="en-IN" w:bidi="ta-IN"/>
+            </w:rPr>
+          </w:pPr>
+          <w:hyperlink w:anchor="_Toc26995871" w:history="1">
+            <w:r>
+              <w:rPr>
+                <w:rStyle w:val="Hyperlink"/>
+                <w:smallCaps/>
+                <w:noProof/>
+              </w:rPr>
+              <w:t>Primary Questions</w:t>
+            </w:r>
+            <w:r>
+              <w:rPr>
+                <w:noProof/>
+                <w:webHidden/>
+              </w:rPr>
+              <w:tab/>
+            </w:r>
+            <w:r>
+              <w:rPr>
+                <w:noProof/>
+                <w:webHidden/>
+              </w:rPr>
+              <w:fldChar w:fldCharType="begin"/>
+            </w:r>
+            <w:r>
+              <w:rPr>
+                <w:noProof/>
+                <w:webHidden/>
+              </w:rPr>
+              <w:instrText xml:space="preserve"> PAGEREF _Toc26995871 \h </w:instrText>
             </w:r>
             <w:r>
               <w:rPr>
@@ -3700,7 +3873,6 @@
     <w:p/>
     <w:p/>
     <w:p/>
-    <w:p/>
     <w:p>
       <w:pPr>
         <w:pStyle w:val="Heading1"/>
@@ -3708,12 +3880,11 @@
           <w:caps/>
         </w:rPr>
       </w:pPr>
-      <w:bookmarkStart w:id="2" w:name="_Toc26823224"/>
+      <w:bookmarkStart w:id="4" w:name="_Toc26995866"/>
       <w:r>
         <w:rPr>
           <w:caps/>
         </w:rPr>
-        <w:lastRenderedPageBreak/>
         <w:t xml:space="preserve">1 | </w:t>
       </w:r>
       <w:r>
@@ -3726,11 +3897,15 @@
         <w:rPr>
           <w:caps/>
         </w:rPr>
-        <w:t xml:space="preserve">Context </w:t>
+        <w:t>Context</w:t>
       </w:r>
-      <w:bookmarkStart w:id="3" w:name="_GoBack"/>
-      <w:bookmarkEnd w:id="2"/>
-      <w:bookmarkEnd w:id="3"/>
+      <w:bookmarkEnd w:id="4"/>
+      <w:r>
+        <w:rPr>
+          <w:caps/>
+        </w:rPr>
+        <w:t xml:space="preserve"> </w:t>
+      </w:r>
     </w:p>
     <w:p/>
     <w:p>
@@ -3740,14 +3915,14 @@
           <w:smallCaps/>
         </w:rPr>
       </w:pPr>
-      <w:bookmarkStart w:id="4" w:name="_Toc26823225"/>
+      <w:bookmarkStart w:id="5" w:name="_Toc26995867"/>
       <w:r>
         <w:rPr>
           <w:smallCaps/>
         </w:rPr>
         <w:t>Business Problem</w:t>
       </w:r>
-      <w:bookmarkEnd w:id="4"/>
+      <w:bookmarkEnd w:id="5"/>
     </w:p>
     <w:p>
       <w:pPr>
@@ -3809,6 +3984,7 @@
     </w:p>
     <w:p>
       <w:pPr>
+        <w:jc w:val="both"/>
         <w:rPr>
           <w:rFonts w:ascii="Segoe UI" w:hAnsi="Segoe UI" w:cs="Segoe UI"/>
           <w:sz w:val="22"/>
@@ -3819,21 +3995,23 @@
     <w:p>
       <w:pPr>
         <w:pStyle w:val="Heading2"/>
+        <w:jc w:val="both"/>
         <w:rPr>
           <w:smallCaps/>
         </w:rPr>
       </w:pPr>
-      <w:bookmarkStart w:id="5" w:name="_Toc26823226"/>
+      <w:bookmarkStart w:id="6" w:name="_Toc26995868"/>
       <w:r>
         <w:rPr>
           <w:smallCaps/>
         </w:rPr>
         <w:t>Who</w:t>
       </w:r>
-      <w:bookmarkEnd w:id="5"/>
+      <w:bookmarkEnd w:id="6"/>
     </w:p>
     <w:p>
       <w:pPr>
+        <w:jc w:val="both"/>
         <w:rPr>
           <w:rFonts w:ascii="Segoe UI" w:hAnsi="Segoe UI" w:cs="Segoe UI"/>
           <w:sz w:val="22"/>
@@ -3852,6 +4030,7 @@
     </w:p>
     <w:p>
       <w:pPr>
+        <w:jc w:val="both"/>
         <w:rPr>
           <w:rFonts w:ascii="Segoe UI" w:hAnsi="Segoe UI" w:cs="Segoe UI"/>
           <w:sz w:val="22"/>
@@ -3862,21 +4041,23 @@
     <w:p>
       <w:pPr>
         <w:pStyle w:val="Heading2"/>
+        <w:jc w:val="both"/>
         <w:rPr>
           <w:smallCaps/>
         </w:rPr>
       </w:pPr>
-      <w:bookmarkStart w:id="6" w:name="_Toc26823227"/>
+      <w:bookmarkStart w:id="7" w:name="_Toc26995869"/>
       <w:r>
         <w:rPr>
           <w:smallCaps/>
         </w:rPr>
         <w:t>What</w:t>
       </w:r>
-      <w:bookmarkEnd w:id="6"/>
+      <w:bookmarkEnd w:id="7"/>
     </w:p>
     <w:p>
       <w:pPr>
+        <w:jc w:val="both"/>
         <w:rPr>
           <w:rFonts w:ascii="Segoe UI" w:hAnsi="Segoe UI" w:cs="Segoe UI"/>
           <w:sz w:val="22"/>
@@ -3890,11 +4071,131 @@
           <w:szCs w:val="22"/>
         </w:rPr>
         <w:tab/>
-        <w:t>Analysis on the data of previous conducted marketing campaigns to huge customer base of the bank.</w:t>
+      </w:r>
+      <w:r>
+        <w:rPr>
+          <w:rFonts w:ascii="Segoe UI" w:hAnsi="Segoe UI" w:cs="Segoe UI"/>
+          <w:sz w:val="22"/>
+          <w:szCs w:val="22"/>
+        </w:rPr>
+        <w:t xml:space="preserve">The primary objective of this analysis is to understand and get an insight about the previously conducted market campaign on the bank products to various types of customers. The outcome of the analysis will give a direction to the marketing department to get a direction on the </w:t>
+      </w:r>
+      <w:r>
+        <w:rPr>
+          <w:rFonts w:ascii="Segoe UI" w:hAnsi="Segoe UI" w:cs="Segoe UI"/>
+          <w:sz w:val="22"/>
+          <w:szCs w:val="22"/>
+        </w:rPr>
+        <w:t>contributing</w:t>
+      </w:r>
+      <w:r>
+        <w:rPr>
+          <w:rFonts w:ascii="Segoe UI" w:hAnsi="Segoe UI" w:cs="Segoe UI"/>
+          <w:sz w:val="22"/>
+          <w:szCs w:val="22"/>
+        </w:rPr>
+        <w:t xml:space="preserve"> factors for the success of the marketing campaign. </w:t>
       </w:r>
     </w:p>
     <w:p>
       <w:pPr>
+        <w:jc w:val="both"/>
+        <w:rPr>
+          <w:rFonts w:ascii="Segoe UI" w:hAnsi="Segoe UI" w:cs="Segoe UI"/>
+          <w:sz w:val="22"/>
+          <w:szCs w:val="22"/>
+        </w:rPr>
+      </w:pPr>
+    </w:p>
+    <w:p>
+      <w:pPr>
+        <w:pStyle w:val="Heading2"/>
+        <w:jc w:val="both"/>
+        <w:rPr>
+          <w:smallCaps/>
+        </w:rPr>
+      </w:pPr>
+      <w:bookmarkStart w:id="8" w:name="_Toc26995870"/>
+      <w:r>
+        <w:rPr>
+          <w:smallCaps/>
+        </w:rPr>
+        <w:t>How</w:t>
+      </w:r>
+      <w:bookmarkEnd w:id="8"/>
+    </w:p>
+    <w:p>
+      <w:pPr>
+        <w:jc w:val="both"/>
+        <w:rPr>
+          <w:rFonts w:ascii="Segoe UI" w:hAnsi="Segoe UI" w:cs="Segoe UI"/>
+          <w:sz w:val="22"/>
+          <w:szCs w:val="22"/>
+        </w:rPr>
+      </w:pPr>
+      <w:r>
+        <w:rPr>
+          <w:rFonts w:ascii="Segoe UI" w:hAnsi="Segoe UI" w:cs="Segoe UI"/>
+          <w:sz w:val="22"/>
+          <w:szCs w:val="22"/>
+        </w:rPr>
+        <w:tab/>
+        <w:t xml:space="preserve">The marketing campaign data have been collected over the period of time. The Exploratory Data Analysis has been conducted on the gathered data to understand the data fields and their relations to reflect the success or failure of the campaign. </w:t>
+      </w:r>
+    </w:p>
+    <w:p>
+      <w:pPr>
+        <w:jc w:val="both"/>
+        <w:rPr>
+          <w:rFonts w:ascii="Segoe UI" w:hAnsi="Segoe UI" w:cs="Segoe UI"/>
+          <w:sz w:val="22"/>
+          <w:szCs w:val="22"/>
+        </w:rPr>
+      </w:pPr>
+      <w:r>
+        <w:rPr>
+          <w:rFonts w:ascii="Segoe UI" w:hAnsi="Segoe UI" w:cs="Segoe UI"/>
+          <w:sz w:val="22"/>
+          <w:szCs w:val="22"/>
+        </w:rPr>
+        <w:t>At first the basic and required questions were formed</w:t>
+      </w:r>
+      <w:r>
+        <w:rPr>
+          <w:rFonts w:ascii="Segoe UI" w:hAnsi="Segoe UI" w:cs="Segoe UI"/>
+          <w:sz w:val="22"/>
+          <w:szCs w:val="22"/>
+        </w:rPr>
+        <w:t xml:space="preserve"> regarding the analysis and the outcome of the analysis will provide the answers to those questions. </w:t>
+      </w:r>
+    </w:p>
+    <w:p>
+      <w:pPr>
+        <w:pStyle w:val="Heading2"/>
+        <w:rPr>
+          <w:smallCaps/>
+        </w:rPr>
+      </w:pPr>
+      <w:bookmarkStart w:id="9" w:name="_Toc26995871"/>
+    </w:p>
+    <w:p>
+      <w:pPr>
+        <w:pStyle w:val="Heading2"/>
+        <w:rPr>
+          <w:smallCaps/>
+        </w:rPr>
+      </w:pPr>
+      <w:r>
+        <w:rPr>
+          <w:smallCaps/>
+        </w:rPr>
+        <w:t>Primary Questions</w:t>
+      </w:r>
+      <w:bookmarkEnd w:id="9"/>
+    </w:p>
+    <w:p>
+      <w:pPr>
+        <w:jc w:val="both"/>
         <w:rPr>
           <w:rFonts w:ascii="Segoe UI" w:hAnsi="Segoe UI" w:cs="Segoe UI"/>
           <w:sz w:val="22"/>
@@ -4154,13 +4455,7 @@
           <w:rPr>
             <w:lang w:val="en-IN"/>
           </w:rPr>
-          <w:t>DVI | Bank Data Analysis</w:t>
-        </w:r>
-        <w:r>
-          <w:rPr>
-            <w:lang w:val="en-IN"/>
-          </w:rPr>
-          <w:t xml:space="preserve">                                                                                                                                                                                             </w:t>
+          <w:t xml:space="preserve">DVI | Bank Data Analysis                                                                                                                                                                                             </w:t>
         </w:r>
         <w:r>
           <w:rPr>
@@ -4326,6 +4621,7 @@
     <w:lsdException w:name="HTML Sample" w:semiHidden="1" w:unhideWhenUsed="1"/>
     <w:lsdException w:name="HTML Typewriter" w:semiHidden="1" w:unhideWhenUsed="1"/>
     <w:lsdException w:name="HTML Variable" w:semiHidden="1" w:unhideWhenUsed="1"/>
+    <w:lsdException w:name="Normal Table" w:semiHidden="1" w:unhideWhenUsed="1"/>
     <w:lsdException w:name="annotation subject" w:semiHidden="1" w:unhideWhenUsed="1"/>
     <w:lsdException w:name="No List" w:semiHidden="1" w:unhideWhenUsed="1"/>
     <w:lsdException w:name="Outline List 1" w:semiHidden="1" w:unhideWhenUsed="1"/>
@@ -4372,8 +4668,10 @@
     <w:lsdException w:name="Table Subtle 2" w:semiHidden="1" w:unhideWhenUsed="1"/>
     <w:lsdException w:name="Table Web 1" w:semiHidden="1" w:unhideWhenUsed="1"/>
     <w:lsdException w:name="Table Web 2" w:semiHidden="1" w:unhideWhenUsed="1"/>
+    <w:lsdException w:name="Table Web 3" w:semiHidden="1" w:unhideWhenUsed="1"/>
     <w:lsdException w:name="Balloon Text" w:semiHidden="1" w:unhideWhenUsed="1"/>
     <w:lsdException w:name="Table Grid" w:uiPriority="39"/>
+    <w:lsdException w:name="Table Theme" w:semiHidden="1" w:unhideWhenUsed="1"/>
     <w:lsdException w:name="Placeholder Text" w:semiHidden="1"/>
     <w:lsdException w:name="No Spacing" w:uiPriority="1" w:qFormat="1"/>
     <w:lsdException w:name="Light Shading" w:uiPriority="60"/>
@@ -4629,7 +4927,7 @@
     <w:uiPriority w:val="9"/>
     <w:unhideWhenUsed/>
     <w:qFormat/>
-    <w:rsid w:val="00502830"/>
+    <w:rsid w:val="009A2A24"/>
     <w:pPr>
       <w:keepNext/>
       <w:keepLines/>
@@ -4638,7 +4936,7 @@
     </w:pPr>
     <w:rPr>
       <w:rFonts w:ascii="Tw Cen MT" w:eastAsiaTheme="majorEastAsia" w:hAnsi="Tw Cen MT" w:cstheme="majorBidi"/>
-      <w:color w:val="2F5496" w:themeColor="accent1" w:themeShade="BF"/>
+      <w:color w:val="3079B6"/>
       <w:sz w:val="32"/>
       <w:szCs w:val="28"/>
     </w:rPr>
@@ -4855,10 +5153,10 @@
     <w:basedOn w:val="DefaultParagraphFont"/>
     <w:link w:val="Heading2"/>
     <w:uiPriority w:val="9"/>
-    <w:rsid w:val="00502830"/>
+    <w:rsid w:val="009A2A24"/>
     <w:rPr>
       <w:rFonts w:ascii="Tw Cen MT" w:eastAsiaTheme="majorEastAsia" w:hAnsi="Tw Cen MT" w:cstheme="majorBidi"/>
-      <w:color w:val="2F5496" w:themeColor="accent1" w:themeShade="BF"/>
+      <w:color w:val="3079B6"/>
       <w:sz w:val="32"/>
       <w:szCs w:val="28"/>
     </w:rPr>
@@ -5606,7 +5904,7 @@
 </file>
 
 <file path=customXml/itemProps1.xml><?xml version="1.0" encoding="utf-8"?>
-<ds:datastoreItem xmlns:ds="http://schemas.openxmlformats.org/officeDocument/2006/customXml" ds:itemID="{9FEF3588-A251-44C2-84B9-2A52483C20C5}">
+<ds:datastoreItem xmlns:ds="http://schemas.openxmlformats.org/officeDocument/2006/customXml" ds:itemID="{D4C0D14B-6D2D-447C-BA5D-883E88474669}">
   <ds:schemaRefs>
     <ds:schemaRef ds:uri="http://schemas.openxmlformats.org/officeDocument/2006/bibliography"/>
   </ds:schemaRefs>

</xml_diff>

<commit_message>
Modified the workbook and document
</commit_message>
<xml_diff>
--- a/GROUP002_DVI_ASSIGNMENT1PS2_BANK DATA ANALYSIS_M.docx
+++ b/GROUP002_DVI_ASSIGNMENT1PS2_BANK DATA ANALYSIS_M.docx
@@ -1,6 +1,6 @@
 
 <file path=word/document.xml><?xml version="1.0" encoding="utf-8"?>
-<w:document xmlns:wpc="http://schemas.microsoft.com/office/word/2010/wordprocessingCanvas" xmlns:cx="http://schemas.microsoft.com/office/drawing/2014/chartex" xmlns:cx1="http://schemas.microsoft.com/office/drawing/2015/9/8/chartex" xmlns:mc="http://schemas.openxmlformats.org/markup-compatibility/2006" xmlns:o="urn:schemas-microsoft-com:office:office" xmlns:r="http://schemas.openxmlformats.org/officeDocument/2006/relationships" xmlns:m="http://schemas.openxmlformats.org/officeDocument/2006/math" xmlns:v="urn:schemas-microsoft-com:vml" xmlns:wp14="http://schemas.microsoft.com/office/word/2010/wordprocessingDrawing" xmlns:wp="http://schemas.openxmlformats.org/drawingml/2006/wordprocessingDrawing" xmlns:w10="urn:schemas-microsoft-com:office:word" xmlns:w="http://schemas.openxmlformats.org/wordprocessingml/2006/main" xmlns:w14="http://schemas.microsoft.com/office/word/2010/wordml" xmlns:w15="http://schemas.microsoft.com/office/word/2012/wordml" xmlns:w16se="http://schemas.microsoft.com/office/word/2015/wordml/symex" xmlns:wpg="http://schemas.microsoft.com/office/word/2010/wordprocessingGroup" xmlns:wpi="http://schemas.microsoft.com/office/word/2010/wordprocessingInk" xmlns:wne="http://schemas.microsoft.com/office/word/2006/wordml" xmlns:wps="http://schemas.microsoft.com/office/word/2010/wordprocessingShape" mc:Ignorable="w14 w15 w16se wp14">
+<w:document xmlns:wpc="http://schemas.microsoft.com/office/word/2010/wordprocessingCanvas" xmlns:cx="http://schemas.microsoft.com/office/drawing/2014/chartex" xmlns:cx1="http://schemas.microsoft.com/office/drawing/2015/9/8/chartex" xmlns:cx2="http://schemas.microsoft.com/office/drawing/2015/10/21/chartex" xmlns:cx3="http://schemas.microsoft.com/office/drawing/2016/5/9/chartex" xmlns:cx4="http://schemas.microsoft.com/office/drawing/2016/5/10/chartex" xmlns:cx5="http://schemas.microsoft.com/office/drawing/2016/5/11/chartex" xmlns:cx6="http://schemas.microsoft.com/office/drawing/2016/5/12/chartex" xmlns:cx7="http://schemas.microsoft.com/office/drawing/2016/5/13/chartex" xmlns:cx8="http://schemas.microsoft.com/office/drawing/2016/5/14/chartex" xmlns:mc="http://schemas.openxmlformats.org/markup-compatibility/2006" xmlns:aink="http://schemas.microsoft.com/office/drawing/2016/ink" xmlns:am3d="http://schemas.microsoft.com/office/drawing/2017/model3d" xmlns:o="urn:schemas-microsoft-com:office:office" xmlns:r="http://schemas.openxmlformats.org/officeDocument/2006/relationships" xmlns:m="http://schemas.openxmlformats.org/officeDocument/2006/math" xmlns:v="urn:schemas-microsoft-com:vml" xmlns:wp14="http://schemas.microsoft.com/office/word/2010/wordprocessingDrawing" xmlns:wp="http://schemas.openxmlformats.org/drawingml/2006/wordprocessingDrawing" xmlns:w10="urn:schemas-microsoft-com:office:word" xmlns:w="http://schemas.openxmlformats.org/wordprocessingml/2006/main" xmlns:w14="http://schemas.microsoft.com/office/word/2010/wordml" xmlns:w15="http://schemas.microsoft.com/office/word/2012/wordml" xmlns:w16cid="http://schemas.microsoft.com/office/word/2016/wordml/cid" xmlns:w16se="http://schemas.microsoft.com/office/word/2015/wordml/symex" xmlns:wpg="http://schemas.microsoft.com/office/word/2010/wordprocessingGroup" xmlns:wpi="http://schemas.microsoft.com/office/word/2010/wordprocessingInk" xmlns:wne="http://schemas.microsoft.com/office/word/2006/wordml" xmlns:wps="http://schemas.microsoft.com/office/word/2010/wordprocessingShape" mc:Ignorable="w14 w15 w16se w16cid wp14">
   <w:body>
     <w:p>
       <w:r>
@@ -802,7 +802,7 @@
               </wp:anchor>
             </w:drawing>
           </mc:Choice>
-          <mc:Fallback xmlns:w16cid="http://schemas.microsoft.com/office/word/2016/wordml/cid" xmlns:am3d="http://schemas.microsoft.com/office/drawing/2017/model3d" xmlns:aink="http://schemas.microsoft.com/office/drawing/2016/ink" xmlns:cx8="http://schemas.microsoft.com/office/drawing/2016/5/14/chartex" xmlns:cx7="http://schemas.microsoft.com/office/drawing/2016/5/13/chartex" xmlns:cx6="http://schemas.microsoft.com/office/drawing/2016/5/12/chartex" xmlns:cx5="http://schemas.microsoft.com/office/drawing/2016/5/11/chartex" xmlns:cx4="http://schemas.microsoft.com/office/drawing/2016/5/10/chartex" xmlns:cx3="http://schemas.microsoft.com/office/drawing/2016/5/9/chartex" xmlns:cx2="http://schemas.microsoft.com/office/drawing/2015/10/21/chartex">
+          <mc:Fallback>
             <w:pict>
               <v:group w14:anchorId="17D9FBEC" id="Group 29" o:spid="_x0000_s1026" style="position:absolute;margin-left:274.5pt;margin-top:547.1pt;width:263.5pt;height:9.35pt;z-index:251696128;mso-width-relative:margin;mso-height-relative:margin" coordsize="36812,2545" o:gfxdata="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">
                 <v:rect id="Rectangle 27" o:spid="_x0000_s1027" style="position:absolute;left:4427;top:232;width:32385;height:2147;visibility:visible;mso-wrap-style:square;v-text-anchor:middle" o:gfxdata="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" fillcolor="#ffc000" strokecolor="#ffc000" strokeweight="1pt"/>
@@ -1328,7 +1328,7 @@
               </wp:anchor>
             </w:drawing>
           </mc:Choice>
-          <mc:Fallback xmlns:w16cid="http://schemas.microsoft.com/office/word/2016/wordml/cid" xmlns:am3d="http://schemas.microsoft.com/office/drawing/2017/model3d" xmlns:aink="http://schemas.microsoft.com/office/drawing/2016/ink" xmlns:cx8="http://schemas.microsoft.com/office/drawing/2016/5/14/chartex" xmlns:cx7="http://schemas.microsoft.com/office/drawing/2016/5/13/chartex" xmlns:cx6="http://schemas.microsoft.com/office/drawing/2016/5/12/chartex" xmlns:cx5="http://schemas.microsoft.com/office/drawing/2016/5/11/chartex" xmlns:cx4="http://schemas.microsoft.com/office/drawing/2016/5/10/chartex" xmlns:cx3="http://schemas.microsoft.com/office/drawing/2016/5/9/chartex" xmlns:cx2="http://schemas.microsoft.com/office/drawing/2015/10/21/chartex">
+          <mc:Fallback>
             <w:pict>
               <v:group w14:anchorId="7240EA2B" id="Group 12" o:spid="_x0000_s1026" style="position:absolute;margin-left:-58.35pt;margin-top:-60.85pt;width:597.7pt;height:543.7pt;z-index:251661312" coordsize="75909,69048" o:gfxdata="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">
                 <v:shape id="Freeform: Shape 30" o:spid="_x0000_s1027" style="position:absolute;width:74303;height:55836;visibility:visible;mso-wrap-style:square;v-text-anchor:top" coordsize="7430310,5583676" o:gfxdata="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" path="m2405,l6450482,r979828,1959656l5618299,5583676r-4783711,l,3914502,,4810,2405,xe" stroked="f" strokeweight=".25pt">
@@ -1797,7 +1797,7 @@
               </wp:anchor>
             </w:drawing>
           </mc:Choice>
-          <mc:Fallback xmlns:w16cid="http://schemas.microsoft.com/office/word/2016/wordml/cid" xmlns:am3d="http://schemas.microsoft.com/office/drawing/2017/model3d" xmlns:aink="http://schemas.microsoft.com/office/drawing/2016/ink" xmlns:cx8="http://schemas.microsoft.com/office/drawing/2016/5/14/chartex" xmlns:cx7="http://schemas.microsoft.com/office/drawing/2016/5/13/chartex" xmlns:cx6="http://schemas.microsoft.com/office/drawing/2016/5/12/chartex" xmlns:cx5="http://schemas.microsoft.com/office/drawing/2016/5/11/chartex" xmlns:cx4="http://schemas.microsoft.com/office/drawing/2016/5/10/chartex" xmlns:cx3="http://schemas.microsoft.com/office/drawing/2016/5/9/chartex" xmlns:cx2="http://schemas.microsoft.com/office/drawing/2015/10/21/chartex">
+          <mc:Fallback>
             <w:pict>
               <v:rect w14:anchorId="7A212801" id="Rectangle 1" o:spid="_x0000_s1026" style="position:absolute;margin-left:34.5pt;margin-top:415.5pt;width:494.25pt;height:151.5pt;z-index:251652096;visibility:visible;mso-wrap-style:square;mso-width-percent:0;mso-height-percent:0;mso-wrap-distance-left:9pt;mso-wrap-distance-top:0;mso-wrap-distance-right:9pt;mso-wrap-distance-bottom:0;mso-position-horizontal:absolute;mso-position-horizontal-relative:margin;mso-position-vertical:absolute;mso-position-vertical-relative:text;mso-width-percent:0;mso-height-percent:0;mso-width-relative:margin;mso-height-relative:margin;v-text-anchor:middle" o:gfxdata="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" filled="f" stroked="f" strokeweight="1pt">
                 <w10:wrap anchorx="margin"/>
@@ -1819,106 +1819,13 @@
         <mc:AlternateContent>
           <mc:Choice Requires="wps">
             <w:drawing>
-              <wp:anchor distT="0" distB="0" distL="114300" distR="114300" simplePos="0" relativeHeight="251651071" behindDoc="0" locked="0" layoutInCell="1" allowOverlap="1" wp14:anchorId="6F24700B" wp14:editId="2E193BAF">
+              <wp:anchor distT="0" distB="0" distL="114300" distR="114300" simplePos="0" relativeHeight="251683840" behindDoc="0" locked="0" layoutInCell="1" allowOverlap="1" wp14:anchorId="77DC3F27" wp14:editId="024F0F9A">
                 <wp:simplePos x="0" y="0"/>
-                <wp:positionH relativeFrom="column">
-                  <wp:posOffset>-109855</wp:posOffset>
+                <wp:positionH relativeFrom="margin">
+                  <wp:posOffset>7909</wp:posOffset>
                 </wp:positionH>
                 <wp:positionV relativeFrom="paragraph">
-                  <wp:posOffset>-241512</wp:posOffset>
-                </wp:positionV>
-                <wp:extent cx="7069667" cy="9338733"/>
-                <wp:effectExtent l="0" t="0" r="0" b="0"/>
-                <wp:wrapNone/>
-                <wp:docPr id="26" name="Rectangle 26"/>
-                <wp:cNvGraphicFramePr/>
-                <a:graphic xmlns:a="http://schemas.openxmlformats.org/drawingml/2006/main">
-                  <a:graphicData uri="http://schemas.microsoft.com/office/word/2010/wordprocessingShape">
-                    <wps:wsp>
-                      <wps:cNvSpPr/>
-                      <wps:spPr>
-                        <a:xfrm>
-                          <a:off x="0" y="0"/>
-                          <a:ext cx="7069667" cy="9338733"/>
-                        </a:xfrm>
-                        <a:prstGeom prst="rect">
-                          <a:avLst/>
-                        </a:prstGeom>
-                        <a:pattFill prst="pct20">
-                          <a:fgClr>
-                            <a:schemeClr val="accent1">
-                              <a:lumMod val="40000"/>
-                              <a:lumOff val="60000"/>
-                            </a:schemeClr>
-                          </a:fgClr>
-                          <a:bgClr>
-                            <a:schemeClr val="bg1"/>
-                          </a:bgClr>
-                        </a:pattFill>
-                        <a:ln w="6350">
-                          <a:noFill/>
-                        </a:ln>
-                      </wps:spPr>
-                      <wps:style>
-                        <a:lnRef idx="2">
-                          <a:schemeClr val="accent1">
-                            <a:shade val="50000"/>
-                          </a:schemeClr>
-                        </a:lnRef>
-                        <a:fillRef idx="1">
-                          <a:schemeClr val="accent1"/>
-                        </a:fillRef>
-                        <a:effectRef idx="0">
-                          <a:schemeClr val="accent1"/>
-                        </a:effectRef>
-                        <a:fontRef idx="minor">
-                          <a:schemeClr val="lt1"/>
-                        </a:fontRef>
-                      </wps:style>
-                      <wps:bodyPr rot="0" spcFirstLastPara="0" vertOverflow="overflow" horzOverflow="overflow" vert="horz" wrap="square" lIns="91440" tIns="45720" rIns="91440" bIns="45720" numCol="1" spcCol="0" rtlCol="0" fromWordArt="0" anchor="ctr" anchorCtr="0" forceAA="0" compatLnSpc="1">
-                        <a:prstTxWarp prst="textNoShape">
-                          <a:avLst/>
-                        </a:prstTxWarp>
-                        <a:noAutofit/>
-                      </wps:bodyPr>
-                    </wps:wsp>
-                  </a:graphicData>
-                </a:graphic>
-                <wp14:sizeRelH relativeFrom="margin">
-                  <wp14:pctWidth>0</wp14:pctWidth>
-                </wp14:sizeRelH>
-                <wp14:sizeRelV relativeFrom="margin">
-                  <wp14:pctHeight>0</wp14:pctHeight>
-                </wp14:sizeRelV>
-              </wp:anchor>
-            </w:drawing>
-          </mc:Choice>
-          <mc:Fallback xmlns:w16cid="http://schemas.microsoft.com/office/word/2016/wordml/cid" xmlns:am3d="http://schemas.microsoft.com/office/drawing/2017/model3d" xmlns:aink="http://schemas.microsoft.com/office/drawing/2016/ink" xmlns:cx8="http://schemas.microsoft.com/office/drawing/2016/5/14/chartex" xmlns:cx7="http://schemas.microsoft.com/office/drawing/2016/5/13/chartex" xmlns:cx6="http://schemas.microsoft.com/office/drawing/2016/5/12/chartex" xmlns:cx5="http://schemas.microsoft.com/office/drawing/2016/5/11/chartex" xmlns:cx4="http://schemas.microsoft.com/office/drawing/2016/5/10/chartex" xmlns:cx3="http://schemas.microsoft.com/office/drawing/2016/5/9/chartex" xmlns:cx2="http://schemas.microsoft.com/office/drawing/2015/10/21/chartex">
-            <w:pict>
-              <v:rect w14:anchorId="380FC835" id="Rectangle 26" o:spid="_x0000_s1026" style="position:absolute;margin-left:-8.65pt;margin-top:-19pt;width:556.65pt;height:735.35pt;z-index:251651071;visibility:visible;mso-wrap-style:square;mso-width-percent:0;mso-height-percent:0;mso-wrap-distance-left:9pt;mso-wrap-distance-top:0;mso-wrap-distance-right:9pt;mso-wrap-distance-bottom:0;mso-position-horizontal:absolute;mso-position-horizontal-relative:text;mso-position-vertical:absolute;mso-position-vertical-relative:text;mso-width-percent:0;mso-height-percent:0;mso-width-relative:margin;mso-height-relative:margin;v-text-anchor:middle" o:gfxdata="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" fillcolor="#b4c6e7 [1300]" stroked="f" strokeweight=".5pt">
-                <v:fill r:id="rId9" o:title="" color2="white [3212]" type="pattern"/>
-              </v:rect>
-            </w:pict>
-          </mc:Fallback>
-        </mc:AlternateContent>
-      </w:r>
-    </w:p>
-    <w:p/>
-    <w:p>
-      <w:r>
-        <w:rPr>
-          <w:noProof/>
-        </w:rPr>
-        <mc:AlternateContent>
-          <mc:Choice Requires="wps">
-            <w:drawing>
-              <wp:anchor distT="0" distB="0" distL="114300" distR="114300" simplePos="0" relativeHeight="251683840" behindDoc="0" locked="0" layoutInCell="1" allowOverlap="1" wp14:anchorId="77DC3F27" wp14:editId="0C94E990">
-                <wp:simplePos x="0" y="0"/>
-                <wp:positionH relativeFrom="margin">
-                  <wp:align>left</wp:align>
-                </wp:positionH>
-                <wp:positionV relativeFrom="paragraph">
-                  <wp:posOffset>5926</wp:posOffset>
+                  <wp:posOffset>49473</wp:posOffset>
                 </wp:positionV>
                 <wp:extent cx="6951133" cy="2370667"/>
                 <wp:effectExtent l="0" t="0" r="0" b="0"/>
@@ -2089,7 +1996,7 @@
           </mc:Choice>
           <mc:Fallback>
             <w:pict>
-              <v:rect w14:anchorId="77DC3F27" id="Rectangle 15" o:spid="_x0000_s1039" style="position:absolute;margin-left:0;margin-top:.45pt;width:547.35pt;height:186.65pt;z-index:251683840;visibility:visible;mso-wrap-style:square;mso-width-percent:0;mso-height-percent:0;mso-wrap-distance-left:9pt;mso-wrap-distance-top:0;mso-wrap-distance-right:9pt;mso-wrap-distance-bottom:0;mso-position-horizontal:left;mso-position-horizontal-relative:margin;mso-position-vertical:absolute;mso-position-vertical-relative:text;mso-width-percent:0;mso-height-percent:0;mso-width-relative:margin;mso-height-relative:margin;v-text-anchor:middle" o:gfxdata="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" filled="f" stroked="f" strokeweight="1pt">
+              <v:rect w14:anchorId="77DC3F27" id="Rectangle 15" o:spid="_x0000_s1039" style="position:absolute;margin-left:.6pt;margin-top:3.9pt;width:547.35pt;height:186.65pt;z-index:251683840;visibility:visible;mso-wrap-style:square;mso-width-percent:0;mso-height-percent:0;mso-wrap-distance-left:9pt;mso-wrap-distance-top:0;mso-wrap-distance-right:9pt;mso-wrap-distance-bottom:0;mso-position-horizontal:absolute;mso-position-horizontal-relative:margin;mso-position-vertical:absolute;mso-position-vertical-relative:text;mso-width-percent:0;mso-height-percent:0;mso-width-relative:margin;mso-height-relative:margin;v-text-anchor:middle" o:gfxdata="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" filled="f" stroked="f" strokeweight="1pt">
                 <v:textbox>
                   <w:txbxContent>
                     <w:p>
@@ -2207,7 +2114,99 @@
           </mc:Fallback>
         </mc:AlternateContent>
       </w:r>
+      <w:r>
+        <w:rPr>
+          <w:noProof/>
+        </w:rPr>
+        <mc:AlternateContent>
+          <mc:Choice Requires="wps">
+            <w:drawing>
+              <wp:anchor distT="0" distB="0" distL="114300" distR="114300" simplePos="0" relativeHeight="251651071" behindDoc="0" locked="0" layoutInCell="1" allowOverlap="1" wp14:anchorId="6F24700B" wp14:editId="2E193BAF">
+                <wp:simplePos x="0" y="0"/>
+                <wp:positionH relativeFrom="column">
+                  <wp:posOffset>-109855</wp:posOffset>
+                </wp:positionH>
+                <wp:positionV relativeFrom="paragraph">
+                  <wp:posOffset>-241512</wp:posOffset>
+                </wp:positionV>
+                <wp:extent cx="7069667" cy="9338733"/>
+                <wp:effectExtent l="0" t="0" r="0" b="0"/>
+                <wp:wrapNone/>
+                <wp:docPr id="26" name="Rectangle 26"/>
+                <wp:cNvGraphicFramePr/>
+                <a:graphic xmlns:a="http://schemas.openxmlformats.org/drawingml/2006/main">
+                  <a:graphicData uri="http://schemas.microsoft.com/office/word/2010/wordprocessingShape">
+                    <wps:wsp>
+                      <wps:cNvSpPr/>
+                      <wps:spPr>
+                        <a:xfrm>
+                          <a:off x="0" y="0"/>
+                          <a:ext cx="7069667" cy="9338733"/>
+                        </a:xfrm>
+                        <a:prstGeom prst="rect">
+                          <a:avLst/>
+                        </a:prstGeom>
+                        <a:pattFill prst="pct20">
+                          <a:fgClr>
+                            <a:schemeClr val="accent1">
+                              <a:lumMod val="40000"/>
+                              <a:lumOff val="60000"/>
+                            </a:schemeClr>
+                          </a:fgClr>
+                          <a:bgClr>
+                            <a:schemeClr val="bg1"/>
+                          </a:bgClr>
+                        </a:pattFill>
+                        <a:ln w="6350">
+                          <a:noFill/>
+                        </a:ln>
+                      </wps:spPr>
+                      <wps:style>
+                        <a:lnRef idx="2">
+                          <a:schemeClr val="accent1">
+                            <a:shade val="50000"/>
+                          </a:schemeClr>
+                        </a:lnRef>
+                        <a:fillRef idx="1">
+                          <a:schemeClr val="accent1"/>
+                        </a:fillRef>
+                        <a:effectRef idx="0">
+                          <a:schemeClr val="accent1"/>
+                        </a:effectRef>
+                        <a:fontRef idx="minor">
+                          <a:schemeClr val="lt1"/>
+                        </a:fontRef>
+                      </wps:style>
+                      <wps:bodyPr rot="0" spcFirstLastPara="0" vertOverflow="overflow" horzOverflow="overflow" vert="horz" wrap="square" lIns="91440" tIns="45720" rIns="91440" bIns="45720" numCol="1" spcCol="0" rtlCol="0" fromWordArt="0" anchor="ctr" anchorCtr="0" forceAA="0" compatLnSpc="1">
+                        <a:prstTxWarp prst="textNoShape">
+                          <a:avLst/>
+                        </a:prstTxWarp>
+                        <a:noAutofit/>
+                      </wps:bodyPr>
+                    </wps:wsp>
+                  </a:graphicData>
+                </a:graphic>
+                <wp14:sizeRelH relativeFrom="margin">
+                  <wp14:pctWidth>0</wp14:pctWidth>
+                </wp14:sizeRelH>
+                <wp14:sizeRelV relativeFrom="margin">
+                  <wp14:pctHeight>0</wp14:pctHeight>
+                </wp14:sizeRelV>
+              </wp:anchor>
+            </w:drawing>
+          </mc:Choice>
+          <mc:Fallback>
+            <w:pict>
+              <v:rect w14:anchorId="380FC835" id="Rectangle 26" o:spid="_x0000_s1026" style="position:absolute;margin-left:-8.65pt;margin-top:-19pt;width:556.65pt;height:735.35pt;z-index:251651071;visibility:visible;mso-wrap-style:square;mso-width-percent:0;mso-height-percent:0;mso-wrap-distance-left:9pt;mso-wrap-distance-top:0;mso-wrap-distance-right:9pt;mso-wrap-distance-bottom:0;mso-position-horizontal:absolute;mso-position-horizontal-relative:text;mso-position-vertical:absolute;mso-position-vertical-relative:text;mso-width-percent:0;mso-height-percent:0;mso-width-relative:margin;mso-height-relative:margin;v-text-anchor:middle" o:gfxdata="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" fillcolor="#b4c6e7 [1300]" stroked="f" strokeweight=".5pt">
+                <v:fill r:id="rId9" o:title="" color2="white [3212]" type="pattern"/>
+              </v:rect>
+            </w:pict>
+          </mc:Fallback>
+        </mc:AlternateContent>
+      </w:r>
     </w:p>
+    <w:p/>
+    <w:p/>
     <w:p/>
     <w:p/>
     <w:p/>
@@ -2227,8 +2226,6 @@
     <w:p/>
     <w:p/>
     <w:p/>
-    <w:p/>
-    <w:p/>
     <w:p>
       <w:r>
         <w:rPr>
@@ -2237,13 +2234,13 @@
         <mc:AlternateContent>
           <mc:Choice Requires="wpg">
             <w:drawing>
-              <wp:anchor distT="0" distB="0" distL="114300" distR="114300" simplePos="0" relativeHeight="251693056" behindDoc="0" locked="0" layoutInCell="1" allowOverlap="1" wp14:anchorId="0DD20F06" wp14:editId="7AD24B71">
+              <wp:anchor distT="0" distB="0" distL="114300" distR="114300" simplePos="0" relativeHeight="251693056" behindDoc="0" locked="0" layoutInCell="1" allowOverlap="1" wp14:anchorId="0DD20F06" wp14:editId="4E39E954">
                 <wp:simplePos x="0" y="0"/>
                 <wp:positionH relativeFrom="margin">
-                  <wp:posOffset>133350</wp:posOffset>
+                  <wp:posOffset>119496</wp:posOffset>
                 </wp:positionH>
                 <wp:positionV relativeFrom="paragraph">
-                  <wp:posOffset>373380</wp:posOffset>
+                  <wp:posOffset>7794</wp:posOffset>
                 </wp:positionV>
                 <wp:extent cx="5645150" cy="1798955"/>
                 <wp:effectExtent l="0" t="0" r="0" b="0"/>
@@ -2547,7 +2544,19 @@
                                   <w:szCs w:val="36"/>
                                   <w:lang w:val="en-IN"/>
                                 </w:rPr>
-                                <w:t>| 2018AC04531</w:t>
+                                <w:t>| 2018AC045</w:t>
+                              </w:r>
+                              <w:r>
+                                <w:rPr>
+                                  <w:rFonts w:ascii="Franklin Gothic Book" w:hAnsi="Franklin Gothic Book"/>
+                                  <w:b/>
+                                  <w:bCs/>
+                                  <w:color w:val="262626" w:themeColor="text1" w:themeTint="D9"/>
+                                  <w:sz w:val="36"/>
+                                  <w:szCs w:val="36"/>
+                                  <w:lang w:val="en-IN"/>
+                                </w:rPr>
+                                <w:t>59</w:t>
                               </w:r>
                             </w:p>
                             <w:p>
@@ -2648,7 +2657,19 @@
                                   <w:szCs w:val="36"/>
                                   <w:lang w:val="en-IN"/>
                                 </w:rPr>
-                                <w:t>2018AC04531</w:t>
+                                <w:t>2018AC045</w:t>
+                              </w:r>
+                              <w:r>
+                                <w:rPr>
+                                  <w:rFonts w:ascii="Franklin Gothic Book" w:hAnsi="Franklin Gothic Book"/>
+                                  <w:b/>
+                                  <w:bCs/>
+                                  <w:color w:val="262626" w:themeColor="text1" w:themeTint="D9"/>
+                                  <w:sz w:val="36"/>
+                                  <w:szCs w:val="36"/>
+                                  <w:lang w:val="en-IN"/>
+                                </w:rPr>
+                                <w:t>50</w:t>
                               </w:r>
                             </w:p>
                           </w:txbxContent>
@@ -2738,7 +2759,7 @@
           </mc:Choice>
           <mc:Fallback>
             <w:pict>
-              <v:group w14:anchorId="0DD20F06" id="Group 24" o:spid="_x0000_s1040" style="position:absolute;margin-left:10.5pt;margin-top:29.4pt;width:444.5pt;height:141.65pt;z-index:251693056;mso-position-horizontal-relative:margin;mso-width-relative:margin" coordorigin="127" coordsize="56451,17989" o:gfxdata="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">
+              <v:group w14:anchorId="0DD20F06" id="Group 24" o:spid="_x0000_s1040" style="position:absolute;margin-left:9.4pt;margin-top:.6pt;width:444.5pt;height:141.65pt;z-index:251693056;mso-position-horizontal-relative:margin;mso-width-relative:margin" coordorigin="127" coordsize="56451,17989" o:gfxdata="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">
                 <v:rect id="Rectangle 16" o:spid="_x0000_s1041" style="position:absolute;left:190;top:3937;width:56388;height:14052;visibility:visible;mso-wrap-style:square;v-text-anchor:middle" o:gfxdata="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" filled="f" stroked="f" strokeweight="1pt">
                   <v:textbox inset="3mm,0">
                     <w:txbxContent>
@@ -2993,7 +3014,19 @@
                             <w:szCs w:val="36"/>
                             <w:lang w:val="en-IN"/>
                           </w:rPr>
-                          <w:t>| 2018AC04531</w:t>
+                          <w:t>| 2018AC045</w:t>
+                        </w:r>
+                        <w:r>
+                          <w:rPr>
+                            <w:rFonts w:ascii="Franklin Gothic Book" w:hAnsi="Franklin Gothic Book"/>
+                            <w:b/>
+                            <w:bCs/>
+                            <w:color w:val="262626" w:themeColor="text1" w:themeTint="D9"/>
+                            <w:sz w:val="36"/>
+                            <w:szCs w:val="36"/>
+                            <w:lang w:val="en-IN"/>
+                          </w:rPr>
+                          <w:t>59</w:t>
                         </w:r>
                       </w:p>
                       <w:p>
@@ -3094,7 +3127,19 @@
                             <w:szCs w:val="36"/>
                             <w:lang w:val="en-IN"/>
                           </w:rPr>
-                          <w:t>2018AC04531</w:t>
+                          <w:t>2018AC045</w:t>
+                        </w:r>
+                        <w:r>
+                          <w:rPr>
+                            <w:rFonts w:ascii="Franklin Gothic Book" w:hAnsi="Franklin Gothic Book"/>
+                            <w:b/>
+                            <w:bCs/>
+                            <w:color w:val="262626" w:themeColor="text1" w:themeTint="D9"/>
+                            <w:sz w:val="36"/>
+                            <w:szCs w:val="36"/>
+                            <w:lang w:val="en-IN"/>
+                          </w:rPr>
+                          <w:t>50</w:t>
                         </w:r>
                       </w:p>
                     </w:txbxContent>
@@ -3136,6 +3181,9 @@
           </mc:Fallback>
         </mc:AlternateContent>
       </w:r>
+    </w:p>
+    <w:p/>
+    <w:p>
       <w:r>
         <w:rPr>
           <w:noProof/>
@@ -3331,7 +3379,7 @@
           </mc:Choice>
           <mc:Fallback>
             <w:pict>
-              <v:group w14:anchorId="5A94A24B" id="Group 25" o:spid="_x0000_s1043" style="position:absolute;margin-left:2pt;margin-top:372.6pt;width:333pt;height:55pt;z-index:251689984" coordsize="42291,6985" o:gfxdata="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">
+              <v:group w14:anchorId="5A94A24B" id="Group 25" o:spid="_x0000_s1043" style="position:absolute;margin-left:2pt;margin-top:372.6pt;width:333pt;height:55pt;z-index:251689984" coordsize="42291,6985" o:gfxdata="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">
                 <v:rect id="Rectangle 17" o:spid="_x0000_s1044" style="position:absolute;left:7239;top:3048;width:35052;height:3175;visibility:visible;mso-wrap-style:square;v-text-anchor:middle" o:gfxdata="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" filled="f" stroked="f" strokeweight="1pt">
                   <v:textbox>
                     <w:txbxContent>
@@ -3435,9 +3483,8 @@
                   <v:path o:extrusionok="f" gradientshapeok="t" o:connecttype="rect"/>
                   <o:lock v:ext="edit" aspectratio="t"/>
                 </v:shapetype>
-                <v:shape id="Picture 22" o:spid="_x0000_s1045" type="#_x0000_t75" style="position:absolute;width:6985;height:6985;visibility:visible;mso-wrap-style:square" o:gfxdata="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">
+                <v:shape id="Picture 22" o:spid="_x0000_s1045" type="#_x0000_t75" style="position:absolute;width:6985;height:6985;visibility:visible;mso-wrap-style:square" o:gfxdata="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">
                   <v:imagedata r:id="rId11" o:title=""/>
-                  <v:path arrowok="t"/>
                 </v:shape>
               </v:group>
             </w:pict>
@@ -3456,7 +3503,7 @@
         </w:rPr>
       </w:pPr>
       <w:bookmarkStart w:id="0" w:name="_Toc26822289"/>
-      <w:bookmarkStart w:id="1" w:name="_Toc26995865"/>
+      <w:bookmarkStart w:id="1" w:name="_Toc27601354"/>
       <w:r>
         <w:rPr>
           <w:caps/>
@@ -3517,14 +3564,133 @@
           <w:r>
             <w:fldChar w:fldCharType="separate"/>
           </w:r>
-          <w:hyperlink w:anchor="_Toc26995865" w:history="1">
+          <w:bookmarkStart w:id="2" w:name="_GoBack"/>
+          <w:bookmarkEnd w:id="2"/>
+          <w:r>
+            <w:rPr>
+              <w:rStyle w:val="Hyperlink"/>
+              <w:noProof/>
+            </w:rPr>
+            <w:fldChar w:fldCharType="begin"/>
+          </w:r>
+          <w:r>
+            <w:rPr>
+              <w:rStyle w:val="Hyperlink"/>
+              <w:noProof/>
+            </w:rPr>
+            <w:instrText xml:space="preserve"> </w:instrText>
+          </w:r>
+          <w:r>
+            <w:rPr>
+              <w:noProof/>
+            </w:rPr>
+            <w:instrText>HYPERLINK \l "_Toc27601354"</w:instrText>
+          </w:r>
+          <w:r>
+            <w:rPr>
+              <w:rStyle w:val="Hyperlink"/>
+              <w:noProof/>
+            </w:rPr>
+            <w:instrText xml:space="preserve"> </w:instrText>
+          </w:r>
+          <w:r>
+            <w:rPr>
+              <w:rStyle w:val="Hyperlink"/>
+              <w:noProof/>
+            </w:rPr>
+          </w:r>
+          <w:r>
+            <w:rPr>
+              <w:rStyle w:val="Hyperlink"/>
+              <w:noProof/>
+            </w:rPr>
+            <w:fldChar w:fldCharType="separate"/>
+          </w:r>
+          <w:r>
+            <w:rPr>
+              <w:rStyle w:val="Hyperlink"/>
+              <w:caps/>
+              <w:noProof/>
+            </w:rPr>
+            <w:t>Table of content</w:t>
+          </w:r>
+          <w:r>
+            <w:rPr>
+              <w:noProof/>
+              <w:webHidden/>
+            </w:rPr>
+            <w:tab/>
+          </w:r>
+          <w:r>
+            <w:rPr>
+              <w:noProof/>
+              <w:webHidden/>
+            </w:rPr>
+            <w:fldChar w:fldCharType="begin"/>
+          </w:r>
+          <w:r>
+            <w:rPr>
+              <w:noProof/>
+              <w:webHidden/>
+            </w:rPr>
+            <w:instrText xml:space="preserve"> PAGEREF _Toc27601354 \h </w:instrText>
+          </w:r>
+          <w:r>
+            <w:rPr>
+              <w:noProof/>
+              <w:webHidden/>
+            </w:rPr>
+          </w:r>
+          <w:r>
+            <w:rPr>
+              <w:noProof/>
+              <w:webHidden/>
+            </w:rPr>
+            <w:fldChar w:fldCharType="separate"/>
+          </w:r>
+          <w:r>
+            <w:rPr>
+              <w:noProof/>
+              <w:webHidden/>
+            </w:rPr>
+            <w:t>3</w:t>
+          </w:r>
+          <w:r>
+            <w:rPr>
+              <w:noProof/>
+              <w:webHidden/>
+            </w:rPr>
+            <w:fldChar w:fldCharType="end"/>
+          </w:r>
+          <w:r>
+            <w:rPr>
+              <w:rStyle w:val="Hyperlink"/>
+              <w:noProof/>
+            </w:rPr>
+            <w:fldChar w:fldCharType="end"/>
+          </w:r>
+        </w:p>
+        <w:p>
+          <w:pPr>
+            <w:pStyle w:val="TOC1"/>
+            <w:tabs>
+              <w:tab w:val="right" w:leader="dot" w:pos="10790"/>
+            </w:tabs>
+            <w:rPr>
+              <w:noProof/>
+              <w:sz w:val="22"/>
+              <w:szCs w:val="22"/>
+              <w:lang w:val="en-IN" w:eastAsia="en-IN" w:bidi="ta-IN"/>
+            </w:rPr>
+          </w:pPr>
+          <w:hyperlink w:anchor="_Toc27601355" w:history="1">
             <w:r>
               <w:rPr>
                 <w:rStyle w:val="Hyperlink"/>
                 <w:caps/>
                 <w:noProof/>
               </w:rPr>
-              <w:t>Table of content</w:t>
+              <w:t>Visualization Context</w:t>
             </w:r>
             <w:r>
               <w:rPr>
@@ -3545,7 +3711,7 @@
                 <w:noProof/>
                 <w:webHidden/>
               </w:rPr>
-              <w:instrText xml:space="preserve"> PAGEREF _Toc26995865 \h </w:instrText>
+              <w:instrText xml:space="preserve"> PAGEREF _Toc27601355 \h </w:instrText>
             </w:r>
             <w:r>
               <w:rPr>
@@ -3565,7 +3731,439 @@
                 <w:noProof/>
                 <w:webHidden/>
               </w:rPr>
-              <w:t>3</w:t>
+              <w:t>4</w:t>
+            </w:r>
+            <w:r>
+              <w:rPr>
+                <w:noProof/>
+                <w:webHidden/>
+              </w:rPr>
+              <w:fldChar w:fldCharType="end"/>
+            </w:r>
+          </w:hyperlink>
+        </w:p>
+        <w:p>
+          <w:pPr>
+            <w:pStyle w:val="TOC2"/>
+            <w:tabs>
+              <w:tab w:val="right" w:leader="dot" w:pos="10790"/>
+            </w:tabs>
+            <w:rPr>
+              <w:noProof/>
+              <w:sz w:val="22"/>
+              <w:szCs w:val="22"/>
+              <w:lang w:val="en-IN" w:eastAsia="en-IN" w:bidi="ta-IN"/>
+            </w:rPr>
+          </w:pPr>
+          <w:hyperlink w:anchor="_Toc27601356" w:history="1">
+            <w:r>
+              <w:rPr>
+                <w:rStyle w:val="Hyperlink"/>
+                <w:smallCaps/>
+                <w:noProof/>
+              </w:rPr>
+              <w:t>Business Problem</w:t>
+            </w:r>
+            <w:r>
+              <w:rPr>
+                <w:noProof/>
+                <w:webHidden/>
+              </w:rPr>
+              <w:tab/>
+            </w:r>
+            <w:r>
+              <w:rPr>
+                <w:noProof/>
+                <w:webHidden/>
+              </w:rPr>
+              <w:fldChar w:fldCharType="begin"/>
+            </w:r>
+            <w:r>
+              <w:rPr>
+                <w:noProof/>
+                <w:webHidden/>
+              </w:rPr>
+              <w:instrText xml:space="preserve"> PAGEREF _Toc27601356 \h </w:instrText>
+            </w:r>
+            <w:r>
+              <w:rPr>
+                <w:noProof/>
+                <w:webHidden/>
+              </w:rPr>
+            </w:r>
+            <w:r>
+              <w:rPr>
+                <w:noProof/>
+                <w:webHidden/>
+              </w:rPr>
+              <w:fldChar w:fldCharType="separate"/>
+            </w:r>
+            <w:r>
+              <w:rPr>
+                <w:noProof/>
+                <w:webHidden/>
+              </w:rPr>
+              <w:t>4</w:t>
+            </w:r>
+            <w:r>
+              <w:rPr>
+                <w:noProof/>
+                <w:webHidden/>
+              </w:rPr>
+              <w:fldChar w:fldCharType="end"/>
+            </w:r>
+          </w:hyperlink>
+        </w:p>
+        <w:p>
+          <w:pPr>
+            <w:pStyle w:val="TOC2"/>
+            <w:tabs>
+              <w:tab w:val="right" w:leader="dot" w:pos="10790"/>
+            </w:tabs>
+            <w:rPr>
+              <w:noProof/>
+              <w:sz w:val="22"/>
+              <w:szCs w:val="22"/>
+              <w:lang w:val="en-IN" w:eastAsia="en-IN" w:bidi="ta-IN"/>
+            </w:rPr>
+          </w:pPr>
+          <w:hyperlink w:anchor="_Toc27601357" w:history="1">
+            <w:r>
+              <w:rPr>
+                <w:rStyle w:val="Hyperlink"/>
+                <w:smallCaps/>
+                <w:noProof/>
+              </w:rPr>
+              <w:t>Who</w:t>
+            </w:r>
+            <w:r>
+              <w:rPr>
+                <w:noProof/>
+                <w:webHidden/>
+              </w:rPr>
+              <w:tab/>
+            </w:r>
+            <w:r>
+              <w:rPr>
+                <w:noProof/>
+                <w:webHidden/>
+              </w:rPr>
+              <w:fldChar w:fldCharType="begin"/>
+            </w:r>
+            <w:r>
+              <w:rPr>
+                <w:noProof/>
+                <w:webHidden/>
+              </w:rPr>
+              <w:instrText xml:space="preserve"> PAGEREF _Toc27601357 \h </w:instrText>
+            </w:r>
+            <w:r>
+              <w:rPr>
+                <w:noProof/>
+                <w:webHidden/>
+              </w:rPr>
+            </w:r>
+            <w:r>
+              <w:rPr>
+                <w:noProof/>
+                <w:webHidden/>
+              </w:rPr>
+              <w:fldChar w:fldCharType="separate"/>
+            </w:r>
+            <w:r>
+              <w:rPr>
+                <w:noProof/>
+                <w:webHidden/>
+              </w:rPr>
+              <w:t>4</w:t>
+            </w:r>
+            <w:r>
+              <w:rPr>
+                <w:noProof/>
+                <w:webHidden/>
+              </w:rPr>
+              <w:fldChar w:fldCharType="end"/>
+            </w:r>
+          </w:hyperlink>
+        </w:p>
+        <w:p>
+          <w:pPr>
+            <w:pStyle w:val="TOC2"/>
+            <w:tabs>
+              <w:tab w:val="right" w:leader="dot" w:pos="10790"/>
+            </w:tabs>
+            <w:rPr>
+              <w:noProof/>
+              <w:sz w:val="22"/>
+              <w:szCs w:val="22"/>
+              <w:lang w:val="en-IN" w:eastAsia="en-IN" w:bidi="ta-IN"/>
+            </w:rPr>
+          </w:pPr>
+          <w:hyperlink w:anchor="_Toc27601358" w:history="1">
+            <w:r>
+              <w:rPr>
+                <w:rStyle w:val="Hyperlink"/>
+                <w:smallCaps/>
+                <w:noProof/>
+              </w:rPr>
+              <w:t>What</w:t>
+            </w:r>
+            <w:r>
+              <w:rPr>
+                <w:noProof/>
+                <w:webHidden/>
+              </w:rPr>
+              <w:tab/>
+            </w:r>
+            <w:r>
+              <w:rPr>
+                <w:noProof/>
+                <w:webHidden/>
+              </w:rPr>
+              <w:fldChar w:fldCharType="begin"/>
+            </w:r>
+            <w:r>
+              <w:rPr>
+                <w:noProof/>
+                <w:webHidden/>
+              </w:rPr>
+              <w:instrText xml:space="preserve"> PAGEREF _Toc27601358 \h </w:instrText>
+            </w:r>
+            <w:r>
+              <w:rPr>
+                <w:noProof/>
+                <w:webHidden/>
+              </w:rPr>
+            </w:r>
+            <w:r>
+              <w:rPr>
+                <w:noProof/>
+                <w:webHidden/>
+              </w:rPr>
+              <w:fldChar w:fldCharType="separate"/>
+            </w:r>
+            <w:r>
+              <w:rPr>
+                <w:noProof/>
+                <w:webHidden/>
+              </w:rPr>
+              <w:t>4</w:t>
+            </w:r>
+            <w:r>
+              <w:rPr>
+                <w:noProof/>
+                <w:webHidden/>
+              </w:rPr>
+              <w:fldChar w:fldCharType="end"/>
+            </w:r>
+          </w:hyperlink>
+        </w:p>
+        <w:p>
+          <w:pPr>
+            <w:pStyle w:val="TOC2"/>
+            <w:tabs>
+              <w:tab w:val="right" w:leader="dot" w:pos="10790"/>
+            </w:tabs>
+            <w:rPr>
+              <w:noProof/>
+              <w:sz w:val="22"/>
+              <w:szCs w:val="22"/>
+              <w:lang w:val="en-IN" w:eastAsia="en-IN" w:bidi="ta-IN"/>
+            </w:rPr>
+          </w:pPr>
+          <w:hyperlink w:anchor="_Toc27601359" w:history="1">
+            <w:r>
+              <w:rPr>
+                <w:rStyle w:val="Hyperlink"/>
+                <w:smallCaps/>
+                <w:noProof/>
+              </w:rPr>
+              <w:t>How</w:t>
+            </w:r>
+            <w:r>
+              <w:rPr>
+                <w:noProof/>
+                <w:webHidden/>
+              </w:rPr>
+              <w:tab/>
+            </w:r>
+            <w:r>
+              <w:rPr>
+                <w:noProof/>
+                <w:webHidden/>
+              </w:rPr>
+              <w:fldChar w:fldCharType="begin"/>
+            </w:r>
+            <w:r>
+              <w:rPr>
+                <w:noProof/>
+                <w:webHidden/>
+              </w:rPr>
+              <w:instrText xml:space="preserve"> PAGEREF _Toc27601359 \h </w:instrText>
+            </w:r>
+            <w:r>
+              <w:rPr>
+                <w:noProof/>
+                <w:webHidden/>
+              </w:rPr>
+            </w:r>
+            <w:r>
+              <w:rPr>
+                <w:noProof/>
+                <w:webHidden/>
+              </w:rPr>
+              <w:fldChar w:fldCharType="separate"/>
+            </w:r>
+            <w:r>
+              <w:rPr>
+                <w:noProof/>
+                <w:webHidden/>
+              </w:rPr>
+              <w:t>4</w:t>
+            </w:r>
+            <w:r>
+              <w:rPr>
+                <w:noProof/>
+                <w:webHidden/>
+              </w:rPr>
+              <w:fldChar w:fldCharType="end"/>
+            </w:r>
+          </w:hyperlink>
+        </w:p>
+        <w:p>
+          <w:pPr>
+            <w:pStyle w:val="TOC2"/>
+            <w:tabs>
+              <w:tab w:val="right" w:leader="dot" w:pos="10790"/>
+            </w:tabs>
+            <w:rPr>
+              <w:noProof/>
+              <w:sz w:val="22"/>
+              <w:szCs w:val="22"/>
+              <w:lang w:val="en-IN" w:eastAsia="en-IN" w:bidi="ta-IN"/>
+            </w:rPr>
+          </w:pPr>
+          <w:hyperlink w:anchor="_Toc27601360" w:history="1">
+            <w:r>
+              <w:rPr>
+                <w:rStyle w:val="Hyperlink"/>
+                <w:smallCaps/>
+                <w:noProof/>
+              </w:rPr>
+              <w:t>Summary</w:t>
+            </w:r>
+            <w:r>
+              <w:rPr>
+                <w:noProof/>
+                <w:webHidden/>
+              </w:rPr>
+              <w:tab/>
+            </w:r>
+            <w:r>
+              <w:rPr>
+                <w:noProof/>
+                <w:webHidden/>
+              </w:rPr>
+              <w:fldChar w:fldCharType="begin"/>
+            </w:r>
+            <w:r>
+              <w:rPr>
+                <w:noProof/>
+                <w:webHidden/>
+              </w:rPr>
+              <w:instrText xml:space="preserve"> PAGEREF _Toc27601360 \h </w:instrText>
+            </w:r>
+            <w:r>
+              <w:rPr>
+                <w:noProof/>
+                <w:webHidden/>
+              </w:rPr>
+            </w:r>
+            <w:r>
+              <w:rPr>
+                <w:noProof/>
+                <w:webHidden/>
+              </w:rPr>
+              <w:fldChar w:fldCharType="separate"/>
+            </w:r>
+            <w:r>
+              <w:rPr>
+                <w:noProof/>
+                <w:webHidden/>
+              </w:rPr>
+              <w:t>4</w:t>
+            </w:r>
+            <w:r>
+              <w:rPr>
+                <w:noProof/>
+                <w:webHidden/>
+              </w:rPr>
+              <w:fldChar w:fldCharType="end"/>
+            </w:r>
+          </w:hyperlink>
+        </w:p>
+        <w:p>
+          <w:pPr>
+            <w:pStyle w:val="TOC2"/>
+            <w:tabs>
+              <w:tab w:val="right" w:leader="dot" w:pos="10790"/>
+            </w:tabs>
+            <w:rPr>
+              <w:noProof/>
+              <w:sz w:val="22"/>
+              <w:szCs w:val="22"/>
+              <w:lang w:val="en-IN" w:eastAsia="en-IN" w:bidi="ta-IN"/>
+            </w:rPr>
+          </w:pPr>
+          <w:hyperlink w:anchor="_Toc27601361" w:history="1">
+            <w:r>
+              <w:rPr>
+                <w:rStyle w:val="Hyperlink"/>
+                <w:smallCaps/>
+                <w:noProof/>
+              </w:rPr>
+              <w:t>Exploratory Data Analysis:</w:t>
+            </w:r>
+            <w:r>
+              <w:rPr>
+                <w:noProof/>
+                <w:webHidden/>
+              </w:rPr>
+              <w:tab/>
+            </w:r>
+            <w:r>
+              <w:rPr>
+                <w:noProof/>
+                <w:webHidden/>
+              </w:rPr>
+              <w:fldChar w:fldCharType="begin"/>
+            </w:r>
+            <w:r>
+              <w:rPr>
+                <w:noProof/>
+                <w:webHidden/>
+              </w:rPr>
+              <w:instrText xml:space="preserve"> PAGEREF _Toc27601361 \h </w:instrText>
+            </w:r>
+            <w:r>
+              <w:rPr>
+                <w:noProof/>
+                <w:webHidden/>
+              </w:rPr>
+            </w:r>
+            <w:r>
+              <w:rPr>
+                <w:noProof/>
+                <w:webHidden/>
+              </w:rPr>
+              <w:fldChar w:fldCharType="separate"/>
+            </w:r>
+            <w:r>
+              <w:rPr>
+                <w:noProof/>
+                <w:webHidden/>
+              </w:rPr>
+              <w:t>5</w:t>
             </w:r>
             <w:r>
               <w:rPr>
@@ -3589,14 +4187,14 @@
               <w:lang w:val="en-IN" w:eastAsia="en-IN" w:bidi="ta-IN"/>
             </w:rPr>
           </w:pPr>
-          <w:hyperlink w:anchor="_Toc26995866" w:history="1">
+          <w:hyperlink w:anchor="_Toc27601362" w:history="1">
             <w:r>
               <w:rPr>
                 <w:rStyle w:val="Hyperlink"/>
                 <w:caps/>
                 <w:noProof/>
               </w:rPr>
-              <w:t>1 | Visualization Context</w:t>
+              <w:t>Chart 1</w:t>
             </w:r>
             <w:r>
               <w:rPr>
@@ -3617,7 +4215,7 @@
                 <w:noProof/>
                 <w:webHidden/>
               </w:rPr>
-              <w:instrText xml:space="preserve"> PAGEREF _Toc26995866 \h </w:instrText>
+              <w:instrText xml:space="preserve"> PAGEREF _Toc27601362 \h </w:instrText>
             </w:r>
             <w:r>
               <w:rPr>
@@ -3637,7 +4235,7 @@
                 <w:noProof/>
                 <w:webHidden/>
               </w:rPr>
-              <w:t>4</w:t>
+              <w:t>10</w:t>
             </w:r>
             <w:r>
               <w:rPr>
@@ -3650,7 +4248,7 @@
         </w:p>
         <w:p>
           <w:pPr>
-            <w:pStyle w:val="TOC2"/>
+            <w:pStyle w:val="TOC1"/>
             <w:tabs>
               <w:tab w:val="right" w:leader="dot" w:pos="10790"/>
             </w:tabs>
@@ -3661,14 +4259,14 @@
               <w:lang w:val="en-IN" w:eastAsia="en-IN" w:bidi="ta-IN"/>
             </w:rPr>
           </w:pPr>
-          <w:hyperlink w:anchor="_Toc26995867" w:history="1">
+          <w:hyperlink w:anchor="_Toc27601363" w:history="1">
             <w:r>
               <w:rPr>
                 <w:rStyle w:val="Hyperlink"/>
-                <w:smallCaps/>
-                <w:noProof/>
-              </w:rPr>
-              <w:t>Business Problem</w:t>
+                <w:caps/>
+                <w:noProof/>
+              </w:rPr>
+              <w:t>Chart 2</w:t>
             </w:r>
             <w:r>
               <w:rPr>
@@ -3689,7 +4287,7 @@
                 <w:noProof/>
                 <w:webHidden/>
               </w:rPr>
-              <w:instrText xml:space="preserve"> PAGEREF _Toc26995867 \h </w:instrText>
+              <w:instrText xml:space="preserve"> PAGEREF _Toc27601363 \h </w:instrText>
             </w:r>
             <w:r>
               <w:rPr>
@@ -3709,7 +4307,7 @@
                 <w:noProof/>
                 <w:webHidden/>
               </w:rPr>
-              <w:t>4</w:t>
+              <w:t>11</w:t>
             </w:r>
             <w:r>
               <w:rPr>
@@ -3722,7 +4320,7 @@
         </w:p>
         <w:p>
           <w:pPr>
-            <w:pStyle w:val="TOC2"/>
+            <w:pStyle w:val="TOC1"/>
             <w:tabs>
               <w:tab w:val="right" w:leader="dot" w:pos="10790"/>
             </w:tabs>
@@ -3733,14 +4331,14 @@
               <w:lang w:val="en-IN" w:eastAsia="en-IN" w:bidi="ta-IN"/>
             </w:rPr>
           </w:pPr>
-          <w:hyperlink w:anchor="_Toc26995868" w:history="1">
+          <w:hyperlink w:anchor="_Toc27601364" w:history="1">
             <w:r>
               <w:rPr>
                 <w:rStyle w:val="Hyperlink"/>
-                <w:smallCaps/>
-                <w:noProof/>
-              </w:rPr>
-              <w:t>Who</w:t>
+                <w:caps/>
+                <w:noProof/>
+              </w:rPr>
+              <w:t>Chart 3</w:t>
             </w:r>
             <w:r>
               <w:rPr>
@@ -3761,7 +4359,7 @@
                 <w:noProof/>
                 <w:webHidden/>
               </w:rPr>
-              <w:instrText xml:space="preserve"> PAGEREF _Toc26995868 \h </w:instrText>
+              <w:instrText xml:space="preserve"> PAGEREF _Toc27601364 \h </w:instrText>
             </w:r>
             <w:r>
               <w:rPr>
@@ -3781,7 +4379,7 @@
                 <w:noProof/>
                 <w:webHidden/>
               </w:rPr>
-              <w:t>4</w:t>
+              <w:t>12</w:t>
             </w:r>
             <w:r>
               <w:rPr>
@@ -3794,7 +4392,7 @@
         </w:p>
         <w:p>
           <w:pPr>
-            <w:pStyle w:val="TOC2"/>
+            <w:pStyle w:val="TOC1"/>
             <w:tabs>
               <w:tab w:val="right" w:leader="dot" w:pos="10790"/>
             </w:tabs>
@@ -3805,14 +4403,14 @@
               <w:lang w:val="en-IN" w:eastAsia="en-IN" w:bidi="ta-IN"/>
             </w:rPr>
           </w:pPr>
-          <w:hyperlink w:anchor="_Toc26995869" w:history="1">
+          <w:hyperlink w:anchor="_Toc27601365" w:history="1">
             <w:r>
               <w:rPr>
                 <w:rStyle w:val="Hyperlink"/>
-                <w:smallCaps/>
-                <w:noProof/>
-              </w:rPr>
-              <w:t>What</w:t>
+                <w:caps/>
+                <w:noProof/>
+              </w:rPr>
+              <w:t>Dashboard</w:t>
             </w:r>
             <w:r>
               <w:rPr>
@@ -3833,7 +4431,7 @@
                 <w:noProof/>
                 <w:webHidden/>
               </w:rPr>
-              <w:instrText xml:space="preserve"> PAGEREF _Toc26995869 \h </w:instrText>
+              <w:instrText xml:space="preserve"> PAGEREF _Toc27601365 \h </w:instrText>
             </w:r>
             <w:r>
               <w:rPr>
@@ -3853,151 +4451,7 @@
                 <w:noProof/>
                 <w:webHidden/>
               </w:rPr>
-              <w:t>4</w:t>
-            </w:r>
-            <w:r>
-              <w:rPr>
-                <w:noProof/>
-                <w:webHidden/>
-              </w:rPr>
-              <w:fldChar w:fldCharType="end"/>
-            </w:r>
-          </w:hyperlink>
-        </w:p>
-        <w:p>
-          <w:pPr>
-            <w:pStyle w:val="TOC2"/>
-            <w:tabs>
-              <w:tab w:val="right" w:leader="dot" w:pos="10790"/>
-            </w:tabs>
-            <w:rPr>
-              <w:noProof/>
-              <w:sz w:val="22"/>
-              <w:szCs w:val="22"/>
-              <w:lang w:val="en-IN" w:eastAsia="en-IN" w:bidi="ta-IN"/>
-            </w:rPr>
-          </w:pPr>
-          <w:hyperlink w:anchor="_Toc26995870" w:history="1">
-            <w:r>
-              <w:rPr>
-                <w:rStyle w:val="Hyperlink"/>
-                <w:smallCaps/>
-                <w:noProof/>
-              </w:rPr>
-              <w:t>How</w:t>
-            </w:r>
-            <w:r>
-              <w:rPr>
-                <w:noProof/>
-                <w:webHidden/>
-              </w:rPr>
-              <w:tab/>
-            </w:r>
-            <w:r>
-              <w:rPr>
-                <w:noProof/>
-                <w:webHidden/>
-              </w:rPr>
-              <w:fldChar w:fldCharType="begin"/>
-            </w:r>
-            <w:r>
-              <w:rPr>
-                <w:noProof/>
-                <w:webHidden/>
-              </w:rPr>
-              <w:instrText xml:space="preserve"> PAGEREF _Toc26995870 \h </w:instrText>
-            </w:r>
-            <w:r>
-              <w:rPr>
-                <w:noProof/>
-                <w:webHidden/>
-              </w:rPr>
-            </w:r>
-            <w:r>
-              <w:rPr>
-                <w:noProof/>
-                <w:webHidden/>
-              </w:rPr>
-              <w:fldChar w:fldCharType="separate"/>
-            </w:r>
-            <w:r>
-              <w:rPr>
-                <w:noProof/>
-                <w:webHidden/>
-              </w:rPr>
-              <w:t>4</w:t>
-            </w:r>
-            <w:r>
-              <w:rPr>
-                <w:noProof/>
-                <w:webHidden/>
-              </w:rPr>
-              <w:fldChar w:fldCharType="end"/>
-            </w:r>
-          </w:hyperlink>
-        </w:p>
-        <w:p>
-          <w:pPr>
-            <w:pStyle w:val="TOC2"/>
-            <w:tabs>
-              <w:tab w:val="right" w:leader="dot" w:pos="10790"/>
-            </w:tabs>
-            <w:rPr>
-              <w:noProof/>
-              <w:sz w:val="22"/>
-              <w:szCs w:val="22"/>
-              <w:lang w:val="en-IN" w:eastAsia="en-IN" w:bidi="ta-IN"/>
-            </w:rPr>
-          </w:pPr>
-          <w:hyperlink w:anchor="_Toc26995871" w:history="1">
-            <w:r>
-              <w:rPr>
-                <w:rStyle w:val="Hyperlink"/>
-                <w:smallCaps/>
-                <w:noProof/>
-              </w:rPr>
-              <w:t>Primary Questions</w:t>
-            </w:r>
-            <w:r>
-              <w:rPr>
-                <w:noProof/>
-                <w:webHidden/>
-              </w:rPr>
-              <w:tab/>
-            </w:r>
-            <w:r>
-              <w:rPr>
-                <w:noProof/>
-                <w:webHidden/>
-              </w:rPr>
-              <w:fldChar w:fldCharType="begin"/>
-            </w:r>
-            <w:r>
-              <w:rPr>
-                <w:noProof/>
-                <w:webHidden/>
-              </w:rPr>
-              <w:instrText xml:space="preserve"> PAGEREF _Toc26995871 \h </w:instrText>
-            </w:r>
-            <w:r>
-              <w:rPr>
-                <w:noProof/>
-                <w:webHidden/>
-              </w:rPr>
-            </w:r>
-            <w:r>
-              <w:rPr>
-                <w:noProof/>
-                <w:webHidden/>
-              </w:rPr>
-              <w:fldChar w:fldCharType="separate"/>
-            </w:r>
-            <w:r>
-              <w:rPr>
-                <w:noProof/>
-                <w:webHidden/>
-              </w:rPr>
-              <w:t>4</w:t>
+              <w:t>13</w:t>
             </w:r>
             <w:r>
               <w:rPr>
@@ -4040,12 +4494,6 @@
     <w:p/>
     <w:p/>
     <w:p/>
-    <w:p/>
-    <w:p/>
-    <w:p/>
-    <w:p/>
-    <w:p/>
-    <w:p/>
     <w:p>
       <w:pPr>
         <w:pStyle w:val="Heading1"/>
@@ -4053,26 +4501,21 @@
           <w:caps/>
         </w:rPr>
       </w:pPr>
-      <w:bookmarkStart w:id="2" w:name="_Toc26995866"/>
+      <w:bookmarkStart w:id="3" w:name="_Toc27601355"/>
       <w:r>
         <w:rPr>
           <w:caps/>
         </w:rPr>
-        <w:t xml:space="preserve">1 | </w:t>
+        <w:lastRenderedPageBreak/>
+        <w:t xml:space="preserve">Visualization </w:t>
       </w:r>
       <w:r>
         <w:rPr>
           <w:caps/>
         </w:rPr>
-        <w:t xml:space="preserve">Visualization </w:t>
-      </w:r>
-      <w:r>
-        <w:rPr>
-          <w:caps/>
-        </w:rPr>
         <w:t>Context</w:t>
       </w:r>
-      <w:bookmarkEnd w:id="2"/>
+      <w:bookmarkEnd w:id="3"/>
       <w:r>
         <w:rPr>
           <w:caps/>
@@ -4088,14 +4531,14 @@
           <w:smallCaps/>
         </w:rPr>
       </w:pPr>
-      <w:bookmarkStart w:id="3" w:name="_Toc26995867"/>
+      <w:bookmarkStart w:id="4" w:name="_Toc27601356"/>
       <w:r>
         <w:rPr>
           <w:smallCaps/>
         </w:rPr>
         <w:t>Business Problem</w:t>
       </w:r>
-      <w:bookmarkEnd w:id="3"/>
+      <w:bookmarkEnd w:id="4"/>
     </w:p>
     <w:p>
       <w:pPr>
@@ -4173,14 +4616,14 @@
           <w:smallCaps/>
         </w:rPr>
       </w:pPr>
-      <w:bookmarkStart w:id="4" w:name="_Toc26995868"/>
+      <w:bookmarkStart w:id="5" w:name="_Toc27601357"/>
       <w:r>
         <w:rPr>
           <w:smallCaps/>
         </w:rPr>
         <w:t>Who</w:t>
       </w:r>
-      <w:bookmarkEnd w:id="4"/>
+      <w:bookmarkEnd w:id="5"/>
     </w:p>
     <w:p>
       <w:pPr>
@@ -4198,7 +4641,30 @@
           <w:szCs w:val="22"/>
         </w:rPr>
         <w:tab/>
-        <w:t>Marketing department leaders of the bank. They are the target audience for the analysis and outcome of the same as recommendations and suggestions towards their marketing campaign.</w:t>
+      </w:r>
+      <w:r>
+        <w:rPr>
+          <w:rFonts w:ascii="Segoe UI" w:hAnsi="Segoe UI" w:cs="Segoe UI"/>
+          <w:sz w:val="22"/>
+          <w:szCs w:val="22"/>
+        </w:rPr>
+        <w:t xml:space="preserve">Management and Board members of the </w:t>
+      </w:r>
+      <w:r>
+        <w:rPr>
+          <w:rFonts w:ascii="Segoe UI" w:hAnsi="Segoe UI" w:cs="Segoe UI"/>
+          <w:sz w:val="22"/>
+          <w:szCs w:val="22"/>
+        </w:rPr>
+        <w:t>bank. They are the target audience for the analysis and outcome of the</w:t>
+      </w:r>
+      <w:r>
+        <w:rPr>
+          <w:rFonts w:ascii="Segoe UI" w:hAnsi="Segoe UI" w:cs="Segoe UI"/>
+          <w:sz w:val="22"/>
+          <w:szCs w:val="22"/>
+        </w:rPr>
+        <w:t xml:space="preserve"> marketing department campaign on their financial products. </w:t>
       </w:r>
     </w:p>
     <w:p>
@@ -4219,14 +4685,14 @@
           <w:smallCaps/>
         </w:rPr>
       </w:pPr>
-      <w:bookmarkStart w:id="5" w:name="_Toc26995869"/>
+      <w:bookmarkStart w:id="6" w:name="_Toc27601358"/>
       <w:r>
         <w:rPr>
           <w:smallCaps/>
         </w:rPr>
         <w:t>What</w:t>
       </w:r>
-      <w:bookmarkEnd w:id="5"/>
+      <w:bookmarkEnd w:id="6"/>
     </w:p>
     <w:p>
       <w:pPr>
@@ -4251,23 +4717,47 @@
           <w:sz w:val="22"/>
           <w:szCs w:val="22"/>
         </w:rPr>
-        <w:t xml:space="preserve">The primary objective of this analysis is to understand and get an insight about the previously conducted market campaign on the bank products to various types of customers. The outcome of the analysis will give a direction to the marketing department to get a direction on the </w:t>
-      </w:r>
-      <w:r>
-        <w:rPr>
-          <w:rFonts w:ascii="Segoe UI" w:hAnsi="Segoe UI" w:cs="Segoe UI"/>
-          <w:sz w:val="22"/>
-          <w:szCs w:val="22"/>
-        </w:rPr>
-        <w:t>contributing</w:t>
-      </w:r>
-      <w:r>
-        <w:rPr>
-          <w:rFonts w:ascii="Segoe UI" w:hAnsi="Segoe UI" w:cs="Segoe UI"/>
-          <w:sz w:val="22"/>
-          <w:szCs w:val="22"/>
-        </w:rPr>
-        <w:t xml:space="preserve"> factors for the success of the marketing campaign. </w:t>
+        <w:t xml:space="preserve">The primary objective of this analysis is to understand and get an insight about the previously conducted market campaign on the bank products to various types of customers. The outcome of the analysis will </w:t>
+      </w:r>
+      <w:r>
+        <w:rPr>
+          <w:rFonts w:ascii="Segoe UI" w:hAnsi="Segoe UI" w:cs="Segoe UI"/>
+          <w:sz w:val="22"/>
+          <w:szCs w:val="22"/>
+        </w:rPr>
+        <w:t xml:space="preserve">contain the suggestions and recommendation to </w:t>
+      </w:r>
+      <w:r>
+        <w:rPr>
+          <w:rFonts w:ascii="Segoe UI" w:hAnsi="Segoe UI" w:cs="Segoe UI"/>
+          <w:sz w:val="22"/>
+          <w:szCs w:val="22"/>
+        </w:rPr>
+        <w:t xml:space="preserve">give a direction </w:t>
+      </w:r>
+      <w:r>
+        <w:rPr>
+          <w:rFonts w:ascii="Segoe UI" w:hAnsi="Segoe UI" w:cs="Segoe UI"/>
+          <w:sz w:val="22"/>
+          <w:szCs w:val="22"/>
+        </w:rPr>
+        <w:t>to leaders of the organization and th</w:t>
+      </w:r>
+      <w:r>
+        <w:rPr>
+          <w:rFonts w:ascii="Segoe UI" w:hAnsi="Segoe UI" w:cs="Segoe UI"/>
+          <w:sz w:val="22"/>
+          <w:szCs w:val="22"/>
+        </w:rPr>
+        <w:t xml:space="preserve">e marketing department </w:t>
+      </w:r>
+      <w:r>
+        <w:rPr>
+          <w:rFonts w:ascii="Segoe UI" w:hAnsi="Segoe UI" w:cs="Segoe UI"/>
+          <w:sz w:val="22"/>
+          <w:szCs w:val="22"/>
+        </w:rPr>
+        <w:t xml:space="preserve">about both the success factors and needs to improvement factors. This will give them an insight on where they need to improve their marketing strategy to make it more effective. </w:t>
       </w:r>
     </w:p>
     <w:p>
@@ -4288,81 +4778,12 @@
           <w:smallCaps/>
         </w:rPr>
       </w:pPr>
-      <w:bookmarkStart w:id="6" w:name="_Toc26995870"/>
+      <w:bookmarkStart w:id="7" w:name="_Toc27601359"/>
       <w:r>
         <w:rPr>
           <w:smallCaps/>
         </w:rPr>
         <w:t>How</w:t>
-      </w:r>
-      <w:bookmarkEnd w:id="6"/>
-    </w:p>
-    <w:p>
-      <w:pPr>
-        <w:jc w:val="both"/>
-        <w:rPr>
-          <w:rFonts w:ascii="Segoe UI" w:hAnsi="Segoe UI" w:cs="Segoe UI"/>
-          <w:sz w:val="22"/>
-          <w:szCs w:val="22"/>
-        </w:rPr>
-      </w:pPr>
-      <w:r>
-        <w:rPr>
-          <w:rFonts w:ascii="Segoe UI" w:hAnsi="Segoe UI" w:cs="Segoe UI"/>
-          <w:sz w:val="22"/>
-          <w:szCs w:val="22"/>
-        </w:rPr>
-        <w:tab/>
-        <w:t xml:space="preserve">The marketing campaign data have been collected over the period of time. The Exploratory Data Analysis has been conducted on the gathered data to understand the data fields and their relations to reflect the success or failure of the campaign. </w:t>
-      </w:r>
-    </w:p>
-    <w:p>
-      <w:pPr>
-        <w:jc w:val="both"/>
-        <w:rPr>
-          <w:rFonts w:ascii="Segoe UI" w:hAnsi="Segoe UI" w:cs="Segoe UI"/>
-          <w:sz w:val="22"/>
-          <w:szCs w:val="22"/>
-        </w:rPr>
-      </w:pPr>
-      <w:r>
-        <w:rPr>
-          <w:rFonts w:ascii="Segoe UI" w:hAnsi="Segoe UI" w:cs="Segoe UI"/>
-          <w:sz w:val="22"/>
-          <w:szCs w:val="22"/>
-        </w:rPr>
-        <w:t>At first the basic and required questions were formed</w:t>
-      </w:r>
-      <w:r>
-        <w:rPr>
-          <w:rFonts w:ascii="Segoe UI" w:hAnsi="Segoe UI" w:cs="Segoe UI"/>
-          <w:sz w:val="22"/>
-          <w:szCs w:val="22"/>
-        </w:rPr>
-        <w:t xml:space="preserve"> regarding the analysis and the outcome of the analysis will provide the answers to those questions. </w:t>
-      </w:r>
-    </w:p>
-    <w:p>
-      <w:pPr>
-        <w:pStyle w:val="Heading2"/>
-        <w:rPr>
-          <w:smallCaps/>
-        </w:rPr>
-      </w:pPr>
-      <w:bookmarkStart w:id="7" w:name="_Toc26995871"/>
-    </w:p>
-    <w:p>
-      <w:pPr>
-        <w:pStyle w:val="Heading2"/>
-        <w:rPr>
-          <w:smallCaps/>
-        </w:rPr>
-      </w:pPr>
-      <w:r>
-        <w:rPr>
-          <w:smallCaps/>
-        </w:rPr>
-        <w:t>Primary Questions</w:t>
       </w:r>
       <w:bookmarkEnd w:id="7"/>
     </w:p>
@@ -4375,18 +4796,187 @@
           <w:szCs w:val="22"/>
         </w:rPr>
       </w:pPr>
+      <w:r>
+        <w:rPr>
+          <w:rFonts w:ascii="Segoe UI" w:hAnsi="Segoe UI" w:cs="Segoe UI"/>
+          <w:sz w:val="22"/>
+          <w:szCs w:val="22"/>
+        </w:rPr>
+        <w:tab/>
+      </w:r>
+      <w:r>
+        <w:rPr>
+          <w:rFonts w:ascii="Segoe UI" w:hAnsi="Segoe UI" w:cs="Segoe UI"/>
+          <w:sz w:val="22"/>
+          <w:szCs w:val="22"/>
+        </w:rPr>
+        <w:t xml:space="preserve">During the </w:t>
+      </w:r>
+      <w:r>
+        <w:rPr>
+          <w:rFonts w:ascii="Segoe UI" w:hAnsi="Segoe UI" w:cs="Segoe UI"/>
+          <w:sz w:val="22"/>
+          <w:szCs w:val="22"/>
+        </w:rPr>
+        <w:t>marketing campaign</w:t>
+      </w:r>
+      <w:r>
+        <w:rPr>
+          <w:rFonts w:ascii="Segoe UI" w:hAnsi="Segoe UI" w:cs="Segoe UI"/>
+          <w:sz w:val="22"/>
+          <w:szCs w:val="22"/>
+        </w:rPr>
+        <w:t xml:space="preserve"> the department gathered the </w:t>
+      </w:r>
+      <w:r>
+        <w:rPr>
+          <w:rFonts w:ascii="Segoe UI" w:hAnsi="Segoe UI" w:cs="Segoe UI"/>
+          <w:sz w:val="22"/>
+          <w:szCs w:val="22"/>
+        </w:rPr>
+        <w:t>data</w:t>
+      </w:r>
+      <w:r>
+        <w:rPr>
+          <w:rFonts w:ascii="Segoe UI" w:hAnsi="Segoe UI" w:cs="Segoe UI"/>
+          <w:sz w:val="22"/>
+          <w:szCs w:val="22"/>
+        </w:rPr>
+        <w:t xml:space="preserve"> as a log of process and outcomes.</w:t>
+      </w:r>
+      <w:r>
+        <w:rPr>
+          <w:rFonts w:ascii="Segoe UI" w:hAnsi="Segoe UI" w:cs="Segoe UI"/>
+          <w:sz w:val="22"/>
+          <w:szCs w:val="22"/>
+        </w:rPr>
+        <w:t xml:space="preserve"> </w:t>
+      </w:r>
+      <w:r>
+        <w:rPr>
+          <w:rFonts w:ascii="Segoe UI" w:hAnsi="Segoe UI" w:cs="Segoe UI"/>
+          <w:sz w:val="22"/>
+          <w:szCs w:val="22"/>
+        </w:rPr>
+        <w:t xml:space="preserve">At the end of the campaign these data will be used for analysis to identify the contributing factors for the success of the campaign and area of focus to improve the campaign more effectively. </w:t>
+      </w:r>
     </w:p>
     <w:p>
       <w:pPr>
-        <w:rPr>
-          <w:rFonts w:ascii="Segoe UI" w:hAnsi="Segoe UI" w:cs="Segoe UI"/>
-          <w:sz w:val="22"/>
-          <w:szCs w:val="22"/>
+        <w:pStyle w:val="Heading2"/>
+        <w:rPr>
+          <w:smallCaps/>
         </w:rPr>
       </w:pPr>
     </w:p>
     <w:p>
       <w:pPr>
+        <w:pStyle w:val="Heading2"/>
+        <w:rPr>
+          <w:smallCaps/>
+        </w:rPr>
+      </w:pPr>
+      <w:bookmarkStart w:id="8" w:name="_Toc27601360"/>
+      <w:r>
+        <w:rPr>
+          <w:smallCaps/>
+        </w:rPr>
+        <w:t>Summary</w:t>
+      </w:r>
+      <w:bookmarkEnd w:id="8"/>
+    </w:p>
+    <w:p/>
+    <w:p>
+      <w:pPr>
+        <w:rPr>
+          <w:rFonts w:ascii="Segoe UI" w:hAnsi="Segoe UI" w:cs="Segoe UI"/>
+          <w:sz w:val="22"/>
+          <w:szCs w:val="22"/>
+        </w:rPr>
+      </w:pPr>
+      <w:r>
+        <w:rPr>
+          <w:rFonts w:ascii="Segoe UI" w:hAnsi="Segoe UI" w:cs="Segoe UI"/>
+          <w:b/>
+          <w:bCs/>
+          <w:sz w:val="22"/>
+          <w:szCs w:val="22"/>
+        </w:rPr>
+        <w:t>Who:</w:t>
+      </w:r>
+      <w:r>
+        <w:rPr>
+          <w:rFonts w:ascii="Segoe UI" w:hAnsi="Segoe UI" w:cs="Segoe UI"/>
+          <w:sz w:val="22"/>
+          <w:szCs w:val="22"/>
+        </w:rPr>
+        <w:t xml:space="preserve"> </w:t>
+      </w:r>
+      <w:r>
+        <w:rPr>
+          <w:rFonts w:ascii="Segoe UI" w:hAnsi="Segoe UI" w:cs="Segoe UI"/>
+          <w:sz w:val="22"/>
+          <w:szCs w:val="22"/>
+        </w:rPr>
+        <w:t xml:space="preserve">Bank Senior Management Executives for funding and approving such marketing campaign in future. </w:t>
+      </w:r>
+    </w:p>
+    <w:p>
+      <w:pPr>
+        <w:rPr>
+          <w:rFonts w:ascii="Segoe UI" w:hAnsi="Segoe UI" w:cs="Segoe UI"/>
+          <w:sz w:val="22"/>
+          <w:szCs w:val="22"/>
+        </w:rPr>
+      </w:pPr>
+      <w:r>
+        <w:rPr>
+          <w:rFonts w:ascii="Segoe UI" w:hAnsi="Segoe UI" w:cs="Segoe UI"/>
+          <w:b/>
+          <w:bCs/>
+          <w:sz w:val="22"/>
+          <w:szCs w:val="22"/>
+        </w:rPr>
+        <w:t>What:</w:t>
+      </w:r>
+      <w:r>
+        <w:rPr>
+          <w:rFonts w:ascii="Segoe UI" w:hAnsi="Segoe UI" w:cs="Segoe UI"/>
+          <w:sz w:val="22"/>
+          <w:szCs w:val="22"/>
+        </w:rPr>
+        <w:t xml:space="preserve"> The marketing campaign was moderately effective and analysis outcome will give clear insights on where to focus on improving the effectiveness</w:t>
+      </w:r>
+    </w:p>
+    <w:p>
+      <w:pPr>
+        <w:rPr>
+          <w:rFonts w:ascii="Segoe UI" w:hAnsi="Segoe UI" w:cs="Segoe UI"/>
+          <w:sz w:val="22"/>
+          <w:szCs w:val="22"/>
+        </w:rPr>
+      </w:pPr>
+      <w:r>
+        <w:rPr>
+          <w:rFonts w:ascii="Segoe UI" w:hAnsi="Segoe UI" w:cs="Segoe UI"/>
+          <w:b/>
+          <w:bCs/>
+          <w:sz w:val="22"/>
+          <w:szCs w:val="22"/>
+        </w:rPr>
+        <w:t>How:</w:t>
+      </w:r>
+      <w:r>
+        <w:rPr>
+          <w:rFonts w:ascii="Segoe UI" w:hAnsi="Segoe UI" w:cs="Segoe UI"/>
+          <w:sz w:val="22"/>
+          <w:szCs w:val="22"/>
+        </w:rPr>
+        <w:t xml:space="preserve"> Demonstrate the results of the campaign with collected data after the market campaign and sales of their financial product.</w:t>
+      </w:r>
+    </w:p>
+    <w:p>
+      <w:pPr>
         <w:rPr>
           <w:rFonts w:ascii="Segoe UI" w:hAnsi="Segoe UI" w:cs="Segoe UI"/>
           <w:sz w:val="22"/>
@@ -4396,6 +4986,7 @@
     </w:p>
     <w:p>
       <w:pPr>
+        <w:jc w:val="both"/>
         <w:rPr>
           <w:rFonts w:ascii="Segoe UI" w:hAnsi="Segoe UI" w:cs="Segoe UI"/>
           <w:sz w:val="22"/>
@@ -4407,70 +4998,70 @@
       <w:pPr>
         <w:rPr>
           <w:rFonts w:ascii="Segoe UI" w:hAnsi="Segoe UI" w:cs="Segoe UI"/>
+          <w:sz w:val="22"/>
+          <w:szCs w:val="22"/>
         </w:rPr>
       </w:pPr>
-      <w:r>
-        <w:rPr>
-          <w:rFonts w:ascii="Segoe UI" w:hAnsi="Segoe UI" w:cs="Segoe UI"/>
-          <w:sz w:val="22"/>
-          <w:szCs w:val="22"/>
-        </w:rPr>
-        <w:tab/>
-      </w:r>
+    </w:p>
+    <w:p>
+      <w:pPr>
+        <w:pStyle w:val="Heading2"/>
+        <w:rPr>
+          <w:smallCaps/>
+        </w:rPr>
+      </w:pPr>
+      <w:bookmarkStart w:id="9" w:name="_Toc27601361"/>
+      <w:r>
+        <w:rPr>
+          <w:smallCaps/>
+        </w:rPr>
+        <w:lastRenderedPageBreak/>
+        <w:t>Exploratory Data Analysis:</w:t>
+      </w:r>
+      <w:bookmarkEnd w:id="9"/>
     </w:p>
     <w:p/>
     <w:p>
       <w:pPr>
-        <w:pStyle w:val="Heading2"/>
-        <w:rPr>
-          <w:smallCaps/>
+        <w:rPr>
+          <w:rFonts w:ascii="Segoe UI" w:hAnsi="Segoe UI" w:cs="Segoe UI"/>
+          <w:sz w:val="22"/>
+          <w:szCs w:val="22"/>
         </w:rPr>
       </w:pPr>
       <w:r>
         <w:rPr>
-          <w:smallCaps/>
-        </w:rPr>
-        <w:lastRenderedPageBreak/>
-        <w:t>Exploratory Data Analysis</w:t>
-      </w:r>
-      <w:r>
-        <w:rPr>
-          <w:smallCaps/>
-        </w:rPr>
-        <w:t>:</w:t>
-      </w:r>
-    </w:p>
-    <w:p/>
-    <w:p>
-      <w:pPr>
-        <w:rPr>
-          <w:rFonts w:ascii="Segoe UI" w:hAnsi="Segoe UI" w:cs="Segoe UI"/>
-          <w:sz w:val="22"/>
-          <w:szCs w:val="22"/>
-        </w:rPr>
-      </w:pPr>
-      <w:r>
-        <w:rPr>
-          <w:rFonts w:ascii="Segoe UI" w:hAnsi="Segoe UI" w:cs="Segoe UI"/>
-          <w:sz w:val="22"/>
-          <w:szCs w:val="22"/>
-        </w:rPr>
-        <w:t xml:space="preserve">There are around </w:t>
-      </w:r>
-      <w:r>
-        <w:rPr>
-          <w:rFonts w:ascii="Segoe UI" w:hAnsi="Segoe UI" w:cs="Segoe UI"/>
-          <w:sz w:val="22"/>
-          <w:szCs w:val="22"/>
-        </w:rPr>
-        <w:t>41188</w:t>
-      </w:r>
-      <w:r>
-        <w:rPr>
-          <w:rFonts w:ascii="Segoe UI" w:hAnsi="Segoe UI" w:cs="Segoe UI"/>
-          <w:sz w:val="22"/>
-          <w:szCs w:val="22"/>
-        </w:rPr>
+          <w:rFonts w:ascii="Segoe UI" w:hAnsi="Segoe UI" w:cs="Segoe UI"/>
+          <w:sz w:val="22"/>
+          <w:szCs w:val="22"/>
+        </w:rPr>
+        <w:t xml:space="preserve">There are around 41188 </w:t>
+      </w:r>
+      <w:r>
+        <w:rPr>
+          <w:rFonts w:ascii="Segoe UI" w:hAnsi="Segoe UI" w:cs="Segoe UI"/>
+          <w:sz w:val="22"/>
+          <w:szCs w:val="22"/>
+        </w:rPr>
+        <w:t>marketing campaign data</w:t>
+      </w:r>
+      <w:r>
+        <w:rPr>
+          <w:rFonts w:ascii="Segoe UI" w:hAnsi="Segoe UI" w:cs="Segoe UI"/>
+          <w:sz w:val="22"/>
+          <w:szCs w:val="22"/>
+        </w:rPr>
+        <w:t xml:space="preserve"> are available</w:t>
+      </w:r>
+      <w:r>
+        <w:rPr>
+          <w:rFonts w:ascii="Segoe UI" w:hAnsi="Segoe UI" w:cs="Segoe UI"/>
+          <w:sz w:val="22"/>
+          <w:szCs w:val="22"/>
+        </w:rPr>
+        <w:t>,</w:t>
+      </w:r>
+      <w:r>
         <w:t xml:space="preserve"> </w:t>
       </w:r>
       <w:r>
@@ -4479,58 +5070,7 @@
           <w:sz w:val="22"/>
           <w:szCs w:val="22"/>
         </w:rPr>
-        <w:t xml:space="preserve">marketing campaign </w:t>
-      </w:r>
-      <w:r>
-        <w:rPr>
-          <w:rFonts w:ascii="Segoe UI" w:hAnsi="Segoe UI" w:cs="Segoe UI"/>
-          <w:sz w:val="22"/>
-          <w:szCs w:val="22"/>
-        </w:rPr>
-        <w:t>data</w:t>
-      </w:r>
-      <w:r>
-        <w:rPr>
-          <w:rFonts w:ascii="Segoe UI" w:hAnsi="Segoe UI" w:cs="Segoe UI"/>
-          <w:sz w:val="22"/>
-          <w:szCs w:val="22"/>
-        </w:rPr>
-        <w:t xml:space="preserve"> are available</w:t>
-      </w:r>
-      <w:r>
-        <w:rPr>
-          <w:rFonts w:ascii="Segoe UI" w:hAnsi="Segoe UI" w:cs="Segoe UI"/>
-          <w:sz w:val="22"/>
-          <w:szCs w:val="22"/>
-        </w:rPr>
-        <w:t>,</w:t>
-      </w:r>
-      <w:r>
-        <w:t xml:space="preserve"> </w:t>
-      </w:r>
-      <w:r>
-        <w:rPr>
-          <w:rFonts w:ascii="Segoe UI" w:hAnsi="Segoe UI" w:cs="Segoe UI"/>
-          <w:sz w:val="22"/>
-          <w:szCs w:val="22"/>
-        </w:rPr>
-        <w:t xml:space="preserve">out of which 4640 </w:t>
-      </w:r>
-      <w:r>
-        <w:rPr>
-          <w:rFonts w:ascii="Segoe UI" w:hAnsi="Segoe UI" w:cs="Segoe UI"/>
-          <w:sz w:val="22"/>
-          <w:szCs w:val="22"/>
-        </w:rPr>
-        <w:t>i.e.</w:t>
-      </w:r>
-      <w:r>
-        <w:rPr>
-          <w:rFonts w:ascii="Segoe UI" w:hAnsi="Segoe UI" w:cs="Segoe UI"/>
-          <w:sz w:val="22"/>
-          <w:szCs w:val="22"/>
-        </w:rPr>
-        <w:t xml:space="preserve"> 11.27% of people had purchased</w:t>
+        <w:t>out of which 4640 i.e. 11.27% of people had purchased</w:t>
       </w:r>
       <w:r>
         <w:rPr>
@@ -5087,16 +5627,7 @@
           <w:sz w:val="22"/>
           <w:szCs w:val="22"/>
         </w:rPr>
-        <w:t>Housing</w:t>
-      </w:r>
-      <w:r>
-        <w:rPr>
-          <w:rFonts w:ascii="Segoe UI" w:hAnsi="Segoe UI" w:cs="Segoe UI"/>
-          <w:b/>
-          <w:sz w:val="22"/>
-          <w:szCs w:val="22"/>
-        </w:rPr>
-        <w:t xml:space="preserve">: </w:t>
+        <w:t xml:space="preserve">Housing: </w:t>
       </w:r>
       <w:r>
         <w:rPr>
@@ -5277,23 +5808,13 @@
         <w:t xml:space="preserve">t is observed that Dec month is having less than 2% percentage of purchase and no records for Jan and Feb. So, it is better to avoid during year end and </w:t>
       </w:r>
       <w:proofErr w:type="spellStart"/>
-      <w:proofErr w:type="gramStart"/>
-      <w:r>
-        <w:rPr>
-          <w:rFonts w:ascii="Segoe UI" w:hAnsi="Segoe UI" w:cs="Segoe UI"/>
-          <w:sz w:val="22"/>
-          <w:szCs w:val="22"/>
-        </w:rPr>
-        <w:t>jan&amp;</w:t>
-      </w:r>
-      <w:proofErr w:type="gramEnd"/>
-      <w:r>
-        <w:rPr>
-          <w:rFonts w:ascii="Segoe UI" w:hAnsi="Segoe UI" w:cs="Segoe UI"/>
-          <w:sz w:val="22"/>
-          <w:szCs w:val="22"/>
-        </w:rPr>
-        <w:t>feb</w:t>
+      <w:r>
+        <w:rPr>
+          <w:rFonts w:ascii="Segoe UI" w:hAnsi="Segoe UI" w:cs="Segoe UI"/>
+          <w:sz w:val="22"/>
+          <w:szCs w:val="22"/>
+        </w:rPr>
+        <w:t>jan&amp;feb</w:t>
       </w:r>
       <w:proofErr w:type="spellEnd"/>
       <w:r>
@@ -5390,16 +5911,7 @@
           <w:sz w:val="22"/>
           <w:szCs w:val="22"/>
         </w:rPr>
-        <w:t>M</w:t>
-      </w:r>
-      <w:r>
-        <w:rPr>
-          <w:rFonts w:ascii="Segoe UI" w:hAnsi="Segoe UI" w:cs="Segoe UI"/>
-          <w:b/>
-          <w:sz w:val="22"/>
-          <w:szCs w:val="22"/>
-        </w:rPr>
-        <w:t xml:space="preserve">arital: </w:t>
+        <w:t xml:space="preserve">Marital: </w:t>
       </w:r>
       <w:r>
         <w:rPr>
@@ -5470,7 +5982,6 @@
     </w:p>
     <w:p/>
     <w:p/>
-    <w:p/>
     <w:p>
       <w:pPr>
         <w:rPr>
@@ -5487,16 +5998,8 @@
           <w:sz w:val="22"/>
           <w:szCs w:val="22"/>
         </w:rPr>
-        <w:t>P</w:t>
-      </w:r>
-      <w:r>
-        <w:rPr>
-          <w:rFonts w:ascii="Segoe UI" w:hAnsi="Segoe UI" w:cs="Segoe UI"/>
-          <w:b/>
-          <w:sz w:val="22"/>
-          <w:szCs w:val="22"/>
-        </w:rPr>
-        <w:t>days</w:t>
+        <w:lastRenderedPageBreak/>
+        <w:t>Pdays</w:t>
       </w:r>
       <w:proofErr w:type="spellEnd"/>
       <w:r>
@@ -5574,7 +6077,6 @@
         </w:rPr>
         <w:t xml:space="preserve">79% -it is evident that people who are </w:t>
       </w:r>
-      <w:proofErr w:type="gramStart"/>
       <w:r>
         <w:rPr>
           <w:rFonts w:ascii="Segoe UI" w:hAnsi="Segoe UI" w:cs="Segoe UI"/>
@@ -5584,7 +6086,6 @@
         </w:rPr>
         <w:t>Newly</w:t>
       </w:r>
-      <w:proofErr w:type="gramEnd"/>
       <w:r>
         <w:rPr>
           <w:rFonts w:ascii="Segoe UI" w:hAnsi="Segoe UI" w:cs="Segoe UI"/>
@@ -5713,32 +6214,384 @@
     </w:p>
     <w:p/>
     <w:p/>
+    <w:p>
+      <w:pPr>
+        <w:rPr>
+          <w:rFonts w:ascii="Franklin Gothic Book" w:eastAsiaTheme="majorEastAsia" w:hAnsi="Franklin Gothic Book" w:cstheme="majorBidi"/>
+          <w:caps/>
+          <w:color w:val="1F4E79" w:themeColor="accent5" w:themeShade="80"/>
+          <w:spacing w:val="-10"/>
+          <w:sz w:val="40"/>
+          <w:szCs w:val="32"/>
+        </w:rPr>
+      </w:pPr>
+      <w:r>
+        <w:rPr>
+          <w:caps/>
+        </w:rPr>
+        <w:br w:type="page"/>
+      </w:r>
+    </w:p>
+    <w:p>
+      <w:pPr>
+        <w:pStyle w:val="Heading1"/>
+        <w:rPr>
+          <w:caps/>
+        </w:rPr>
+      </w:pPr>
+      <w:r>
+        <w:rPr>
+          <w:caps/>
+        </w:rPr>
+        <w:lastRenderedPageBreak/>
+        <w:br/>
+      </w:r>
+      <w:bookmarkStart w:id="10" w:name="_Toc27601362"/>
+      <w:r>
+        <w:rPr>
+          <w:caps/>
+        </w:rPr>
+        <w:t>Chart 1</w:t>
+      </w:r>
+      <w:bookmarkEnd w:id="10"/>
+    </w:p>
     <w:p/>
+    <w:p>
+      <w:r>
+        <w:drawing>
+          <wp:anchor distT="0" distB="0" distL="114300" distR="114300" simplePos="0" relativeHeight="251697152" behindDoc="1" locked="0" layoutInCell="1" allowOverlap="1" wp14:anchorId="14576DE0" wp14:editId="4DFA700C">
+            <wp:simplePos x="0" y="0"/>
+            <wp:positionH relativeFrom="column">
+              <wp:posOffset>783681</wp:posOffset>
+            </wp:positionH>
+            <wp:positionV relativeFrom="paragraph">
+              <wp:posOffset>555172</wp:posOffset>
+            </wp:positionV>
+            <wp:extent cx="5551170" cy="6033770"/>
+            <wp:effectExtent l="0" t="0" r="0" b="5080"/>
+            <wp:wrapTight wrapText="bothSides">
+              <wp:wrapPolygon edited="0">
+                <wp:start x="0" y="0"/>
+                <wp:lineTo x="0" y="21550"/>
+                <wp:lineTo x="21496" y="21550"/>
+                <wp:lineTo x="21496" y="0"/>
+                <wp:lineTo x="0" y="0"/>
+              </wp:wrapPolygon>
+            </wp:wrapTight>
+            <wp:docPr id="19" name="Picture 19"/>
+            <wp:cNvGraphicFramePr>
+              <a:graphicFrameLocks xmlns:a="http://schemas.openxmlformats.org/drawingml/2006/main" noChangeAspect="1"/>
+            </wp:cNvGraphicFramePr>
+            <a:graphic xmlns:a="http://schemas.openxmlformats.org/drawingml/2006/main">
+              <a:graphicData uri="http://schemas.openxmlformats.org/drawingml/2006/picture">
+                <pic:pic xmlns:pic="http://schemas.openxmlformats.org/drawingml/2006/picture">
+                  <pic:nvPicPr>
+                    <pic:cNvPr id="1" name=""/>
+                    <pic:cNvPicPr/>
+                  </pic:nvPicPr>
+                  <pic:blipFill>
+                    <a:blip r:embed="rId22">
+                      <a:extLst>
+                        <a:ext uri="{28A0092B-C50C-407E-A947-70E740481C1C}">
+                          <a14:useLocalDpi xmlns:a14="http://schemas.microsoft.com/office/drawing/2010/main" val="0"/>
+                        </a:ext>
+                      </a:extLst>
+                    </a:blip>
+                    <a:stretch>
+                      <a:fillRect/>
+                    </a:stretch>
+                  </pic:blipFill>
+                  <pic:spPr>
+                    <a:xfrm>
+                      <a:off x="0" y="0"/>
+                      <a:ext cx="5551170" cy="6033770"/>
+                    </a:xfrm>
+                    <a:prstGeom prst="rect">
+                      <a:avLst/>
+                    </a:prstGeom>
+                  </pic:spPr>
+                </pic:pic>
+              </a:graphicData>
+            </a:graphic>
+            <wp14:sizeRelH relativeFrom="margin">
+              <wp14:pctWidth>0</wp14:pctWidth>
+            </wp14:sizeRelH>
+            <wp14:sizeRelV relativeFrom="margin">
+              <wp14:pctHeight>0</wp14:pctHeight>
+            </wp14:sizeRelV>
+          </wp:anchor>
+        </w:drawing>
+      </w:r>
+      <w:r>
+        <w:br w:type="page"/>
+      </w:r>
+    </w:p>
+    <w:p>
+      <w:pPr>
+        <w:pStyle w:val="Heading1"/>
+        <w:rPr>
+          <w:caps/>
+        </w:rPr>
+      </w:pPr>
+      <w:bookmarkStart w:id="11" w:name="_Toc27601363"/>
+      <w:r>
+        <w:rPr>
+          <w:caps/>
+        </w:rPr>
+        <w:lastRenderedPageBreak/>
+        <w:t>Chart 2</w:t>
+      </w:r>
+      <w:bookmarkEnd w:id="11"/>
+    </w:p>
+    <w:p>
+      <w:pPr>
+        <w:rPr>
+          <w:caps/>
+        </w:rPr>
+      </w:pPr>
+    </w:p>
+    <w:p>
+      <w:pPr>
+        <w:rPr>
+          <w:caps/>
+        </w:rPr>
+      </w:pPr>
+    </w:p>
+    <w:p>
+      <w:pPr>
+        <w:rPr>
+          <w:caps/>
+        </w:rPr>
+      </w:pPr>
+      <w:r>
+        <w:rPr>
+          <w:caps/>
+        </w:rPr>
+        <w:drawing>
+          <wp:anchor distT="0" distB="0" distL="114300" distR="114300" simplePos="0" relativeHeight="251698176" behindDoc="1" locked="0" layoutInCell="1" allowOverlap="1" wp14:anchorId="30ECAC60" wp14:editId="3FCED0E6">
+            <wp:simplePos x="0" y="0"/>
+            <wp:positionH relativeFrom="margin">
+              <wp:align>center</wp:align>
+            </wp:positionH>
+            <wp:positionV relativeFrom="paragraph">
+              <wp:posOffset>192859</wp:posOffset>
+            </wp:positionV>
+            <wp:extent cx="5752465" cy="5715000"/>
+            <wp:effectExtent l="0" t="0" r="635" b="0"/>
+            <wp:wrapTight wrapText="bothSides">
+              <wp:wrapPolygon edited="0">
+                <wp:start x="0" y="0"/>
+                <wp:lineTo x="0" y="21528"/>
+                <wp:lineTo x="21531" y="21528"/>
+                <wp:lineTo x="21531" y="0"/>
+                <wp:lineTo x="0" y="0"/>
+              </wp:wrapPolygon>
+            </wp:wrapTight>
+            <wp:docPr id="33" name="Picture 33"/>
+            <wp:cNvGraphicFramePr>
+              <a:graphicFrameLocks xmlns:a="http://schemas.openxmlformats.org/drawingml/2006/main" noChangeAspect="1"/>
+            </wp:cNvGraphicFramePr>
+            <a:graphic xmlns:a="http://schemas.openxmlformats.org/drawingml/2006/main">
+              <a:graphicData uri="http://schemas.openxmlformats.org/drawingml/2006/picture">
+                <pic:pic xmlns:pic="http://schemas.openxmlformats.org/drawingml/2006/picture">
+                  <pic:nvPicPr>
+                    <pic:cNvPr id="1" name=""/>
+                    <pic:cNvPicPr/>
+                  </pic:nvPicPr>
+                  <pic:blipFill>
+                    <a:blip r:embed="rId23">
+                      <a:extLst>
+                        <a:ext uri="{28A0092B-C50C-407E-A947-70E740481C1C}">
+                          <a14:useLocalDpi xmlns:a14="http://schemas.microsoft.com/office/drawing/2010/main" val="0"/>
+                        </a:ext>
+                      </a:extLst>
+                    </a:blip>
+                    <a:stretch>
+                      <a:fillRect/>
+                    </a:stretch>
+                  </pic:blipFill>
+                  <pic:spPr>
+                    <a:xfrm>
+                      <a:off x="0" y="0"/>
+                      <a:ext cx="5752465" cy="5715000"/>
+                    </a:xfrm>
+                    <a:prstGeom prst="rect">
+                      <a:avLst/>
+                    </a:prstGeom>
+                  </pic:spPr>
+                </pic:pic>
+              </a:graphicData>
+            </a:graphic>
+            <wp14:sizeRelH relativeFrom="margin">
+              <wp14:pctWidth>0</wp14:pctWidth>
+            </wp14:sizeRelH>
+            <wp14:sizeRelV relativeFrom="margin">
+              <wp14:pctHeight>0</wp14:pctHeight>
+            </wp14:sizeRelV>
+          </wp:anchor>
+        </w:drawing>
+      </w:r>
+    </w:p>
+    <w:p>
+      <w:pPr>
+        <w:rPr>
+          <w:caps/>
+        </w:rPr>
+      </w:pPr>
+      <w:r>
+        <w:rPr>
+          <w:caps/>
+        </w:rPr>
+        <w:br w:type="page"/>
+      </w:r>
+    </w:p>
+    <w:p>
+      <w:pPr>
+        <w:pStyle w:val="Heading1"/>
+        <w:rPr>
+          <w:caps/>
+        </w:rPr>
+      </w:pPr>
+      <w:bookmarkStart w:id="12" w:name="_Toc27601364"/>
+      <w:r>
+        <w:rPr>
+          <w:caps/>
+        </w:rPr>
+        <w:lastRenderedPageBreak/>
+        <w:t>Chart 3</w:t>
+      </w:r>
+      <w:bookmarkEnd w:id="12"/>
+    </w:p>
     <w:p/>
     <w:p/>
     <w:p>
+      <w:r>
+        <w:drawing>
+          <wp:anchor distT="0" distB="0" distL="114300" distR="114300" simplePos="0" relativeHeight="251699200" behindDoc="1" locked="0" layoutInCell="1" allowOverlap="1" wp14:anchorId="2C1CAAEA" wp14:editId="7FBAB80A">
+            <wp:simplePos x="0" y="0"/>
+            <wp:positionH relativeFrom="margin">
+              <wp:align>center</wp:align>
+            </wp:positionH>
+            <wp:positionV relativeFrom="paragraph">
+              <wp:posOffset>324304</wp:posOffset>
+            </wp:positionV>
+            <wp:extent cx="6295390" cy="5453380"/>
+            <wp:effectExtent l="0" t="0" r="0" b="0"/>
+            <wp:wrapTight wrapText="bothSides">
+              <wp:wrapPolygon edited="0">
+                <wp:start x="0" y="0"/>
+                <wp:lineTo x="0" y="21504"/>
+                <wp:lineTo x="21504" y="21504"/>
+                <wp:lineTo x="21504" y="0"/>
+                <wp:lineTo x="0" y="0"/>
+              </wp:wrapPolygon>
+            </wp:wrapTight>
+            <wp:docPr id="35" name="Picture 35"/>
+            <wp:cNvGraphicFramePr>
+              <a:graphicFrameLocks xmlns:a="http://schemas.openxmlformats.org/drawingml/2006/main" noChangeAspect="1"/>
+            </wp:cNvGraphicFramePr>
+            <a:graphic xmlns:a="http://schemas.openxmlformats.org/drawingml/2006/main">
+              <a:graphicData uri="http://schemas.openxmlformats.org/drawingml/2006/picture">
+                <pic:pic xmlns:pic="http://schemas.openxmlformats.org/drawingml/2006/picture">
+                  <pic:nvPicPr>
+                    <pic:cNvPr id="1" name=""/>
+                    <pic:cNvPicPr/>
+                  </pic:nvPicPr>
+                  <pic:blipFill>
+                    <a:blip r:embed="rId24">
+                      <a:extLst>
+                        <a:ext uri="{28A0092B-C50C-407E-A947-70E740481C1C}">
+                          <a14:useLocalDpi xmlns:a14="http://schemas.microsoft.com/office/drawing/2010/main" val="0"/>
+                        </a:ext>
+                      </a:extLst>
+                    </a:blip>
+                    <a:stretch>
+                      <a:fillRect/>
+                    </a:stretch>
+                  </pic:blipFill>
+                  <pic:spPr>
+                    <a:xfrm>
+                      <a:off x="0" y="0"/>
+                      <a:ext cx="6295390" cy="5453380"/>
+                    </a:xfrm>
+                    <a:prstGeom prst="rect">
+                      <a:avLst/>
+                    </a:prstGeom>
+                  </pic:spPr>
+                </pic:pic>
+              </a:graphicData>
+            </a:graphic>
+            <wp14:sizeRelH relativeFrom="margin">
+              <wp14:pctWidth>0</wp14:pctWidth>
+            </wp14:sizeRelH>
+            <wp14:sizeRelV relativeFrom="margin">
+              <wp14:pctHeight>0</wp14:pctHeight>
+            </wp14:sizeRelV>
+          </wp:anchor>
+        </w:drawing>
+      </w:r>
+    </w:p>
+    <w:p>
+      <w:r>
+        <w:br w:type="page"/>
+      </w:r>
+    </w:p>
+    <w:p>
       <w:pPr>
-        <w:rPr>
-          <w:rFonts w:ascii="Segoe UI" w:hAnsi="Segoe UI" w:cs="Segoe UI"/>
-          <w:b/>
-          <w:sz w:val="22"/>
-          <w:szCs w:val="22"/>
+        <w:pStyle w:val="Heading1"/>
+        <w:rPr>
+          <w:caps/>
         </w:rPr>
       </w:pPr>
-      <w:r>
-        <w:rPr>
-          <w:rFonts w:ascii="Segoe UI" w:hAnsi="Segoe UI" w:cs="Segoe UI"/>
-          <w:b/>
-          <w:sz w:val="22"/>
-          <w:szCs w:val="22"/>
-        </w:rPr>
-        <w:t>Inference:</w:t>
-      </w:r>
+      <w:bookmarkStart w:id="13" w:name="_Toc27601365"/>
+      <w:r>
+        <w:rPr>
+          <w:caps/>
+        </w:rPr>
+        <w:lastRenderedPageBreak/>
+        <w:t>Dashboard</w:t>
+      </w:r>
+      <w:bookmarkEnd w:id="13"/>
     </w:p>
     <w:p/>
     <w:p>
-      <w:bookmarkStart w:id="8" w:name="_GoBack"/>
-      <w:bookmarkEnd w:id="8"/>
+      <w:r>
+        <w:drawing>
+          <wp:inline distT="0" distB="0" distL="0" distR="0" wp14:anchorId="4C3D139F" wp14:editId="465FB5E8">
+            <wp:extent cx="6858000" cy="5480685"/>
+            <wp:effectExtent l="0" t="0" r="0" b="5715"/>
+            <wp:docPr id="36" name="Picture 36"/>
+            <wp:cNvGraphicFramePr>
+              <a:graphicFrameLocks xmlns:a="http://schemas.openxmlformats.org/drawingml/2006/main" noChangeAspect="1"/>
+            </wp:cNvGraphicFramePr>
+            <a:graphic xmlns:a="http://schemas.openxmlformats.org/drawingml/2006/main">
+              <a:graphicData uri="http://schemas.openxmlformats.org/drawingml/2006/picture">
+                <pic:pic xmlns:pic="http://schemas.openxmlformats.org/drawingml/2006/picture">
+                  <pic:nvPicPr>
+                    <pic:cNvPr id="1" name=""/>
+                    <pic:cNvPicPr/>
+                  </pic:nvPicPr>
+                  <pic:blipFill>
+                    <a:blip r:embed="rId25"/>
+                    <a:stretch>
+                      <a:fillRect/>
+                    </a:stretch>
+                  </pic:blipFill>
+                  <pic:spPr>
+                    <a:xfrm>
+                      <a:off x="0" y="0"/>
+                      <a:ext cx="6858000" cy="5480685"/>
+                    </a:xfrm>
+                    <a:prstGeom prst="rect">
+                      <a:avLst/>
+                    </a:prstGeom>
+                  </pic:spPr>
+                </pic:pic>
+              </a:graphicData>
+            </a:graphic>
+          </wp:inline>
+        </w:drawing>
+      </w:r>
     </w:p>
     <w:p/>
     <w:p/>
@@ -5748,8 +6601,8 @@
     <w:p/>
     <w:p/>
     <w:sectPr>
-      <w:headerReference w:type="even" r:id="rId22"/>
-      <w:headerReference w:type="default" r:id="rId23"/>
+      <w:headerReference w:type="even" r:id="rId26"/>
+      <w:headerReference w:type="default" r:id="rId27"/>
       <w:pgSz w:w="12240" w:h="15840"/>
       <w:pgMar w:top="720" w:right="720" w:bottom="720" w:left="720" w:header="720" w:footer="720" w:gutter="0"/>
       <w:pgBorders w:display="notFirstPage" w:offsetFrom="page">
@@ -5766,7 +6619,7 @@
 </file>
 
 <file path=word/endnotes.xml><?xml version="1.0" encoding="utf-8"?>
-<w:endnotes xmlns:wpc="http://schemas.microsoft.com/office/word/2010/wordprocessingCanvas" xmlns:cx="http://schemas.microsoft.com/office/drawing/2014/chartex" xmlns:cx1="http://schemas.microsoft.com/office/drawing/2015/9/8/chartex" xmlns:mc="http://schemas.openxmlformats.org/markup-compatibility/2006" xmlns:o="urn:schemas-microsoft-com:office:office" xmlns:r="http://schemas.openxmlformats.org/officeDocument/2006/relationships" xmlns:m="http://schemas.openxmlformats.org/officeDocument/2006/math" xmlns:v="urn:schemas-microsoft-com:vml" xmlns:wp14="http://schemas.microsoft.com/office/word/2010/wordprocessingDrawing" xmlns:wp="http://schemas.openxmlformats.org/drawingml/2006/wordprocessingDrawing" xmlns:w10="urn:schemas-microsoft-com:office:word" xmlns:w="http://schemas.openxmlformats.org/wordprocessingml/2006/main" xmlns:w14="http://schemas.microsoft.com/office/word/2010/wordml" xmlns:w15="http://schemas.microsoft.com/office/word/2012/wordml" xmlns:w16se="http://schemas.microsoft.com/office/word/2015/wordml/symex" xmlns:wpg="http://schemas.microsoft.com/office/word/2010/wordprocessingGroup" xmlns:wpi="http://schemas.microsoft.com/office/word/2010/wordprocessingInk" xmlns:wne="http://schemas.microsoft.com/office/word/2006/wordml" xmlns:wps="http://schemas.microsoft.com/office/word/2010/wordprocessingShape" mc:Ignorable="w14 w15 w16se wp14">
+<w:endnotes xmlns:wpc="http://schemas.microsoft.com/office/word/2010/wordprocessingCanvas" xmlns:cx="http://schemas.microsoft.com/office/drawing/2014/chartex" xmlns:cx1="http://schemas.microsoft.com/office/drawing/2015/9/8/chartex" xmlns:cx2="http://schemas.microsoft.com/office/drawing/2015/10/21/chartex" xmlns:cx3="http://schemas.microsoft.com/office/drawing/2016/5/9/chartex" xmlns:cx4="http://schemas.microsoft.com/office/drawing/2016/5/10/chartex" xmlns:cx5="http://schemas.microsoft.com/office/drawing/2016/5/11/chartex" xmlns:cx6="http://schemas.microsoft.com/office/drawing/2016/5/12/chartex" xmlns:cx7="http://schemas.microsoft.com/office/drawing/2016/5/13/chartex" xmlns:cx8="http://schemas.microsoft.com/office/drawing/2016/5/14/chartex" xmlns:mc="http://schemas.openxmlformats.org/markup-compatibility/2006" xmlns:aink="http://schemas.microsoft.com/office/drawing/2016/ink" xmlns:am3d="http://schemas.microsoft.com/office/drawing/2017/model3d" xmlns:o="urn:schemas-microsoft-com:office:office" xmlns:r="http://schemas.openxmlformats.org/officeDocument/2006/relationships" xmlns:m="http://schemas.openxmlformats.org/officeDocument/2006/math" xmlns:v="urn:schemas-microsoft-com:vml" xmlns:wp14="http://schemas.microsoft.com/office/word/2010/wordprocessingDrawing" xmlns:wp="http://schemas.openxmlformats.org/drawingml/2006/wordprocessingDrawing" xmlns:w10="urn:schemas-microsoft-com:office:word" xmlns:w="http://schemas.openxmlformats.org/wordprocessingml/2006/main" xmlns:w14="http://schemas.microsoft.com/office/word/2010/wordml" xmlns:w15="http://schemas.microsoft.com/office/word/2012/wordml" xmlns:w16cid="http://schemas.microsoft.com/office/word/2016/wordml/cid" xmlns:w16se="http://schemas.microsoft.com/office/word/2015/wordml/symex" xmlns:wpg="http://schemas.microsoft.com/office/word/2010/wordprocessingGroup" xmlns:wpi="http://schemas.microsoft.com/office/word/2010/wordprocessingInk" xmlns:wne="http://schemas.microsoft.com/office/word/2006/wordml" xmlns:wps="http://schemas.microsoft.com/office/word/2010/wordprocessingShape" mc:Ignorable="w14 w15 w16se w16cid wp14">
   <w:endnote w:type="separator" w:id="-1">
     <w:p>
       <w:pPr>
@@ -5791,7 +6644,7 @@
 </file>
 
 <file path=word/footnotes.xml><?xml version="1.0" encoding="utf-8"?>
-<w:footnotes xmlns:wpc="http://schemas.microsoft.com/office/word/2010/wordprocessingCanvas" xmlns:cx="http://schemas.microsoft.com/office/drawing/2014/chartex" xmlns:cx1="http://schemas.microsoft.com/office/drawing/2015/9/8/chartex" xmlns:mc="http://schemas.openxmlformats.org/markup-compatibility/2006" xmlns:o="urn:schemas-microsoft-com:office:office" xmlns:r="http://schemas.openxmlformats.org/officeDocument/2006/relationships" xmlns:m="http://schemas.openxmlformats.org/officeDocument/2006/math" xmlns:v="urn:schemas-microsoft-com:vml" xmlns:wp14="http://schemas.microsoft.com/office/word/2010/wordprocessingDrawing" xmlns:wp="http://schemas.openxmlformats.org/drawingml/2006/wordprocessingDrawing" xmlns:w10="urn:schemas-microsoft-com:office:word" xmlns:w="http://schemas.openxmlformats.org/wordprocessingml/2006/main" xmlns:w14="http://schemas.microsoft.com/office/word/2010/wordml" xmlns:w15="http://schemas.microsoft.com/office/word/2012/wordml" xmlns:w16se="http://schemas.microsoft.com/office/word/2015/wordml/symex" xmlns:wpg="http://schemas.microsoft.com/office/word/2010/wordprocessingGroup" xmlns:wpi="http://schemas.microsoft.com/office/word/2010/wordprocessingInk" xmlns:wne="http://schemas.microsoft.com/office/word/2006/wordml" xmlns:wps="http://schemas.microsoft.com/office/word/2010/wordprocessingShape" mc:Ignorable="w14 w15 w16se wp14">
+<w:footnotes xmlns:wpc="http://schemas.microsoft.com/office/word/2010/wordprocessingCanvas" xmlns:cx="http://schemas.microsoft.com/office/drawing/2014/chartex" xmlns:cx1="http://schemas.microsoft.com/office/drawing/2015/9/8/chartex" xmlns:cx2="http://schemas.microsoft.com/office/drawing/2015/10/21/chartex" xmlns:cx3="http://schemas.microsoft.com/office/drawing/2016/5/9/chartex" xmlns:cx4="http://schemas.microsoft.com/office/drawing/2016/5/10/chartex" xmlns:cx5="http://schemas.microsoft.com/office/drawing/2016/5/11/chartex" xmlns:cx6="http://schemas.microsoft.com/office/drawing/2016/5/12/chartex" xmlns:cx7="http://schemas.microsoft.com/office/drawing/2016/5/13/chartex" xmlns:cx8="http://schemas.microsoft.com/office/drawing/2016/5/14/chartex" xmlns:mc="http://schemas.openxmlformats.org/markup-compatibility/2006" xmlns:aink="http://schemas.microsoft.com/office/drawing/2016/ink" xmlns:am3d="http://schemas.microsoft.com/office/drawing/2017/model3d" xmlns:o="urn:schemas-microsoft-com:office:office" xmlns:r="http://schemas.openxmlformats.org/officeDocument/2006/relationships" xmlns:m="http://schemas.openxmlformats.org/officeDocument/2006/math" xmlns:v="urn:schemas-microsoft-com:vml" xmlns:wp14="http://schemas.microsoft.com/office/word/2010/wordprocessingDrawing" xmlns:wp="http://schemas.openxmlformats.org/drawingml/2006/wordprocessingDrawing" xmlns:w10="urn:schemas-microsoft-com:office:word" xmlns:w="http://schemas.openxmlformats.org/wordprocessingml/2006/main" xmlns:w14="http://schemas.microsoft.com/office/word/2010/wordml" xmlns:w15="http://schemas.microsoft.com/office/word/2012/wordml" xmlns:w16cid="http://schemas.microsoft.com/office/word/2016/wordml/cid" xmlns:w16se="http://schemas.microsoft.com/office/word/2015/wordml/symex" xmlns:wpg="http://schemas.microsoft.com/office/word/2010/wordprocessingGroup" xmlns:wpi="http://schemas.microsoft.com/office/word/2010/wordprocessingInk" xmlns:wne="http://schemas.microsoft.com/office/word/2006/wordml" xmlns:wps="http://schemas.microsoft.com/office/word/2010/wordprocessingShape" mc:Ignorable="w14 w15 w16se w16cid wp14">
   <w:footnote w:type="separator" w:id="-1">
     <w:p>
       <w:pPr>
@@ -5816,7 +6669,7 @@
 </file>
 
 <file path=word/header1.xml><?xml version="1.0" encoding="utf-8"?>
-<w:hdr xmlns:wpc="http://schemas.microsoft.com/office/word/2010/wordprocessingCanvas" xmlns:cx="http://schemas.microsoft.com/office/drawing/2014/chartex" xmlns:cx1="http://schemas.microsoft.com/office/drawing/2015/9/8/chartex" xmlns:mc="http://schemas.openxmlformats.org/markup-compatibility/2006" xmlns:o="urn:schemas-microsoft-com:office:office" xmlns:r="http://schemas.openxmlformats.org/officeDocument/2006/relationships" xmlns:m="http://schemas.openxmlformats.org/officeDocument/2006/math" xmlns:v="urn:schemas-microsoft-com:vml" xmlns:wp14="http://schemas.microsoft.com/office/word/2010/wordprocessingDrawing" xmlns:wp="http://schemas.openxmlformats.org/drawingml/2006/wordprocessingDrawing" xmlns:w10="urn:schemas-microsoft-com:office:word" xmlns:w="http://schemas.openxmlformats.org/wordprocessingml/2006/main" xmlns:w14="http://schemas.microsoft.com/office/word/2010/wordml" xmlns:w15="http://schemas.microsoft.com/office/word/2012/wordml" xmlns:w16se="http://schemas.microsoft.com/office/word/2015/wordml/symex" xmlns:wpg="http://schemas.microsoft.com/office/word/2010/wordprocessingGroup" xmlns:wpi="http://schemas.microsoft.com/office/word/2010/wordprocessingInk" xmlns:wne="http://schemas.microsoft.com/office/word/2006/wordml" xmlns:wps="http://schemas.microsoft.com/office/word/2010/wordprocessingShape" mc:Ignorable="w14 w15 w16se wp14">
+<w:hdr xmlns:wpc="http://schemas.microsoft.com/office/word/2010/wordprocessingCanvas" xmlns:cx="http://schemas.microsoft.com/office/drawing/2014/chartex" xmlns:cx1="http://schemas.microsoft.com/office/drawing/2015/9/8/chartex" xmlns:cx2="http://schemas.microsoft.com/office/drawing/2015/10/21/chartex" xmlns:cx3="http://schemas.microsoft.com/office/drawing/2016/5/9/chartex" xmlns:cx4="http://schemas.microsoft.com/office/drawing/2016/5/10/chartex" xmlns:cx5="http://schemas.microsoft.com/office/drawing/2016/5/11/chartex" xmlns:cx6="http://schemas.microsoft.com/office/drawing/2016/5/12/chartex" xmlns:cx7="http://schemas.microsoft.com/office/drawing/2016/5/13/chartex" xmlns:cx8="http://schemas.microsoft.com/office/drawing/2016/5/14/chartex" xmlns:mc="http://schemas.openxmlformats.org/markup-compatibility/2006" xmlns:aink="http://schemas.microsoft.com/office/drawing/2016/ink" xmlns:am3d="http://schemas.microsoft.com/office/drawing/2017/model3d" xmlns:o="urn:schemas-microsoft-com:office:office" xmlns:r="http://schemas.openxmlformats.org/officeDocument/2006/relationships" xmlns:m="http://schemas.openxmlformats.org/officeDocument/2006/math" xmlns:v="urn:schemas-microsoft-com:vml" xmlns:wp14="http://schemas.microsoft.com/office/word/2010/wordprocessingDrawing" xmlns:wp="http://schemas.openxmlformats.org/drawingml/2006/wordprocessingDrawing" xmlns:w10="urn:schemas-microsoft-com:office:word" xmlns:w="http://schemas.openxmlformats.org/wordprocessingml/2006/main" xmlns:w14="http://schemas.microsoft.com/office/word/2010/wordml" xmlns:w15="http://schemas.microsoft.com/office/word/2012/wordml" xmlns:w16cid="http://schemas.microsoft.com/office/word/2016/wordml/cid" xmlns:w16se="http://schemas.microsoft.com/office/word/2015/wordml/symex" xmlns:wpg="http://schemas.microsoft.com/office/word/2010/wordprocessingGroup" xmlns:wpi="http://schemas.microsoft.com/office/word/2010/wordprocessingInk" xmlns:wne="http://schemas.microsoft.com/office/word/2006/wordml" xmlns:wps="http://schemas.microsoft.com/office/word/2010/wordprocessingShape" mc:Ignorable="w14 w15 w16se w16cid wp14">
   <w:p>
     <w:pPr>
       <w:pStyle w:val="Header"/>
@@ -5825,29 +6678,34 @@
         <w:tab w:val="right" w:pos="10800"/>
       </w:tabs>
       <w:rPr>
+        <w:rFonts w:ascii="Arial Narrow" w:hAnsi="Arial Narrow"/>
         <w:lang w:val="en-IN"/>
       </w:rPr>
     </w:pPr>
     <w:r>
       <w:rPr>
+        <w:rFonts w:ascii="Arial Narrow" w:hAnsi="Arial Narrow"/>
         <w:lang w:val="en-IN"/>
       </w:rPr>
       <w:fldChar w:fldCharType="begin"/>
     </w:r>
     <w:r>
       <w:rPr>
+        <w:rFonts w:ascii="Arial Narrow" w:hAnsi="Arial Narrow"/>
         <w:lang w:val="en-IN"/>
       </w:rPr>
       <w:instrText xml:space="preserve"> PAGE   \* MERGEFORMAT </w:instrText>
     </w:r>
     <w:r>
       <w:rPr>
+        <w:rFonts w:ascii="Arial Narrow" w:hAnsi="Arial Narrow"/>
         <w:lang w:val="en-IN"/>
       </w:rPr>
       <w:fldChar w:fldCharType="separate"/>
     </w:r>
     <w:r>
       <w:rPr>
+        <w:rFonts w:ascii="Arial Narrow" w:hAnsi="Arial Narrow"/>
         <w:noProof/>
         <w:lang w:val="en-IN"/>
       </w:rPr>
@@ -5855,6 +6713,7 @@
     </w:r>
     <w:r>
       <w:rPr>
+        <w:rFonts w:ascii="Arial Narrow" w:hAnsi="Arial Narrow"/>
         <w:noProof/>
         <w:lang w:val="en-IN"/>
       </w:rPr>
@@ -5862,13 +6721,15 @@
     </w:r>
     <w:r>
       <w:rPr>
+        <w:rFonts w:ascii="Arial Narrow" w:hAnsi="Arial Narrow"/>
         <w:noProof/>
         <w:lang w:val="en-IN"/>
       </w:rPr>
-      <w:t xml:space="preserve">                                                                                                                                                                                               </w:t>
+      <w:t xml:space="preserve">                                                                                                                                                                                             </w:t>
     </w:r>
     <w:r>
       <w:rPr>
+        <w:rFonts w:ascii="Arial Narrow" w:hAnsi="Arial Narrow"/>
         <w:lang w:val="en-IN"/>
       </w:rPr>
       <w:t>DVI | Bank Data Analysis</w:t>
@@ -5878,7 +6739,7 @@
 </file>
 
 <file path=word/header2.xml><?xml version="1.0" encoding="utf-8"?>
-<w:hdr xmlns:wpc="http://schemas.microsoft.com/office/word/2010/wordprocessingCanvas" xmlns:cx="http://schemas.microsoft.com/office/drawing/2014/chartex" xmlns:cx1="http://schemas.microsoft.com/office/drawing/2015/9/8/chartex" xmlns:mc="http://schemas.openxmlformats.org/markup-compatibility/2006" xmlns:o="urn:schemas-microsoft-com:office:office" xmlns:r="http://schemas.openxmlformats.org/officeDocument/2006/relationships" xmlns:m="http://schemas.openxmlformats.org/officeDocument/2006/math" xmlns:v="urn:schemas-microsoft-com:vml" xmlns:wp14="http://schemas.microsoft.com/office/word/2010/wordprocessingDrawing" xmlns:wp="http://schemas.openxmlformats.org/drawingml/2006/wordprocessingDrawing" xmlns:w10="urn:schemas-microsoft-com:office:word" xmlns:w="http://schemas.openxmlformats.org/wordprocessingml/2006/main" xmlns:w14="http://schemas.microsoft.com/office/word/2010/wordml" xmlns:w15="http://schemas.microsoft.com/office/word/2012/wordml" xmlns:w16se="http://schemas.microsoft.com/office/word/2015/wordml/symex" xmlns:wpg="http://schemas.microsoft.com/office/word/2010/wordprocessingGroup" xmlns:wpi="http://schemas.microsoft.com/office/word/2010/wordprocessingInk" xmlns:wne="http://schemas.microsoft.com/office/word/2006/wordml" xmlns:wps="http://schemas.microsoft.com/office/word/2010/wordprocessingShape" mc:Ignorable="w14 w15 w16se wp14">
+<w:hdr xmlns:wpc="http://schemas.microsoft.com/office/word/2010/wordprocessingCanvas" xmlns:cx="http://schemas.microsoft.com/office/drawing/2014/chartex" xmlns:cx1="http://schemas.microsoft.com/office/drawing/2015/9/8/chartex" xmlns:cx2="http://schemas.microsoft.com/office/drawing/2015/10/21/chartex" xmlns:cx3="http://schemas.microsoft.com/office/drawing/2016/5/9/chartex" xmlns:cx4="http://schemas.microsoft.com/office/drawing/2016/5/10/chartex" xmlns:cx5="http://schemas.microsoft.com/office/drawing/2016/5/11/chartex" xmlns:cx6="http://schemas.microsoft.com/office/drawing/2016/5/12/chartex" xmlns:cx7="http://schemas.microsoft.com/office/drawing/2016/5/13/chartex" xmlns:cx8="http://schemas.microsoft.com/office/drawing/2016/5/14/chartex" xmlns:mc="http://schemas.openxmlformats.org/markup-compatibility/2006" xmlns:aink="http://schemas.microsoft.com/office/drawing/2016/ink" xmlns:am3d="http://schemas.microsoft.com/office/drawing/2017/model3d" xmlns:o="urn:schemas-microsoft-com:office:office" xmlns:r="http://schemas.openxmlformats.org/officeDocument/2006/relationships" xmlns:m="http://schemas.openxmlformats.org/officeDocument/2006/math" xmlns:v="urn:schemas-microsoft-com:vml" xmlns:wp14="http://schemas.microsoft.com/office/word/2010/wordprocessingDrawing" xmlns:wp="http://schemas.openxmlformats.org/drawingml/2006/wordprocessingDrawing" xmlns:w10="urn:schemas-microsoft-com:office:word" xmlns:w="http://schemas.openxmlformats.org/wordprocessingml/2006/main" xmlns:w14="http://schemas.microsoft.com/office/word/2010/wordml" xmlns:w15="http://schemas.microsoft.com/office/word/2012/wordml" xmlns:w16cid="http://schemas.microsoft.com/office/word/2016/wordml/cid" xmlns:w16se="http://schemas.microsoft.com/office/word/2015/wordml/symex" xmlns:wpg="http://schemas.microsoft.com/office/word/2010/wordprocessingGroup" xmlns:wpi="http://schemas.microsoft.com/office/word/2010/wordprocessingInk" xmlns:wne="http://schemas.microsoft.com/office/word/2006/wordml" xmlns:wps="http://schemas.microsoft.com/office/word/2010/wordprocessingShape" mc:Ignorable="w14 w15 w16se w16cid wp14">
   <w:sdt>
     <w:sdtPr>
       <w:id w:val="446053107"/>
@@ -5954,7 +6815,7 @@
 </file>
 
 <file path=word/styles.xml><?xml version="1.0" encoding="utf-8"?>
-<w:styles xmlns:mc="http://schemas.openxmlformats.org/markup-compatibility/2006" xmlns:r="http://schemas.openxmlformats.org/officeDocument/2006/relationships" xmlns:w="http://schemas.openxmlformats.org/wordprocessingml/2006/main" xmlns:w14="http://schemas.microsoft.com/office/word/2010/wordml" xmlns:w15="http://schemas.microsoft.com/office/word/2012/wordml" xmlns:w16se="http://schemas.microsoft.com/office/word/2015/wordml/symex" mc:Ignorable="w14 w15 w16se">
+<w:styles xmlns:mc="http://schemas.openxmlformats.org/markup-compatibility/2006" xmlns:r="http://schemas.openxmlformats.org/officeDocument/2006/relationships" xmlns:w="http://schemas.openxmlformats.org/wordprocessingml/2006/main" xmlns:w14="http://schemas.microsoft.com/office/word/2010/wordml" xmlns:w15="http://schemas.microsoft.com/office/word/2012/wordml" xmlns:w16cid="http://schemas.microsoft.com/office/word/2016/wordml/cid" xmlns:w16se="http://schemas.microsoft.com/office/word/2015/wordml/symex" mc:Ignorable="w14 w15 w16se w16cid">
   <w:docDefaults>
     <w:rPrDefault>
       <w:rPr>
@@ -5968,7 +6829,7 @@
       </w:pPr>
     </w:pPrDefault>
   </w:docDefaults>
-  <w:latentStyles w:defLockedState="0" w:defUIPriority="99" w:defSemiHidden="0" w:defUnhideWhenUsed="0" w:defQFormat="0" w:count="371">
+  <w:latentStyles w:defLockedState="0" w:defUIPriority="99" w:defSemiHidden="0" w:defUnhideWhenUsed="0" w:defQFormat="0" w:count="376">
     <w:lsdException w:name="Normal" w:uiPriority="0" w:qFormat="1"/>
     <w:lsdException w:name="heading 1" w:uiPriority="9" w:qFormat="1"/>
     <w:lsdException w:name="heading 2" w:semiHidden="1" w:uiPriority="9" w:unhideWhenUsed="1" w:qFormat="1"/>
@@ -6074,7 +6935,6 @@
     <w:lsdException w:name="HTML Sample" w:semiHidden="1" w:unhideWhenUsed="1"/>
     <w:lsdException w:name="HTML Typewriter" w:semiHidden="1" w:unhideWhenUsed="1"/>
     <w:lsdException w:name="HTML Variable" w:semiHidden="1" w:unhideWhenUsed="1"/>
-    <w:lsdException w:name="Normal Table" w:semiHidden="1" w:unhideWhenUsed="1"/>
     <w:lsdException w:name="annotation subject" w:semiHidden="1" w:unhideWhenUsed="1"/>
     <w:lsdException w:name="No List" w:semiHidden="1" w:unhideWhenUsed="1"/>
     <w:lsdException w:name="Outline List 1" w:semiHidden="1" w:unhideWhenUsed="1"/>
@@ -6117,11 +6977,8 @@
     <w:lsdException w:name="Table Contemporary" w:semiHidden="1" w:unhideWhenUsed="1"/>
     <w:lsdException w:name="Table Elegant" w:semiHidden="1" w:unhideWhenUsed="1"/>
     <w:lsdException w:name="Table Professional" w:semiHidden="1" w:unhideWhenUsed="1"/>
-    <w:lsdException w:name="Table Subtle 1" w:semiHidden="1" w:unhideWhenUsed="1"/>
     <w:lsdException w:name="Table Subtle 2" w:semiHidden="1" w:unhideWhenUsed="1"/>
     <w:lsdException w:name="Table Web 1" w:semiHidden="1" w:unhideWhenUsed="1"/>
-    <w:lsdException w:name="Table Web 2" w:semiHidden="1" w:unhideWhenUsed="1"/>
-    <w:lsdException w:name="Table Web 3" w:semiHidden="1" w:unhideWhenUsed="1"/>
     <w:lsdException w:name="Balloon Text" w:semiHidden="1" w:unhideWhenUsed="1"/>
     <w:lsdException w:name="Table Grid" w:uiPriority="39"/>
     <w:lsdException w:name="Table Theme" w:semiHidden="1" w:unhideWhenUsed="1"/>
@@ -6340,6 +7197,11 @@
     <w:lsdException w:name="List Table 5 Dark Accent 6" w:uiPriority="50"/>
     <w:lsdException w:name="List Table 6 Colorful Accent 6" w:uiPriority="51"/>
     <w:lsdException w:name="List Table 7 Colorful Accent 6" w:uiPriority="52"/>
+    <w:lsdException w:name="Mention" w:semiHidden="1" w:unhideWhenUsed="1"/>
+    <w:lsdException w:name="Smart Hyperlink" w:semiHidden="1" w:unhideWhenUsed="1"/>
+    <w:lsdException w:name="Hashtag" w:semiHidden="1" w:unhideWhenUsed="1"/>
+    <w:lsdException w:name="Unresolved Mention" w:semiHidden="1" w:unhideWhenUsed="1"/>
+    <w:lsdException w:name="Smart Link" w:semiHidden="1" w:unhideWhenUsed="1"/>
   </w:latentStyles>
   <w:style w:type="paragraph" w:default="1" w:styleId="Normal">
     <w:name w:val="Normal"/>
@@ -6353,7 +7215,7 @@
     <w:link w:val="Heading1Char"/>
     <w:uiPriority w:val="9"/>
     <w:qFormat/>
-    <w:rsid w:val="007355C6"/>
+    <w:rsid w:val="00687C81"/>
     <w:pPr>
       <w:keepNext/>
       <w:keepLines/>
@@ -6361,8 +7223,8 @@
       <w:outlineLvl w:val="0"/>
     </w:pPr>
     <w:rPr>
-      <w:rFonts w:ascii="Tw Cen MT" w:hAnsi="Tw Cen MT"/>
-      <w:color w:val="2F5496" w:themeColor="accent1" w:themeShade="BF"/>
+      <w:rFonts w:ascii="Franklin Gothic Book" w:hAnsi="Franklin Gothic Book"/>
+      <w:color w:val="1F4E79" w:themeColor="accent5" w:themeShade="80"/>
       <w:sz w:val="40"/>
       <w:szCs w:val="32"/>
     </w:rPr>
@@ -6375,7 +7237,7 @@
     <w:uiPriority w:val="9"/>
     <w:unhideWhenUsed/>
     <w:qFormat/>
-    <w:rsid w:val="009A2A24"/>
+    <w:rsid w:val="00B70131"/>
     <w:pPr>
       <w:keepNext/>
       <w:keepLines/>
@@ -6383,7 +7245,7 @@
       <w:outlineLvl w:val="1"/>
     </w:pPr>
     <w:rPr>
-      <w:rFonts w:ascii="Tw Cen MT" w:eastAsiaTheme="majorEastAsia" w:hAnsi="Tw Cen MT" w:cstheme="majorBidi"/>
+      <w:rFonts w:ascii="Franklin Gothic Book" w:eastAsiaTheme="majorEastAsia" w:hAnsi="Franklin Gothic Book" w:cstheme="majorBidi"/>
       <w:color w:val="3079B6"/>
       <w:sz w:val="32"/>
       <w:szCs w:val="28"/>
@@ -6587,10 +7449,10 @@
     <w:basedOn w:val="DefaultParagraphFont"/>
     <w:link w:val="Heading1"/>
     <w:uiPriority w:val="9"/>
-    <w:rsid w:val="007355C6"/>
+    <w:rsid w:val="00687C81"/>
     <w:rPr>
-      <w:rFonts w:ascii="Tw Cen MT" w:eastAsiaTheme="majorEastAsia" w:hAnsi="Tw Cen MT" w:cstheme="majorBidi"/>
-      <w:color w:val="2F5496" w:themeColor="accent1" w:themeShade="BF"/>
+      <w:rFonts w:ascii="Franklin Gothic Book" w:eastAsiaTheme="majorEastAsia" w:hAnsi="Franklin Gothic Book" w:cstheme="majorBidi"/>
+      <w:color w:val="1F4E79" w:themeColor="accent5" w:themeShade="80"/>
       <w:spacing w:val="-10"/>
       <w:sz w:val="40"/>
       <w:szCs w:val="32"/>
@@ -6601,9 +7463,9 @@
     <w:basedOn w:val="DefaultParagraphFont"/>
     <w:link w:val="Heading2"/>
     <w:uiPriority w:val="9"/>
-    <w:rsid w:val="009A2A24"/>
+    <w:rsid w:val="00B70131"/>
     <w:rPr>
-      <w:rFonts w:ascii="Tw Cen MT" w:eastAsiaTheme="majorEastAsia" w:hAnsi="Tw Cen MT" w:cstheme="majorBidi"/>
+      <w:rFonts w:ascii="Franklin Gothic Book" w:eastAsiaTheme="majorEastAsia" w:hAnsi="Franklin Gothic Book" w:cstheme="majorBidi"/>
       <w:color w:val="3079B6"/>
       <w:sz w:val="32"/>
       <w:szCs w:val="28"/>
@@ -7352,7 +8214,7 @@
 </file>
 
 <file path=customXml/itemProps1.xml><?xml version="1.0" encoding="utf-8"?>
-<ds:datastoreItem xmlns:ds="http://schemas.openxmlformats.org/officeDocument/2006/customXml" ds:itemID="{A56DF000-84FC-4EDA-BB7E-DCD4383A6526}">
+<ds:datastoreItem xmlns:ds="http://schemas.openxmlformats.org/officeDocument/2006/customXml" ds:itemID="{A6281151-758B-4667-AA02-48FB9FA96514}">
   <ds:schemaRefs>
     <ds:schemaRef ds:uri="http://schemas.openxmlformats.org/officeDocument/2006/bibliography"/>
   </ds:schemaRefs>

</xml_diff>